<commit_message>
Creación proyecto: expenses-account. Backend: Añadiendo envío correo electrónico al registrar un nuevo usuario
</commit_message>
<xml_diff>
--- a/xpaccount/documentation/GESTIÓN DE MOVIMIENTOS DE TU CUENTA.docx
+++ b/xpaccount/documentation/GESTIÓN DE MOVIMIENTOS DE TU CUENTA.docx
@@ -9,7 +9,23 @@
     </w:p>
     <w:p>
       <w:r>
-        <w:t>La aplicación se llamará xpaccount, viene del inglés expenses account, gastos</w:t>
+        <w:t xml:space="preserve">La aplicación se llamará </w:t>
+      </w:r>
+      <w:proofErr w:type="spellStart"/>
+      <w:r>
+        <w:t>xpaccount</w:t>
+      </w:r>
+      <w:proofErr w:type="spellEnd"/>
+      <w:r>
+        <w:t xml:space="preserve">, viene del inglés expenses </w:t>
+      </w:r>
+      <w:proofErr w:type="spellStart"/>
+      <w:r>
+        <w:t>account</w:t>
+      </w:r>
+      <w:proofErr w:type="spellEnd"/>
+      <w:r>
+        <w:t>, gastos</w:t>
       </w:r>
       <w:r>
         <w:t xml:space="preserve"> de mi cuenta bancaria. Consiste en gestionar los gastos e ingresos que se generan en mis cuentas bancarias.</w:t>
@@ -158,9 +174,11 @@
           <w:numId w:val="1"/>
         </w:numPr>
       </w:pPr>
+      <w:proofErr w:type="spellStart"/>
       <w:r>
         <w:t>Login</w:t>
       </w:r>
+      <w:proofErr w:type="spellEnd"/>
     </w:p>
     <w:p/>
     <w:p>
@@ -192,7 +210,35 @@
         <w:rPr>
           <w:color w:val="595959" w:themeColor="text1" w:themeTint="A6"/>
         </w:rPr>
-        <w:t xml:space="preserve">Para realizar la base de datos hemos utilizado la herramienta yEd Graph Editor, donde hemos creado las entidades con los siguientes </w:t>
+        <w:t xml:space="preserve">Para realizar la base de datos hemos utilizado la herramienta </w:t>
+      </w:r>
+      <w:proofErr w:type="spellStart"/>
+      <w:r>
+        <w:rPr>
+          <w:color w:val="595959" w:themeColor="text1" w:themeTint="A6"/>
+        </w:rPr>
+        <w:t>yEd</w:t>
+      </w:r>
+      <w:proofErr w:type="spellEnd"/>
+      <w:r>
+        <w:rPr>
+          <w:color w:val="595959" w:themeColor="text1" w:themeTint="A6"/>
+        </w:rPr>
+        <w:t xml:space="preserve"> </w:t>
+      </w:r>
+      <w:proofErr w:type="spellStart"/>
+      <w:r>
+        <w:rPr>
+          <w:color w:val="595959" w:themeColor="text1" w:themeTint="A6"/>
+        </w:rPr>
+        <w:t>Graph</w:t>
+      </w:r>
+      <w:proofErr w:type="spellEnd"/>
+      <w:r>
+        <w:rPr>
+          <w:color w:val="595959" w:themeColor="text1" w:themeTint="A6"/>
+        </w:rPr>
+        <w:t xml:space="preserve"> Editor, donde hemos creado las entidades con los siguientes </w:t>
       </w:r>
       <w:r>
         <w:rPr>
@@ -282,12 +328,14 @@
           <w:color w:val="595959" w:themeColor="text1" w:themeTint="A6"/>
         </w:rPr>
       </w:pPr>
+      <w:proofErr w:type="spellStart"/>
       <w:r>
         <w:rPr>
           <w:color w:val="00B0F0"/>
         </w:rPr>
         <w:t>Users</w:t>
       </w:r>
+      <w:proofErr w:type="spellEnd"/>
       <w:r>
         <w:rPr>
           <w:color w:val="595959" w:themeColor="text1" w:themeTint="A6"/>
@@ -330,7 +378,21 @@
         <w:rPr>
           <w:color w:val="595959" w:themeColor="text1" w:themeTint="A6"/>
         </w:rPr>
-        <w:t>Identificador único, autoincremental y entero de cada registro.</w:t>
+        <w:t xml:space="preserve">Identificador único, </w:t>
+      </w:r>
+      <w:proofErr w:type="spellStart"/>
+      <w:r>
+        <w:rPr>
+          <w:color w:val="595959" w:themeColor="text1" w:themeTint="A6"/>
+        </w:rPr>
+        <w:t>autoincremental</w:t>
+      </w:r>
+      <w:proofErr w:type="spellEnd"/>
+      <w:r>
+        <w:rPr>
+          <w:color w:val="595959" w:themeColor="text1" w:themeTint="A6"/>
+        </w:rPr>
+        <w:t xml:space="preserve"> y entero de cada registro.</w:t>
       </w:r>
     </w:p>
     <w:p>
@@ -345,6 +407,7 @@
           <w:color w:val="595959" w:themeColor="text1" w:themeTint="A6"/>
         </w:rPr>
       </w:pPr>
+      <w:proofErr w:type="spellStart"/>
       <w:r>
         <w:rPr>
           <w:color w:val="385623" w:themeColor="accent6" w:themeShade="80"/>
@@ -357,6 +420,7 @@
         </w:rPr>
         <w:t>sername</w:t>
       </w:r>
+      <w:proofErr w:type="spellEnd"/>
       <w:r>
         <w:rPr>
           <w:color w:val="595959" w:themeColor="text1" w:themeTint="A6"/>
@@ -437,12 +501,14 @@
           <w:color w:val="595959" w:themeColor="text1" w:themeTint="A6"/>
         </w:rPr>
       </w:pPr>
+      <w:proofErr w:type="spellStart"/>
       <w:r>
         <w:rPr>
           <w:color w:val="385623" w:themeColor="accent6" w:themeShade="80"/>
         </w:rPr>
         <w:t>password</w:t>
       </w:r>
+      <w:proofErr w:type="spellEnd"/>
       <w:r>
         <w:rPr>
           <w:color w:val="595959" w:themeColor="text1" w:themeTint="A6"/>
@@ -474,12 +540,14 @@
           <w:color w:val="595959" w:themeColor="text1" w:themeTint="A6"/>
         </w:rPr>
       </w:pPr>
+      <w:proofErr w:type="spellStart"/>
       <w:r>
         <w:rPr>
           <w:color w:val="385623" w:themeColor="accent6" w:themeShade="80"/>
         </w:rPr>
         <w:t>recoverPassCode</w:t>
       </w:r>
+      <w:proofErr w:type="spellEnd"/>
       <w:r>
         <w:rPr>
           <w:color w:val="595959" w:themeColor="text1" w:themeTint="A6"/>
@@ -499,6 +567,7 @@
           <w:color w:val="595959" w:themeColor="text1" w:themeTint="A6"/>
         </w:rPr>
       </w:pPr>
+      <w:proofErr w:type="spellStart"/>
       <w:r>
         <w:rPr>
           <w:color w:val="385623" w:themeColor="accent6" w:themeShade="80"/>
@@ -517,6 +586,7 @@
         </w:rPr>
         <w:t>Code</w:t>
       </w:r>
+      <w:proofErr w:type="spellEnd"/>
       <w:r>
         <w:rPr>
           <w:color w:val="595959" w:themeColor="text1" w:themeTint="A6"/>
@@ -585,17 +655,33 @@
           <w:color w:val="595959" w:themeColor="text1" w:themeTint="A6"/>
         </w:rPr>
       </w:pPr>
+      <w:proofErr w:type="spellStart"/>
       <w:r>
         <w:rPr>
           <w:color w:val="385623" w:themeColor="accent6" w:themeShade="80"/>
         </w:rPr>
         <w:t>createdAt</w:t>
       </w:r>
-      <w:r>
-        <w:rPr>
-          <w:color w:val="595959" w:themeColor="text1" w:themeTint="A6"/>
-        </w:rPr>
-        <w:t>: Fecha de creación del usuario. Timestamp y requerido.</w:t>
+      <w:proofErr w:type="spellEnd"/>
+      <w:r>
+        <w:rPr>
+          <w:color w:val="595959" w:themeColor="text1" w:themeTint="A6"/>
+        </w:rPr>
+        <w:t xml:space="preserve">: Fecha de creación del usuario. </w:t>
+      </w:r>
+      <w:proofErr w:type="spellStart"/>
+      <w:r>
+        <w:rPr>
+          <w:color w:val="595959" w:themeColor="text1" w:themeTint="A6"/>
+        </w:rPr>
+        <w:t>Timestamp</w:t>
+      </w:r>
+      <w:proofErr w:type="spellEnd"/>
+      <w:r>
+        <w:rPr>
+          <w:color w:val="595959" w:themeColor="text1" w:themeTint="A6"/>
+        </w:rPr>
+        <w:t xml:space="preserve"> y requerido.</w:t>
       </w:r>
     </w:p>
     <w:p>
@@ -610,17 +696,33 @@
           <w:color w:val="595959" w:themeColor="text1" w:themeTint="A6"/>
         </w:rPr>
       </w:pPr>
+      <w:proofErr w:type="spellStart"/>
       <w:r>
         <w:rPr>
           <w:color w:val="385623" w:themeColor="accent6" w:themeShade="80"/>
         </w:rPr>
         <w:t>modifiedAt</w:t>
       </w:r>
-      <w:r>
-        <w:rPr>
-          <w:color w:val="595959" w:themeColor="text1" w:themeTint="A6"/>
-        </w:rPr>
-        <w:t>: Fecha de modificación de alguno de los atributos. Timestamp.</w:t>
+      <w:proofErr w:type="spellEnd"/>
+      <w:r>
+        <w:rPr>
+          <w:color w:val="595959" w:themeColor="text1" w:themeTint="A6"/>
+        </w:rPr>
+        <w:t xml:space="preserve">: Fecha de modificación de alguno de los atributos. </w:t>
+      </w:r>
+      <w:proofErr w:type="spellStart"/>
+      <w:r>
+        <w:rPr>
+          <w:color w:val="595959" w:themeColor="text1" w:themeTint="A6"/>
+        </w:rPr>
+        <w:t>Timestamp</w:t>
+      </w:r>
+      <w:proofErr w:type="spellEnd"/>
+      <w:r>
+        <w:rPr>
+          <w:color w:val="595959" w:themeColor="text1" w:themeTint="A6"/>
+        </w:rPr>
+        <w:t>.</w:t>
       </w:r>
     </w:p>
     <w:p>
@@ -635,12 +737,14 @@
           <w:color w:val="595959" w:themeColor="text1" w:themeTint="A6"/>
         </w:rPr>
       </w:pPr>
+      <w:proofErr w:type="spellStart"/>
       <w:r>
         <w:rPr>
           <w:color w:val="385623" w:themeColor="accent6" w:themeShade="80"/>
         </w:rPr>
         <w:t>first_name</w:t>
       </w:r>
+      <w:proofErr w:type="spellEnd"/>
       <w:r>
         <w:rPr>
           <w:color w:val="595959" w:themeColor="text1" w:themeTint="A6"/>
@@ -690,6 +794,7 @@
           <w:color w:val="595959" w:themeColor="text1" w:themeTint="A6"/>
         </w:rPr>
       </w:pPr>
+      <w:proofErr w:type="spellStart"/>
       <w:r>
         <w:rPr>
           <w:color w:val="385623" w:themeColor="accent6" w:themeShade="80"/>
@@ -702,6 +807,7 @@
         </w:rPr>
         <w:t>st_name</w:t>
       </w:r>
+      <w:proofErr w:type="spellEnd"/>
       <w:r>
         <w:rPr>
           <w:color w:val="595959" w:themeColor="text1" w:themeTint="A6"/>
@@ -757,12 +863,14 @@
           <w:color w:val="595959" w:themeColor="text1" w:themeTint="A6"/>
         </w:rPr>
       </w:pPr>
+      <w:proofErr w:type="spellStart"/>
       <w:r>
         <w:rPr>
           <w:color w:val="385623" w:themeColor="accent6" w:themeShade="80"/>
         </w:rPr>
         <w:t>dni</w:t>
       </w:r>
+      <w:proofErr w:type="spellEnd"/>
       <w:r>
         <w:rPr>
           <w:color w:val="595959" w:themeColor="text1" w:themeTint="A6"/>
@@ -818,6 +926,7 @@
           <w:color w:val="595959" w:themeColor="text1" w:themeTint="A6"/>
         </w:rPr>
       </w:pPr>
+      <w:proofErr w:type="spellStart"/>
       <w:r>
         <w:rPr>
           <w:color w:val="385623" w:themeColor="accent6" w:themeShade="80"/>
@@ -842,6 +951,7 @@
         </w:rPr>
         <w:t>y</w:t>
       </w:r>
+      <w:proofErr w:type="spellEnd"/>
       <w:r>
         <w:rPr>
           <w:color w:val="595959" w:themeColor="text1" w:themeTint="A6"/>
@@ -858,8 +968,16 @@
         <w:rPr>
           <w:color w:val="595959" w:themeColor="text1" w:themeTint="A6"/>
         </w:rPr>
-        <w:t xml:space="preserve"> del usuario. Timestamp</w:t>
-      </w:r>
+        <w:t xml:space="preserve"> del usuario. </w:t>
+      </w:r>
+      <w:proofErr w:type="spellStart"/>
+      <w:r>
+        <w:rPr>
+          <w:color w:val="595959" w:themeColor="text1" w:themeTint="A6"/>
+        </w:rPr>
+        <w:t>Timestamp</w:t>
+      </w:r>
+      <w:proofErr w:type="spellEnd"/>
       <w:r>
         <w:rPr>
           <w:color w:val="595959" w:themeColor="text1" w:themeTint="A6"/>
@@ -900,12 +1018,14 @@
           <w:color w:val="595959" w:themeColor="text1" w:themeTint="A6"/>
         </w:rPr>
       </w:pPr>
+      <w:proofErr w:type="spellStart"/>
       <w:r>
         <w:rPr>
           <w:color w:val="00B0F0"/>
         </w:rPr>
         <w:t>account</w:t>
       </w:r>
+      <w:proofErr w:type="spellEnd"/>
       <w:r>
         <w:rPr>
           <w:color w:val="595959" w:themeColor="text1" w:themeTint="A6"/>
@@ -948,7 +1068,21 @@
         <w:rPr>
           <w:color w:val="595959" w:themeColor="text1" w:themeTint="A6"/>
         </w:rPr>
-        <w:t>Identificador único, autoincremental y entero de cada registro.</w:t>
+        <w:t xml:space="preserve">Identificador único, </w:t>
+      </w:r>
+      <w:proofErr w:type="spellStart"/>
+      <w:r>
+        <w:rPr>
+          <w:color w:val="595959" w:themeColor="text1" w:themeTint="A6"/>
+        </w:rPr>
+        <w:t>autoincremental</w:t>
+      </w:r>
+      <w:proofErr w:type="spellEnd"/>
+      <w:r>
+        <w:rPr>
+          <w:color w:val="595959" w:themeColor="text1" w:themeTint="A6"/>
+        </w:rPr>
+        <w:t xml:space="preserve"> y entero de cada registro.</w:t>
       </w:r>
     </w:p>
     <w:p>
@@ -963,17 +1097,33 @@
           <w:color w:val="595959" w:themeColor="text1" w:themeTint="A6"/>
         </w:rPr>
       </w:pPr>
+      <w:proofErr w:type="spellStart"/>
       <w:r>
         <w:rPr>
           <w:color w:val="385623" w:themeColor="accent6" w:themeShade="80"/>
         </w:rPr>
         <w:t>idUser</w:t>
       </w:r>
-      <w:r>
-        <w:rPr>
-          <w:color w:val="595959" w:themeColor="text1" w:themeTint="A6"/>
-        </w:rPr>
-        <w:t xml:space="preserve">: Clave foránea de la tabla user y número </w:t>
+      <w:proofErr w:type="spellEnd"/>
+      <w:r>
+        <w:rPr>
+          <w:color w:val="595959" w:themeColor="text1" w:themeTint="A6"/>
+        </w:rPr>
+        <w:t xml:space="preserve">: Clave foránea de la tabla </w:t>
+      </w:r>
+      <w:proofErr w:type="spellStart"/>
+      <w:r>
+        <w:rPr>
+          <w:color w:val="595959" w:themeColor="text1" w:themeTint="A6"/>
+        </w:rPr>
+        <w:t>user</w:t>
+      </w:r>
+      <w:proofErr w:type="spellEnd"/>
+      <w:r>
+        <w:rPr>
+          <w:color w:val="595959" w:themeColor="text1" w:themeTint="A6"/>
+        </w:rPr>
+        <w:t xml:space="preserve"> y número </w:t>
       </w:r>
       <w:r>
         <w:rPr>
@@ -994,12 +1144,14 @@
           <w:color w:val="595959" w:themeColor="text1" w:themeTint="A6"/>
         </w:rPr>
       </w:pPr>
+      <w:proofErr w:type="spellStart"/>
       <w:r>
         <w:rPr>
           <w:color w:val="385623" w:themeColor="accent6" w:themeShade="80"/>
         </w:rPr>
         <w:t>createdAt</w:t>
       </w:r>
+      <w:proofErr w:type="spellEnd"/>
       <w:r>
         <w:rPr>
           <w:color w:val="595959" w:themeColor="text1" w:themeTint="A6"/>
@@ -1016,7 +1168,21 @@
         <w:rPr>
           <w:color w:val="595959" w:themeColor="text1" w:themeTint="A6"/>
         </w:rPr>
-        <w:t>Fecha de creación del usuario. Timestamp y requerido.</w:t>
+        <w:t xml:space="preserve">Fecha de creación del usuario. </w:t>
+      </w:r>
+      <w:proofErr w:type="spellStart"/>
+      <w:r>
+        <w:rPr>
+          <w:color w:val="595959" w:themeColor="text1" w:themeTint="A6"/>
+        </w:rPr>
+        <w:t>Timestamp</w:t>
+      </w:r>
+      <w:proofErr w:type="spellEnd"/>
+      <w:r>
+        <w:rPr>
+          <w:color w:val="595959" w:themeColor="text1" w:themeTint="A6"/>
+        </w:rPr>
+        <w:t xml:space="preserve"> y requerido.</w:t>
       </w:r>
     </w:p>
     <w:p>
@@ -1031,12 +1197,14 @@
           <w:color w:val="595959" w:themeColor="text1" w:themeTint="A6"/>
         </w:rPr>
       </w:pPr>
+      <w:proofErr w:type="spellStart"/>
       <w:r>
         <w:rPr>
           <w:color w:val="385623" w:themeColor="accent6" w:themeShade="80"/>
         </w:rPr>
         <w:t>modifiedAt</w:t>
       </w:r>
+      <w:proofErr w:type="spellEnd"/>
       <w:r>
         <w:rPr>
           <w:color w:val="595959" w:themeColor="text1" w:themeTint="A6"/>
@@ -1053,7 +1221,21 @@
         <w:rPr>
           <w:color w:val="595959" w:themeColor="text1" w:themeTint="A6"/>
         </w:rPr>
-        <w:t>Fecha de modificación de alguno de los atributos. Timestamp.</w:t>
+        <w:t xml:space="preserve">Fecha de modificación de alguno de los atributos. </w:t>
+      </w:r>
+      <w:proofErr w:type="spellStart"/>
+      <w:r>
+        <w:rPr>
+          <w:color w:val="595959" w:themeColor="text1" w:themeTint="A6"/>
+        </w:rPr>
+        <w:t>Timestamp</w:t>
+      </w:r>
+      <w:proofErr w:type="spellEnd"/>
+      <w:r>
+        <w:rPr>
+          <w:color w:val="595959" w:themeColor="text1" w:themeTint="A6"/>
+        </w:rPr>
+        <w:t>.</w:t>
       </w:r>
     </w:p>
     <w:p>
@@ -1123,12 +1305,14 @@
           <w:color w:val="595959" w:themeColor="text1" w:themeTint="A6"/>
         </w:rPr>
       </w:pPr>
+      <w:proofErr w:type="spellStart"/>
       <w:r>
         <w:rPr>
           <w:color w:val="385623" w:themeColor="accent6" w:themeShade="80"/>
         </w:rPr>
         <w:t>Bank_name</w:t>
       </w:r>
+      <w:proofErr w:type="spellEnd"/>
       <w:r>
         <w:rPr>
           <w:color w:val="595959" w:themeColor="text1" w:themeTint="A6"/>
@@ -1188,7 +1372,49 @@
         <w:rPr>
           <w:color w:val="595959" w:themeColor="text1" w:themeTint="A6"/>
         </w:rPr>
-        <w:t xml:space="preserve"> International Bank Account Number code. Se compone de 2 letras y 2 números. VARCHAR(4). Obligatorio.</w:t>
+        <w:t xml:space="preserve"> International Bank </w:t>
+      </w:r>
+      <w:proofErr w:type="spellStart"/>
+      <w:r>
+        <w:rPr>
+          <w:color w:val="595959" w:themeColor="text1" w:themeTint="A6"/>
+        </w:rPr>
+        <w:t>Account</w:t>
+      </w:r>
+      <w:proofErr w:type="spellEnd"/>
+      <w:r>
+        <w:rPr>
+          <w:color w:val="595959" w:themeColor="text1" w:themeTint="A6"/>
+        </w:rPr>
+        <w:t xml:space="preserve"> </w:t>
+      </w:r>
+      <w:proofErr w:type="spellStart"/>
+      <w:r>
+        <w:rPr>
+          <w:color w:val="595959" w:themeColor="text1" w:themeTint="A6"/>
+        </w:rPr>
+        <w:t>Number</w:t>
+      </w:r>
+      <w:proofErr w:type="spellEnd"/>
+      <w:r>
+        <w:rPr>
+          <w:color w:val="595959" w:themeColor="text1" w:themeTint="A6"/>
+        </w:rPr>
+        <w:t xml:space="preserve"> </w:t>
+      </w:r>
+      <w:proofErr w:type="spellStart"/>
+      <w:r>
+        <w:rPr>
+          <w:color w:val="595959" w:themeColor="text1" w:themeTint="A6"/>
+        </w:rPr>
+        <w:t>code</w:t>
+      </w:r>
+      <w:proofErr w:type="spellEnd"/>
+      <w:r>
+        <w:rPr>
+          <w:color w:val="595959" w:themeColor="text1" w:themeTint="A6"/>
+        </w:rPr>
+        <w:t>. Se compone de 2 letras y 2 números. VARCHAR(4). Obligatorio.</w:t>
       </w:r>
     </w:p>
     <w:p>
@@ -1203,12 +1429,14 @@
           <w:color w:val="595959" w:themeColor="text1" w:themeTint="A6"/>
         </w:rPr>
       </w:pPr>
+      <w:proofErr w:type="spellStart"/>
       <w:r>
         <w:rPr>
           <w:color w:val="385623" w:themeColor="accent6" w:themeShade="80"/>
         </w:rPr>
         <w:t>Cod_entity</w:t>
       </w:r>
+      <w:proofErr w:type="spellEnd"/>
       <w:r>
         <w:rPr>
           <w:color w:val="595959" w:themeColor="text1" w:themeTint="A6"/>
@@ -1234,12 +1462,14 @@
           <w:color w:val="595959" w:themeColor="text1" w:themeTint="A6"/>
         </w:rPr>
       </w:pPr>
+      <w:proofErr w:type="spellStart"/>
       <w:r>
         <w:rPr>
           <w:color w:val="385623" w:themeColor="accent6" w:themeShade="80"/>
         </w:rPr>
         <w:t>Cod_office</w:t>
       </w:r>
+      <w:proofErr w:type="spellEnd"/>
       <w:r>
         <w:rPr>
           <w:color w:val="595959" w:themeColor="text1" w:themeTint="A6"/>
@@ -1265,12 +1495,14 @@
           <w:color w:val="595959" w:themeColor="text1" w:themeTint="A6"/>
         </w:rPr>
       </w:pPr>
+      <w:proofErr w:type="spellStart"/>
       <w:r>
         <w:rPr>
           <w:color w:val="385623" w:themeColor="accent6" w:themeShade="80"/>
         </w:rPr>
         <w:t>digit_control</w:t>
       </w:r>
+      <w:proofErr w:type="spellEnd"/>
       <w:r>
         <w:rPr>
           <w:color w:val="595959" w:themeColor="text1" w:themeTint="A6"/>
@@ -1296,12 +1528,14 @@
           <w:color w:val="595959" w:themeColor="text1" w:themeTint="A6"/>
         </w:rPr>
       </w:pPr>
+      <w:proofErr w:type="spellStart"/>
       <w:r>
         <w:rPr>
           <w:color w:val="385623" w:themeColor="accent6" w:themeShade="80"/>
         </w:rPr>
         <w:t>Number</w:t>
       </w:r>
+      <w:proofErr w:type="spellEnd"/>
       <w:r>
         <w:rPr>
           <w:color w:val="595959" w:themeColor="text1" w:themeTint="A6"/>
@@ -1360,12 +1594,14 @@
           <w:color w:val="595959" w:themeColor="text1" w:themeTint="A6"/>
         </w:rPr>
       </w:pPr>
+      <w:proofErr w:type="spellStart"/>
       <w:r>
         <w:rPr>
           <w:color w:val="00B0F0"/>
         </w:rPr>
         <w:t>entries</w:t>
       </w:r>
+      <w:proofErr w:type="spellEnd"/>
       <w:r>
         <w:rPr>
           <w:color w:val="595959" w:themeColor="text1" w:themeTint="A6"/>
@@ -1408,7 +1644,21 @@
         <w:rPr>
           <w:color w:val="595959" w:themeColor="text1" w:themeTint="A6"/>
         </w:rPr>
-        <w:t>Identificador único, autoincremental y entero de cada registro.</w:t>
+        <w:t xml:space="preserve">Identificador único, </w:t>
+      </w:r>
+      <w:proofErr w:type="spellStart"/>
+      <w:r>
+        <w:rPr>
+          <w:color w:val="595959" w:themeColor="text1" w:themeTint="A6"/>
+        </w:rPr>
+        <w:t>autoincremental</w:t>
+      </w:r>
+      <w:proofErr w:type="spellEnd"/>
+      <w:r>
+        <w:rPr>
+          <w:color w:val="595959" w:themeColor="text1" w:themeTint="A6"/>
+        </w:rPr>
+        <w:t xml:space="preserve"> y entero de cada registro.</w:t>
       </w:r>
     </w:p>
     <w:p>
@@ -1423,6 +1673,7 @@
           <w:color w:val="595959" w:themeColor="text1" w:themeTint="A6"/>
         </w:rPr>
       </w:pPr>
+      <w:proofErr w:type="spellStart"/>
       <w:r>
         <w:rPr>
           <w:color w:val="385623" w:themeColor="accent6" w:themeShade="80"/>
@@ -1435,18 +1686,21 @@
         </w:rPr>
         <w:t>Account</w:t>
       </w:r>
+      <w:proofErr w:type="spellEnd"/>
       <w:r>
         <w:rPr>
           <w:color w:val="595959" w:themeColor="text1" w:themeTint="A6"/>
         </w:rPr>
         <w:t xml:space="preserve">: Clave foránea de la tabla </w:t>
       </w:r>
+      <w:proofErr w:type="spellStart"/>
       <w:r>
         <w:rPr>
           <w:color w:val="595959" w:themeColor="text1" w:themeTint="A6"/>
         </w:rPr>
         <w:t>account</w:t>
       </w:r>
+      <w:proofErr w:type="spellEnd"/>
       <w:r>
         <w:rPr>
           <w:color w:val="595959" w:themeColor="text1" w:themeTint="A6"/>
@@ -1472,12 +1726,14 @@
           <w:color w:val="595959" w:themeColor="text1" w:themeTint="A6"/>
         </w:rPr>
       </w:pPr>
+      <w:proofErr w:type="spellStart"/>
       <w:r>
         <w:rPr>
           <w:color w:val="385623" w:themeColor="accent6" w:themeShade="80"/>
         </w:rPr>
         <w:t>createdAt</w:t>
       </w:r>
+      <w:proofErr w:type="spellEnd"/>
       <w:r>
         <w:rPr>
           <w:color w:val="595959" w:themeColor="text1" w:themeTint="A6"/>
@@ -1506,7 +1762,21 @@
         <w:rPr>
           <w:color w:val="595959" w:themeColor="text1" w:themeTint="A6"/>
         </w:rPr>
-        <w:t>o. Timestamp y requerido.</w:t>
+        <w:t xml:space="preserve">o. </w:t>
+      </w:r>
+      <w:proofErr w:type="spellStart"/>
+      <w:r>
+        <w:rPr>
+          <w:color w:val="595959" w:themeColor="text1" w:themeTint="A6"/>
+        </w:rPr>
+        <w:t>Timestamp</w:t>
+      </w:r>
+      <w:proofErr w:type="spellEnd"/>
+      <w:r>
+        <w:rPr>
+          <w:color w:val="595959" w:themeColor="text1" w:themeTint="A6"/>
+        </w:rPr>
+        <w:t xml:space="preserve"> y requerido.</w:t>
       </w:r>
     </w:p>
     <w:p>
@@ -1521,12 +1791,14 @@
           <w:color w:val="595959" w:themeColor="text1" w:themeTint="A6"/>
         </w:rPr>
       </w:pPr>
+      <w:proofErr w:type="spellStart"/>
       <w:r>
         <w:rPr>
           <w:color w:val="385623" w:themeColor="accent6" w:themeShade="80"/>
         </w:rPr>
         <w:t>modifiedAt</w:t>
       </w:r>
+      <w:proofErr w:type="spellEnd"/>
       <w:r>
         <w:rPr>
           <w:color w:val="595959" w:themeColor="text1" w:themeTint="A6"/>
@@ -1543,7 +1815,21 @@
         <w:rPr>
           <w:color w:val="595959" w:themeColor="text1" w:themeTint="A6"/>
         </w:rPr>
-        <w:t>Fecha de modificación de alguno de los atributos. Timestamp.</w:t>
+        <w:t xml:space="preserve">Fecha de modificación de alguno de los atributos. </w:t>
+      </w:r>
+      <w:proofErr w:type="spellStart"/>
+      <w:r>
+        <w:rPr>
+          <w:color w:val="595959" w:themeColor="text1" w:themeTint="A6"/>
+        </w:rPr>
+        <w:t>Timestamp</w:t>
+      </w:r>
+      <w:proofErr w:type="spellEnd"/>
+      <w:r>
+        <w:rPr>
+          <w:color w:val="595959" w:themeColor="text1" w:themeTint="A6"/>
+        </w:rPr>
+        <w:t>.</w:t>
       </w:r>
     </w:p>
     <w:p>
@@ -1558,12 +1844,14 @@
           <w:color w:val="595959" w:themeColor="text1" w:themeTint="A6"/>
         </w:rPr>
       </w:pPr>
+      <w:proofErr w:type="spellStart"/>
       <w:r>
         <w:rPr>
           <w:color w:val="385623" w:themeColor="accent6" w:themeShade="80"/>
         </w:rPr>
         <w:t>name</w:t>
       </w:r>
+      <w:proofErr w:type="spellEnd"/>
       <w:r>
         <w:rPr>
           <w:color w:val="595959" w:themeColor="text1" w:themeTint="A6"/>
@@ -1643,12 +1931,14 @@
           <w:color w:val="595959" w:themeColor="text1" w:themeTint="A6"/>
         </w:rPr>
       </w:pPr>
+      <w:proofErr w:type="spellStart"/>
       <w:r>
         <w:rPr>
           <w:color w:val="385623" w:themeColor="accent6" w:themeShade="80"/>
         </w:rPr>
         <w:t>Amount</w:t>
       </w:r>
+      <w:proofErr w:type="spellEnd"/>
       <w:r>
         <w:rPr>
           <w:color w:val="595959" w:themeColor="text1" w:themeTint="A6"/>
@@ -1733,12 +2023,14 @@
           <w:color w:val="595959" w:themeColor="text1" w:themeTint="A6"/>
         </w:rPr>
       </w:pPr>
+      <w:proofErr w:type="spellStart"/>
       <w:r>
         <w:rPr>
           <w:color w:val="00B0F0"/>
         </w:rPr>
         <w:t>type</w:t>
       </w:r>
+      <w:proofErr w:type="spellEnd"/>
       <w:r>
         <w:rPr>
           <w:color w:val="595959" w:themeColor="text1" w:themeTint="A6"/>
@@ -1781,7 +2073,21 @@
         <w:rPr>
           <w:color w:val="595959" w:themeColor="text1" w:themeTint="A6"/>
         </w:rPr>
-        <w:t>Identificador único, autoincremental y entero de cada registro.</w:t>
+        <w:t xml:space="preserve">Identificador único, </w:t>
+      </w:r>
+      <w:proofErr w:type="spellStart"/>
+      <w:r>
+        <w:rPr>
+          <w:color w:val="595959" w:themeColor="text1" w:themeTint="A6"/>
+        </w:rPr>
+        <w:t>autoincremental</w:t>
+      </w:r>
+      <w:proofErr w:type="spellEnd"/>
+      <w:r>
+        <w:rPr>
+          <w:color w:val="595959" w:themeColor="text1" w:themeTint="A6"/>
+        </w:rPr>
+        <w:t xml:space="preserve"> y entero de cada registro.</w:t>
       </w:r>
     </w:p>
     <w:p>
@@ -1796,6 +2102,7 @@
           <w:color w:val="595959" w:themeColor="text1" w:themeTint="A6"/>
         </w:rPr>
       </w:pPr>
+      <w:proofErr w:type="spellStart"/>
       <w:r>
         <w:rPr>
           <w:color w:val="385623" w:themeColor="accent6" w:themeShade="80"/>
@@ -1808,18 +2115,21 @@
         </w:rPr>
         <w:t>Entry</w:t>
       </w:r>
+      <w:proofErr w:type="spellEnd"/>
       <w:r>
         <w:rPr>
           <w:color w:val="595959" w:themeColor="text1" w:themeTint="A6"/>
         </w:rPr>
         <w:t xml:space="preserve">: Clave foránea de la tabla </w:t>
       </w:r>
+      <w:proofErr w:type="spellStart"/>
       <w:r>
         <w:rPr>
           <w:color w:val="595959" w:themeColor="text1" w:themeTint="A6"/>
         </w:rPr>
         <w:t>entries</w:t>
       </w:r>
+      <w:proofErr w:type="spellEnd"/>
       <w:r>
         <w:rPr>
           <w:color w:val="595959" w:themeColor="text1" w:themeTint="A6"/>
@@ -1845,12 +2155,14 @@
           <w:color w:val="595959" w:themeColor="text1" w:themeTint="A6"/>
         </w:rPr>
       </w:pPr>
+      <w:proofErr w:type="spellStart"/>
       <w:r>
         <w:rPr>
           <w:color w:val="385623" w:themeColor="accent6" w:themeShade="80"/>
         </w:rPr>
         <w:t>createdAt</w:t>
       </w:r>
+      <w:proofErr w:type="spellEnd"/>
       <w:r>
         <w:rPr>
           <w:color w:val="595959" w:themeColor="text1" w:themeTint="A6"/>
@@ -1867,7 +2179,21 @@
         <w:rPr>
           <w:color w:val="595959" w:themeColor="text1" w:themeTint="A6"/>
         </w:rPr>
-        <w:t>Fecha de creación del asiento. Timestamp y requerido.</w:t>
+        <w:t xml:space="preserve">Fecha de creación del asiento. </w:t>
+      </w:r>
+      <w:proofErr w:type="spellStart"/>
+      <w:r>
+        <w:rPr>
+          <w:color w:val="595959" w:themeColor="text1" w:themeTint="A6"/>
+        </w:rPr>
+        <w:t>Timestamp</w:t>
+      </w:r>
+      <w:proofErr w:type="spellEnd"/>
+      <w:r>
+        <w:rPr>
+          <w:color w:val="595959" w:themeColor="text1" w:themeTint="A6"/>
+        </w:rPr>
+        <w:t xml:space="preserve"> y requerido.</w:t>
       </w:r>
     </w:p>
     <w:p>
@@ -1882,12 +2208,14 @@
           <w:color w:val="595959" w:themeColor="text1" w:themeTint="A6"/>
         </w:rPr>
       </w:pPr>
+      <w:proofErr w:type="spellStart"/>
       <w:r>
         <w:rPr>
           <w:color w:val="385623" w:themeColor="accent6" w:themeShade="80"/>
         </w:rPr>
         <w:t>modifiedAt</w:t>
       </w:r>
+      <w:proofErr w:type="spellEnd"/>
       <w:r>
         <w:rPr>
           <w:color w:val="595959" w:themeColor="text1" w:themeTint="A6"/>
@@ -1904,7 +2232,21 @@
         <w:rPr>
           <w:color w:val="595959" w:themeColor="text1" w:themeTint="A6"/>
         </w:rPr>
-        <w:t>Fecha de modificación de alguno de los atributos. Timestamp.</w:t>
+        <w:t xml:space="preserve">Fecha de modificación de alguno de los atributos. </w:t>
+      </w:r>
+      <w:proofErr w:type="spellStart"/>
+      <w:r>
+        <w:rPr>
+          <w:color w:val="595959" w:themeColor="text1" w:themeTint="A6"/>
+        </w:rPr>
+        <w:t>Timestamp</w:t>
+      </w:r>
+      <w:proofErr w:type="spellEnd"/>
+      <w:r>
+        <w:rPr>
+          <w:color w:val="595959" w:themeColor="text1" w:themeTint="A6"/>
+        </w:rPr>
+        <w:t>.</w:t>
       </w:r>
     </w:p>
     <w:p>
@@ -1919,12 +2261,14 @@
           <w:color w:val="595959" w:themeColor="text1" w:themeTint="A6"/>
         </w:rPr>
       </w:pPr>
+      <w:proofErr w:type="spellStart"/>
       <w:r>
         <w:rPr>
           <w:color w:val="385623" w:themeColor="accent6" w:themeShade="80"/>
         </w:rPr>
         <w:t>name</w:t>
       </w:r>
+      <w:proofErr w:type="spellEnd"/>
       <w:r>
         <w:rPr>
           <w:color w:val="595959" w:themeColor="text1" w:themeTint="A6"/>
@@ -1986,12 +2330,14 @@
           <w:color w:val="595959" w:themeColor="text1" w:themeTint="A6"/>
         </w:rPr>
       </w:pPr>
+      <w:proofErr w:type="spellStart"/>
       <w:r>
         <w:rPr>
           <w:color w:val="385623" w:themeColor="accent6" w:themeShade="80"/>
         </w:rPr>
         <w:t>comment</w:t>
       </w:r>
+      <w:proofErr w:type="spellEnd"/>
       <w:r>
         <w:rPr>
           <w:color w:val="595959" w:themeColor="text1" w:themeTint="A6"/>
@@ -2165,17 +2511,33 @@
         </w:rPr>
         <w:t xml:space="preserve">Las tablas se crearán dentro de la base de datos llamada </w:t>
       </w:r>
+      <w:proofErr w:type="spellStart"/>
       <w:r>
         <w:rPr>
           <w:color w:val="595959" w:themeColor="text1" w:themeTint="A6"/>
         </w:rPr>
         <w:t>xpaccount</w:t>
       </w:r>
-      <w:r>
-        <w:rPr>
-          <w:color w:val="595959" w:themeColor="text1" w:themeTint="A6"/>
-        </w:rPr>
-        <w:t xml:space="preserve"> que, a su vez, se incluirá dentro del proyecto dentro del archivo bbdd/initDB.js:</w:t>
+      <w:proofErr w:type="spellEnd"/>
+      <w:r>
+        <w:rPr>
+          <w:color w:val="595959" w:themeColor="text1" w:themeTint="A6"/>
+        </w:rPr>
+        <w:t xml:space="preserve"> que, a su vez, se incluirá dentro del proyecto dentro del archivo </w:t>
+      </w:r>
+      <w:proofErr w:type="spellStart"/>
+      <w:r>
+        <w:rPr>
+          <w:color w:val="595959" w:themeColor="text1" w:themeTint="A6"/>
+        </w:rPr>
+        <w:t>bbdd</w:t>
+      </w:r>
+      <w:proofErr w:type="spellEnd"/>
+      <w:r>
+        <w:rPr>
+          <w:color w:val="595959" w:themeColor="text1" w:themeTint="A6"/>
+        </w:rPr>
+        <w:t>/initDB.js:</w:t>
       </w:r>
     </w:p>
     <w:p>
@@ -2196,12 +2558,14 @@
         </w:rPr>
         <w:t xml:space="preserve">CREATE DATABASE IF NOT EXISTS </w:t>
       </w:r>
+      <w:proofErr w:type="spellStart"/>
       <w:r>
         <w:rPr>
           <w:color w:val="595959" w:themeColor="text1" w:themeTint="A6"/>
         </w:rPr>
         <w:t>xpaccount</w:t>
       </w:r>
+      <w:proofErr w:type="spellEnd"/>
       <w:r>
         <w:rPr>
           <w:color w:val="595959" w:themeColor="text1" w:themeTint="A6"/>
@@ -2227,12 +2591,14 @@
         </w:rPr>
         <w:t xml:space="preserve">USE </w:t>
       </w:r>
+      <w:proofErr w:type="spellStart"/>
       <w:r>
         <w:rPr>
           <w:color w:val="595959" w:themeColor="text1" w:themeTint="A6"/>
         </w:rPr>
         <w:t>xpaccount</w:t>
       </w:r>
+      <w:proofErr w:type="spellEnd"/>
       <w:r>
         <w:rPr>
           <w:color w:val="595959" w:themeColor="text1" w:themeTint="A6"/>
@@ -2273,12 +2639,14 @@
         </w:rPr>
         <w:t xml:space="preserve">DROP TABLE IF EXISTS </w:t>
       </w:r>
+      <w:proofErr w:type="spellStart"/>
       <w:r>
         <w:rPr>
           <w:color w:val="595959" w:themeColor="text1" w:themeTint="A6"/>
         </w:rPr>
         <w:t>types</w:t>
       </w:r>
+      <w:proofErr w:type="spellEnd"/>
       <w:r>
         <w:rPr>
           <w:color w:val="595959" w:themeColor="text1" w:themeTint="A6"/>
@@ -2304,12 +2672,14 @@
         </w:rPr>
         <w:t xml:space="preserve">DROP TABLE IF EXISTS </w:t>
       </w:r>
+      <w:proofErr w:type="spellStart"/>
       <w:r>
         <w:rPr>
           <w:color w:val="595959" w:themeColor="text1" w:themeTint="A6"/>
         </w:rPr>
         <w:t>entries</w:t>
       </w:r>
+      <w:proofErr w:type="spellEnd"/>
       <w:r>
         <w:rPr>
           <w:color w:val="595959" w:themeColor="text1" w:themeTint="A6"/>
@@ -2335,12 +2705,14 @@
         </w:rPr>
         <w:t xml:space="preserve">DROP TABLE IF EXISTS </w:t>
       </w:r>
+      <w:proofErr w:type="spellStart"/>
       <w:r>
         <w:rPr>
           <w:color w:val="595959" w:themeColor="text1" w:themeTint="A6"/>
         </w:rPr>
         <w:t>accounts</w:t>
       </w:r>
+      <w:proofErr w:type="spellEnd"/>
       <w:r>
         <w:rPr>
           <w:color w:val="595959" w:themeColor="text1" w:themeTint="A6"/>
@@ -2364,7 +2736,21 @@
         <w:rPr>
           <w:color w:val="595959" w:themeColor="text1" w:themeTint="A6"/>
         </w:rPr>
-        <w:t>DROP TABLE IF EXISTS users;</w:t>
+        <w:t xml:space="preserve">DROP TABLE IF EXISTS </w:t>
+      </w:r>
+      <w:proofErr w:type="spellStart"/>
+      <w:r>
+        <w:rPr>
+          <w:color w:val="595959" w:themeColor="text1" w:themeTint="A6"/>
+        </w:rPr>
+        <w:t>users</w:t>
+      </w:r>
+      <w:proofErr w:type="spellEnd"/>
+      <w:r>
+        <w:rPr>
+          <w:color w:val="595959" w:themeColor="text1" w:themeTint="A6"/>
+        </w:rPr>
+        <w:t>;</w:t>
       </w:r>
     </w:p>
     <w:p>
@@ -2390,7 +2776,21 @@
         <w:rPr>
           <w:color w:val="595959" w:themeColor="text1" w:themeTint="A6"/>
         </w:rPr>
-        <w:t>CREATE TABLE IF NOT EXISTS users (</w:t>
+        <w:t xml:space="preserve">CREATE TABLE IF NOT EXISTS </w:t>
+      </w:r>
+      <w:proofErr w:type="spellStart"/>
+      <w:r>
+        <w:rPr>
+          <w:color w:val="595959" w:themeColor="text1" w:themeTint="A6"/>
+        </w:rPr>
+        <w:t>users</w:t>
+      </w:r>
+      <w:proofErr w:type="spellEnd"/>
+      <w:r>
+        <w:rPr>
+          <w:color w:val="595959" w:themeColor="text1" w:themeTint="A6"/>
+        </w:rPr>
+        <w:t xml:space="preserve"> (</w:t>
       </w:r>
     </w:p>
     <w:p>
@@ -2474,11 +2874,19 @@
         </w:rPr>
         <w:tab/>
       </w:r>
-      <w:r>
-        <w:rPr>
-          <w:color w:val="595959" w:themeColor="text1" w:themeTint="A6"/>
-        </w:rPr>
-        <w:t>username VARCHAR(100) UNIQUE NOT NULL,</w:t>
+      <w:proofErr w:type="spellStart"/>
+      <w:r>
+        <w:rPr>
+          <w:color w:val="595959" w:themeColor="text1" w:themeTint="A6"/>
+        </w:rPr>
+        <w:t>username</w:t>
+      </w:r>
+      <w:proofErr w:type="spellEnd"/>
+      <w:r>
+        <w:rPr>
+          <w:color w:val="595959" w:themeColor="text1" w:themeTint="A6"/>
+        </w:rPr>
+        <w:t xml:space="preserve"> VARCHAR(100) UNIQUE NOT NULL,</w:t>
       </w:r>
     </w:p>
     <w:p>
@@ -2550,11 +2958,19 @@
         </w:rPr>
         <w:tab/>
       </w:r>
-      <w:r>
-        <w:rPr>
-          <w:color w:val="595959" w:themeColor="text1" w:themeTint="A6"/>
-        </w:rPr>
-        <w:t>password VARCHAR(100) NOT NULL,</w:t>
+      <w:proofErr w:type="spellStart"/>
+      <w:r>
+        <w:rPr>
+          <w:color w:val="595959" w:themeColor="text1" w:themeTint="A6"/>
+        </w:rPr>
+        <w:t>password</w:t>
+      </w:r>
+      <w:proofErr w:type="spellEnd"/>
+      <w:r>
+        <w:rPr>
+          <w:color w:val="595959" w:themeColor="text1" w:themeTint="A6"/>
+        </w:rPr>
+        <w:t xml:space="preserve"> VARCHAR(100) NOT NULL,</w:t>
       </w:r>
     </w:p>
     <w:p>
@@ -2587,8 +3003,15 @@
           <w:color w:val="595959" w:themeColor="text1" w:themeTint="A6"/>
         </w:rPr>
         <w:tab/>
+      </w:r>
+      <w:proofErr w:type="spellStart"/>
+      <w:r>
+        <w:rPr>
+          <w:color w:val="595959" w:themeColor="text1" w:themeTint="A6"/>
+        </w:rPr>
         <w:t>birthday</w:t>
       </w:r>
+      <w:proofErr w:type="spellEnd"/>
       <w:r>
         <w:rPr>
           <w:color w:val="595959" w:themeColor="text1" w:themeTint="A6"/>
@@ -2632,7 +3055,20 @@
           <w:color w:val="595959" w:themeColor="text1" w:themeTint="A6"/>
         </w:rPr>
         <w:tab/>
-        <w:t>firstName VARCHAR(100),</w:t>
+      </w:r>
+      <w:proofErr w:type="spellStart"/>
+      <w:r>
+        <w:rPr>
+          <w:color w:val="595959" w:themeColor="text1" w:themeTint="A6"/>
+        </w:rPr>
+        <w:t>firstName</w:t>
+      </w:r>
+      <w:proofErr w:type="spellEnd"/>
+      <w:r>
+        <w:rPr>
+          <w:color w:val="595959" w:themeColor="text1" w:themeTint="A6"/>
+        </w:rPr>
+        <w:t xml:space="preserve"> VARCHAR(100),</w:t>
       </w:r>
     </w:p>
     <w:p>
@@ -2643,11 +3079,19 @@
           <w:color w:val="595959" w:themeColor="text1" w:themeTint="A6"/>
         </w:rPr>
       </w:pPr>
-      <w:r>
-        <w:rPr>
-          <w:color w:val="595959" w:themeColor="text1" w:themeTint="A6"/>
-        </w:rPr>
-        <w:t>lastName VARCHAR(200),</w:t>
+      <w:proofErr w:type="spellStart"/>
+      <w:r>
+        <w:rPr>
+          <w:color w:val="595959" w:themeColor="text1" w:themeTint="A6"/>
+        </w:rPr>
+        <w:t>lastName</w:t>
+      </w:r>
+      <w:proofErr w:type="spellEnd"/>
+      <w:r>
+        <w:rPr>
+          <w:color w:val="595959" w:themeColor="text1" w:themeTint="A6"/>
+        </w:rPr>
+        <w:t xml:space="preserve"> VARCHAR(200),</w:t>
       </w:r>
     </w:p>
     <w:p>
@@ -2658,11 +3102,19 @@
           <w:color w:val="595959" w:themeColor="text1" w:themeTint="A6"/>
         </w:rPr>
       </w:pPr>
-      <w:r>
-        <w:rPr>
-          <w:color w:val="595959" w:themeColor="text1" w:themeTint="A6"/>
-        </w:rPr>
-        <w:t>dni VARCHAR(9),</w:t>
+      <w:proofErr w:type="spellStart"/>
+      <w:r>
+        <w:rPr>
+          <w:color w:val="595959" w:themeColor="text1" w:themeTint="A6"/>
+        </w:rPr>
+        <w:t>dni</w:t>
+      </w:r>
+      <w:proofErr w:type="spellEnd"/>
+      <w:r>
+        <w:rPr>
+          <w:color w:val="595959" w:themeColor="text1" w:themeTint="A6"/>
+        </w:rPr>
+        <w:t xml:space="preserve"> VARCHAR(9),</w:t>
       </w:r>
     </w:p>
     <w:p>
@@ -2696,11 +3148,19 @@
         </w:rPr>
         <w:tab/>
       </w:r>
-      <w:r>
-        <w:rPr>
-          <w:color w:val="595959" w:themeColor="text1" w:themeTint="A6"/>
-        </w:rPr>
-        <w:t>registrationCode VARCHAR(100),</w:t>
+      <w:proofErr w:type="spellStart"/>
+      <w:r>
+        <w:rPr>
+          <w:color w:val="595959" w:themeColor="text1" w:themeTint="A6"/>
+        </w:rPr>
+        <w:t>registrationCode</w:t>
+      </w:r>
+      <w:proofErr w:type="spellEnd"/>
+      <w:r>
+        <w:rPr>
+          <w:color w:val="595959" w:themeColor="text1" w:themeTint="A6"/>
+        </w:rPr>
+        <w:t xml:space="preserve"> VARCHAR(100),</w:t>
       </w:r>
     </w:p>
     <w:p>
@@ -2734,11 +3194,19 @@
         </w:rPr>
         <w:tab/>
       </w:r>
-      <w:r>
-        <w:rPr>
-          <w:color w:val="595959" w:themeColor="text1" w:themeTint="A6"/>
-        </w:rPr>
-        <w:t>recoverPassCode VARCHAR(20),</w:t>
+      <w:proofErr w:type="spellStart"/>
+      <w:r>
+        <w:rPr>
+          <w:color w:val="595959" w:themeColor="text1" w:themeTint="A6"/>
+        </w:rPr>
+        <w:t>recoverPassCode</w:t>
+      </w:r>
+      <w:proofErr w:type="spellEnd"/>
+      <w:r>
+        <w:rPr>
+          <w:color w:val="595959" w:themeColor="text1" w:themeTint="A6"/>
+        </w:rPr>
+        <w:t xml:space="preserve"> VARCHAR(20),</w:t>
       </w:r>
     </w:p>
     <w:p>
@@ -2810,11 +3278,19 @@
         </w:rPr>
         <w:tab/>
       </w:r>
-      <w:r>
-        <w:rPr>
-          <w:color w:val="595959" w:themeColor="text1" w:themeTint="A6"/>
-        </w:rPr>
-        <w:t>createdAt TIMESTAMP NOT NULL,</w:t>
+      <w:proofErr w:type="spellStart"/>
+      <w:r>
+        <w:rPr>
+          <w:color w:val="595959" w:themeColor="text1" w:themeTint="A6"/>
+        </w:rPr>
+        <w:t>createdAt</w:t>
+      </w:r>
+      <w:proofErr w:type="spellEnd"/>
+      <w:r>
+        <w:rPr>
+          <w:color w:val="595959" w:themeColor="text1" w:themeTint="A6"/>
+        </w:rPr>
+        <w:t xml:space="preserve"> TIMESTAMP NOT NULL,</w:t>
       </w:r>
     </w:p>
     <w:p>
@@ -2848,11 +3324,19 @@
         </w:rPr>
         <w:tab/>
       </w:r>
-      <w:r>
-        <w:rPr>
-          <w:color w:val="595959" w:themeColor="text1" w:themeTint="A6"/>
-        </w:rPr>
-        <w:t>modifiedAt TIMESTAMP);</w:t>
+      <w:proofErr w:type="spellStart"/>
+      <w:r>
+        <w:rPr>
+          <w:color w:val="595959" w:themeColor="text1" w:themeTint="A6"/>
+        </w:rPr>
+        <w:t>modifiedAt</w:t>
+      </w:r>
+      <w:proofErr w:type="spellEnd"/>
+      <w:r>
+        <w:rPr>
+          <w:color w:val="595959" w:themeColor="text1" w:themeTint="A6"/>
+        </w:rPr>
+        <w:t xml:space="preserve"> TIMESTAMP);</w:t>
       </w:r>
     </w:p>
     <w:p>
@@ -2938,12 +3422,14 @@
         <w:lastRenderedPageBreak/>
         <w:t xml:space="preserve">CREATE TABLE IF NOT EXISTS </w:t>
       </w:r>
+      <w:proofErr w:type="spellStart"/>
       <w:r>
         <w:rPr>
           <w:color w:val="595959" w:themeColor="text1" w:themeTint="A6"/>
         </w:rPr>
         <w:t>accounts</w:t>
       </w:r>
+      <w:proofErr w:type="spellEnd"/>
       <w:r>
         <w:rPr>
           <w:color w:val="595959" w:themeColor="text1" w:themeTint="A6"/>
@@ -3020,11 +3506,19 @@
         </w:rPr>
         <w:tab/>
       </w:r>
-      <w:r>
-        <w:rPr>
-          <w:color w:val="595959" w:themeColor="text1" w:themeTint="A6"/>
-        </w:rPr>
-        <w:t>idUser INT UNSIGNED NOT NULL,</w:t>
+      <w:proofErr w:type="spellStart"/>
+      <w:r>
+        <w:rPr>
+          <w:color w:val="595959" w:themeColor="text1" w:themeTint="A6"/>
+        </w:rPr>
+        <w:t>idUser</w:t>
+      </w:r>
+      <w:proofErr w:type="spellEnd"/>
+      <w:r>
+        <w:rPr>
+          <w:color w:val="595959" w:themeColor="text1" w:themeTint="A6"/>
+        </w:rPr>
+        <w:t xml:space="preserve"> INT UNSIGNED NOT NULL,</w:t>
       </w:r>
     </w:p>
     <w:p>
@@ -3039,7 +3533,35 @@
         <w:rPr>
           <w:color w:val="595959" w:themeColor="text1" w:themeTint="A6"/>
         </w:rPr>
-        <w:t>FOREIGN KEY (idUser) REFERENCES users(id),</w:t>
+        <w:t>FOREIGN KEY (</w:t>
+      </w:r>
+      <w:proofErr w:type="spellStart"/>
+      <w:r>
+        <w:rPr>
+          <w:color w:val="595959" w:themeColor="text1" w:themeTint="A6"/>
+        </w:rPr>
+        <w:t>idUser</w:t>
+      </w:r>
+      <w:proofErr w:type="spellEnd"/>
+      <w:r>
+        <w:rPr>
+          <w:color w:val="595959" w:themeColor="text1" w:themeTint="A6"/>
+        </w:rPr>
+        <w:t xml:space="preserve">) REFERENCES </w:t>
+      </w:r>
+      <w:proofErr w:type="spellStart"/>
+      <w:r>
+        <w:rPr>
+          <w:color w:val="595959" w:themeColor="text1" w:themeTint="A6"/>
+        </w:rPr>
+        <w:t>users</w:t>
+      </w:r>
+      <w:proofErr w:type="spellEnd"/>
+      <w:r>
+        <w:rPr>
+          <w:color w:val="595959" w:themeColor="text1" w:themeTint="A6"/>
+        </w:rPr>
+        <w:t>(id),</w:t>
       </w:r>
       <w:r>
         <w:rPr>
@@ -3147,12 +3669,14 @@
         </w:rPr>
         <w:tab/>
       </w:r>
+      <w:proofErr w:type="spellStart"/>
       <w:r>
         <w:rPr>
           <w:color w:val="595959" w:themeColor="text1" w:themeTint="A6"/>
         </w:rPr>
         <w:t>bankName</w:t>
       </w:r>
+      <w:proofErr w:type="spellEnd"/>
       <w:r>
         <w:rPr>
           <w:color w:val="595959" w:themeColor="text1" w:themeTint="A6"/>
@@ -3191,12 +3715,14 @@
         </w:rPr>
         <w:tab/>
       </w:r>
+      <w:proofErr w:type="spellStart"/>
       <w:r>
         <w:rPr>
           <w:color w:val="595959" w:themeColor="text1" w:themeTint="A6"/>
         </w:rPr>
         <w:t>ibanCode</w:t>
       </w:r>
+      <w:proofErr w:type="spellEnd"/>
       <w:r>
         <w:rPr>
           <w:color w:val="595959" w:themeColor="text1" w:themeTint="A6"/>
@@ -3271,12 +3797,14 @@
         </w:rPr>
         <w:tab/>
       </w:r>
+      <w:proofErr w:type="spellStart"/>
       <w:r>
         <w:rPr>
           <w:color w:val="595959" w:themeColor="text1" w:themeTint="A6"/>
         </w:rPr>
         <w:t>entityCode</w:t>
       </w:r>
+      <w:proofErr w:type="spellEnd"/>
       <w:r>
         <w:rPr>
           <w:color w:val="595959" w:themeColor="text1" w:themeTint="A6"/>
@@ -3316,12 +3844,14 @@
           <w:color w:val="595959" w:themeColor="text1" w:themeTint="A6"/>
         </w:rPr>
       </w:pPr>
+      <w:proofErr w:type="spellStart"/>
       <w:r>
         <w:rPr>
           <w:color w:val="595959" w:themeColor="text1" w:themeTint="A6"/>
         </w:rPr>
         <w:t>officeCode</w:t>
       </w:r>
+      <w:proofErr w:type="spellEnd"/>
       <w:r>
         <w:rPr>
           <w:color w:val="595959" w:themeColor="text1" w:themeTint="A6"/>
@@ -3349,12 +3879,14 @@
           <w:color w:val="595959" w:themeColor="text1" w:themeTint="A6"/>
         </w:rPr>
       </w:pPr>
+      <w:proofErr w:type="spellStart"/>
       <w:r>
         <w:rPr>
           <w:color w:val="595959" w:themeColor="text1" w:themeTint="A6"/>
         </w:rPr>
         <w:t>digitControl</w:t>
       </w:r>
+      <w:proofErr w:type="spellEnd"/>
       <w:r>
         <w:rPr>
           <w:color w:val="595959" w:themeColor="text1" w:themeTint="A6"/>
@@ -3405,11 +3937,19 @@
         </w:rPr>
         <w:tab/>
       </w:r>
-      <w:r>
-        <w:rPr>
-          <w:color w:val="595959" w:themeColor="text1" w:themeTint="A6"/>
-        </w:rPr>
-        <w:t xml:space="preserve">number </w:t>
+      <w:proofErr w:type="spellStart"/>
+      <w:r>
+        <w:rPr>
+          <w:color w:val="595959" w:themeColor="text1" w:themeTint="A6"/>
+        </w:rPr>
+        <w:t>number</w:t>
+      </w:r>
+      <w:proofErr w:type="spellEnd"/>
+      <w:r>
+        <w:rPr>
+          <w:color w:val="595959" w:themeColor="text1" w:themeTint="A6"/>
+        </w:rPr>
+        <w:t xml:space="preserve"> </w:t>
       </w:r>
       <w:r>
         <w:rPr>
@@ -3449,11 +3989,19 @@
         </w:rPr>
         <w:tab/>
       </w:r>
-      <w:r>
-        <w:rPr>
-          <w:color w:val="595959" w:themeColor="text1" w:themeTint="A6"/>
-        </w:rPr>
-        <w:t>createdAt TIMESTAMP NOT NULL,</w:t>
+      <w:proofErr w:type="spellStart"/>
+      <w:r>
+        <w:rPr>
+          <w:color w:val="595959" w:themeColor="text1" w:themeTint="A6"/>
+        </w:rPr>
+        <w:t>createdAt</w:t>
+      </w:r>
+      <w:proofErr w:type="spellEnd"/>
+      <w:r>
+        <w:rPr>
+          <w:color w:val="595959" w:themeColor="text1" w:themeTint="A6"/>
+        </w:rPr>
+        <w:t xml:space="preserve"> TIMESTAMP NOT NULL,</w:t>
       </w:r>
     </w:p>
     <w:p>
@@ -3487,11 +4035,19 @@
         </w:rPr>
         <w:tab/>
       </w:r>
-      <w:r>
-        <w:rPr>
-          <w:color w:val="595959" w:themeColor="text1" w:themeTint="A6"/>
-        </w:rPr>
-        <w:t>modifiedAt TIMESTAMP);</w:t>
+      <w:proofErr w:type="spellStart"/>
+      <w:r>
+        <w:rPr>
+          <w:color w:val="595959" w:themeColor="text1" w:themeTint="A6"/>
+        </w:rPr>
+        <w:t>modifiedAt</w:t>
+      </w:r>
+      <w:proofErr w:type="spellEnd"/>
+      <w:r>
+        <w:rPr>
+          <w:color w:val="595959" w:themeColor="text1" w:themeTint="A6"/>
+        </w:rPr>
+        <w:t xml:space="preserve"> TIMESTAMP);</w:t>
       </w:r>
     </w:p>
     <w:p>
@@ -3517,12 +4073,14 @@
         </w:rPr>
         <w:t xml:space="preserve">CREATE TABLE IF NOT EXISTS </w:t>
       </w:r>
+      <w:proofErr w:type="spellStart"/>
       <w:r>
         <w:rPr>
           <w:color w:val="595959" w:themeColor="text1" w:themeTint="A6"/>
         </w:rPr>
         <w:t>entries</w:t>
       </w:r>
+      <w:proofErr w:type="spellEnd"/>
       <w:r>
         <w:rPr>
           <w:color w:val="595959" w:themeColor="text1" w:themeTint="A6"/>
@@ -3599,6 +4157,7 @@
         </w:rPr>
         <w:tab/>
       </w:r>
+      <w:proofErr w:type="spellStart"/>
       <w:r>
         <w:rPr>
           <w:color w:val="595959" w:themeColor="text1" w:themeTint="A6"/>
@@ -3611,6 +4170,7 @@
         </w:rPr>
         <w:t>Account</w:t>
       </w:r>
+      <w:proofErr w:type="spellEnd"/>
       <w:r>
         <w:rPr>
           <w:color w:val="595959" w:themeColor="text1" w:themeTint="A6"/>
@@ -3630,7 +4190,14 @@
         <w:rPr>
           <w:color w:val="595959" w:themeColor="text1" w:themeTint="A6"/>
         </w:rPr>
-        <w:t>FOREIGN KEY (id</w:t>
+        <w:t>FOREIGN KEY (</w:t>
+      </w:r>
+      <w:proofErr w:type="spellStart"/>
+      <w:r>
+        <w:rPr>
+          <w:color w:val="595959" w:themeColor="text1" w:themeTint="A6"/>
+        </w:rPr>
+        <w:t>id</w:t>
       </w:r>
       <w:r>
         <w:rPr>
@@ -3638,18 +4205,21 @@
         </w:rPr>
         <w:t>Account</w:t>
       </w:r>
+      <w:proofErr w:type="spellEnd"/>
       <w:r>
         <w:rPr>
           <w:color w:val="595959" w:themeColor="text1" w:themeTint="A6"/>
         </w:rPr>
         <w:t xml:space="preserve">) REFERENCES </w:t>
       </w:r>
+      <w:proofErr w:type="spellStart"/>
       <w:r>
         <w:rPr>
           <w:color w:val="595959" w:themeColor="text1" w:themeTint="A6"/>
         </w:rPr>
         <w:t>accounts</w:t>
       </w:r>
+      <w:proofErr w:type="spellEnd"/>
       <w:r>
         <w:rPr>
           <w:color w:val="595959" w:themeColor="text1" w:themeTint="A6"/>
@@ -3694,12 +4264,14 @@
         </w:rPr>
         <w:tab/>
       </w:r>
+      <w:proofErr w:type="spellStart"/>
       <w:r>
         <w:rPr>
           <w:color w:val="595959" w:themeColor="text1" w:themeTint="A6"/>
         </w:rPr>
         <w:t>name</w:t>
       </w:r>
+      <w:proofErr w:type="spellEnd"/>
       <w:r>
         <w:rPr>
           <w:color w:val="595959" w:themeColor="text1" w:themeTint="A6"/>
@@ -3768,12 +4340,14 @@
         </w:rPr>
         <w:tab/>
       </w:r>
+      <w:proofErr w:type="spellStart"/>
       <w:r>
         <w:rPr>
           <w:color w:val="595959" w:themeColor="text1" w:themeTint="A6"/>
         </w:rPr>
         <w:t>amount</w:t>
       </w:r>
+      <w:proofErr w:type="spellEnd"/>
       <w:r>
         <w:rPr>
           <w:color w:val="595959" w:themeColor="text1" w:themeTint="A6"/>
@@ -3880,11 +4454,19 @@
         </w:rPr>
         <w:tab/>
       </w:r>
-      <w:r>
-        <w:rPr>
-          <w:color w:val="595959" w:themeColor="text1" w:themeTint="A6"/>
-        </w:rPr>
-        <w:t>createdAt TIMESTAMP NOT NULL,</w:t>
+      <w:proofErr w:type="spellStart"/>
+      <w:r>
+        <w:rPr>
+          <w:color w:val="595959" w:themeColor="text1" w:themeTint="A6"/>
+        </w:rPr>
+        <w:t>createdAt</w:t>
+      </w:r>
+      <w:proofErr w:type="spellEnd"/>
+      <w:r>
+        <w:rPr>
+          <w:color w:val="595959" w:themeColor="text1" w:themeTint="A6"/>
+        </w:rPr>
+        <w:t xml:space="preserve"> TIMESTAMP NOT NULL,</w:t>
       </w:r>
     </w:p>
     <w:p>
@@ -3918,11 +4500,19 @@
         </w:rPr>
         <w:tab/>
       </w:r>
-      <w:r>
-        <w:rPr>
-          <w:color w:val="595959" w:themeColor="text1" w:themeTint="A6"/>
-        </w:rPr>
-        <w:t>modifiedAt TIMESTAMP);</w:t>
+      <w:proofErr w:type="spellStart"/>
+      <w:r>
+        <w:rPr>
+          <w:color w:val="595959" w:themeColor="text1" w:themeTint="A6"/>
+        </w:rPr>
+        <w:t>modifiedAt</w:t>
+      </w:r>
+      <w:proofErr w:type="spellEnd"/>
+      <w:r>
+        <w:rPr>
+          <w:color w:val="595959" w:themeColor="text1" w:themeTint="A6"/>
+        </w:rPr>
+        <w:t xml:space="preserve"> TIMESTAMP);</w:t>
       </w:r>
     </w:p>
     <w:p>
@@ -3948,12 +4538,14 @@
         </w:rPr>
         <w:t xml:space="preserve">CREATE TABLE IF NOT EXISTS </w:t>
       </w:r>
-      <w:r>
-        <w:rPr>
-          <w:color w:val="595959" w:themeColor="text1" w:themeTint="A6"/>
-        </w:rPr>
-        <w:t>entries</w:t>
-      </w:r>
+      <w:proofErr w:type="spellStart"/>
+      <w:r>
+        <w:rPr>
+          <w:color w:val="595959" w:themeColor="text1" w:themeTint="A6"/>
+        </w:rPr>
+        <w:t>types</w:t>
+      </w:r>
+      <w:proofErr w:type="spellEnd"/>
       <w:r>
         <w:rPr>
           <w:color w:val="595959" w:themeColor="text1" w:themeTint="A6"/>
@@ -4030,6 +4622,7 @@
         </w:rPr>
         <w:tab/>
       </w:r>
+      <w:proofErr w:type="spellStart"/>
       <w:r>
         <w:rPr>
           <w:color w:val="595959" w:themeColor="text1" w:themeTint="A6"/>
@@ -4042,6 +4635,7 @@
         </w:rPr>
         <w:t>Entry</w:t>
       </w:r>
+      <w:proofErr w:type="spellEnd"/>
       <w:r>
         <w:rPr>
           <w:color w:val="595959" w:themeColor="text1" w:themeTint="A6"/>
@@ -4061,7 +4655,14 @@
         <w:rPr>
           <w:color w:val="595959" w:themeColor="text1" w:themeTint="A6"/>
         </w:rPr>
-        <w:t>FOREIGN KEY (id</w:t>
+        <w:t>FOREIGN KEY (</w:t>
+      </w:r>
+      <w:proofErr w:type="spellStart"/>
+      <w:r>
+        <w:rPr>
+          <w:color w:val="595959" w:themeColor="text1" w:themeTint="A6"/>
+        </w:rPr>
+        <w:t>id</w:t>
       </w:r>
       <w:r>
         <w:rPr>
@@ -4069,12 +4670,14 @@
         </w:rPr>
         <w:t>Entry</w:t>
       </w:r>
+      <w:proofErr w:type="spellEnd"/>
       <w:r>
         <w:rPr>
           <w:color w:val="595959" w:themeColor="text1" w:themeTint="A6"/>
         </w:rPr>
         <w:t xml:space="preserve">) REFERENCES </w:t>
       </w:r>
+      <w:proofErr w:type="spellStart"/>
       <w:r>
         <w:rPr>
           <w:color w:val="595959" w:themeColor="text1" w:themeTint="A6"/>
@@ -4087,6 +4690,7 @@
         </w:rPr>
         <w:t>s</w:t>
       </w:r>
+      <w:proofErr w:type="spellEnd"/>
       <w:r>
         <w:rPr>
           <w:color w:val="595959" w:themeColor="text1" w:themeTint="A6"/>
@@ -4130,8 +4734,15 @@
           <w:color w:val="595959" w:themeColor="text1" w:themeTint="A6"/>
         </w:rPr>
         <w:tab/>
+      </w:r>
+      <w:proofErr w:type="spellStart"/>
+      <w:r>
+        <w:rPr>
+          <w:color w:val="595959" w:themeColor="text1" w:themeTint="A6"/>
+        </w:rPr>
         <w:t>name</w:t>
       </w:r>
+      <w:proofErr w:type="spellEnd"/>
       <w:r>
         <w:rPr>
           <w:color w:val="595959" w:themeColor="text1" w:themeTint="A6"/>
@@ -4194,12 +4805,14 @@
         </w:rPr>
         <w:tab/>
       </w:r>
+      <w:proofErr w:type="spellStart"/>
       <w:r>
         <w:rPr>
           <w:color w:val="595959" w:themeColor="text1" w:themeTint="A6"/>
         </w:rPr>
         <w:t>comment</w:t>
       </w:r>
+      <w:proofErr w:type="spellEnd"/>
       <w:r>
         <w:rPr>
           <w:color w:val="595959" w:themeColor="text1" w:themeTint="A6"/>
@@ -4250,11 +4863,19 @@
         </w:rPr>
         <w:tab/>
       </w:r>
-      <w:r>
-        <w:rPr>
-          <w:color w:val="595959" w:themeColor="text1" w:themeTint="A6"/>
-        </w:rPr>
-        <w:t>createdAt TIMESTAMP NOT NULL,</w:t>
+      <w:proofErr w:type="spellStart"/>
+      <w:r>
+        <w:rPr>
+          <w:color w:val="595959" w:themeColor="text1" w:themeTint="A6"/>
+        </w:rPr>
+        <w:t>createdAt</w:t>
+      </w:r>
+      <w:proofErr w:type="spellEnd"/>
+      <w:r>
+        <w:rPr>
+          <w:color w:val="595959" w:themeColor="text1" w:themeTint="A6"/>
+        </w:rPr>
+        <w:t xml:space="preserve"> TIMESTAMP NOT NULL,</w:t>
       </w:r>
     </w:p>
     <w:p>
@@ -4288,11 +4909,19 @@
         </w:rPr>
         <w:tab/>
       </w:r>
-      <w:r>
-        <w:rPr>
-          <w:color w:val="595959" w:themeColor="text1" w:themeTint="A6"/>
-        </w:rPr>
-        <w:t>modifiedAt TIMESTAMP);</w:t>
+      <w:proofErr w:type="spellStart"/>
+      <w:r>
+        <w:rPr>
+          <w:color w:val="595959" w:themeColor="text1" w:themeTint="A6"/>
+        </w:rPr>
+        <w:t>modifiedAt</w:t>
+      </w:r>
+      <w:proofErr w:type="spellEnd"/>
+      <w:r>
+        <w:rPr>
+          <w:color w:val="595959" w:themeColor="text1" w:themeTint="A6"/>
+        </w:rPr>
+        <w:t xml:space="preserve"> TIMESTAMP);</w:t>
       </w:r>
     </w:p>
     <w:p>
@@ -4323,7 +4952,21 @@
         <w:rPr>
           <w:rFonts w:ascii="Bahnschrift" w:hAnsi="Bahnschrift"/>
         </w:rPr>
-        <w:t>Antes de instalar alguna dependencia crearemos nuestro fichero package.json con la siguiente línea de comandos, situada en la carpeta de nuestro proyecto:</w:t>
+        <w:t xml:space="preserve">Antes de instalar alguna dependencia crearemos nuestro fichero </w:t>
+      </w:r>
+      <w:proofErr w:type="spellStart"/>
+      <w:r>
+        <w:rPr>
+          <w:rFonts w:ascii="Bahnschrift" w:hAnsi="Bahnschrift"/>
+        </w:rPr>
+        <w:t>package.json</w:t>
+      </w:r>
+      <w:proofErr w:type="spellEnd"/>
+      <w:r>
+        <w:rPr>
+          <w:rFonts w:ascii="Bahnschrift" w:hAnsi="Bahnschrift"/>
+        </w:rPr>
+        <w:t xml:space="preserve"> con la siguiente línea de comandos, situada en la carpeta de nuestro proyecto:</w:t>
       </w:r>
     </w:p>
     <w:p>
@@ -4340,6 +4983,7 @@
           <w:rFonts w:ascii="Bahnschrift" w:hAnsi="Bahnschrift"/>
         </w:rPr>
       </w:pPr>
+      <w:proofErr w:type="spellStart"/>
       <w:r>
         <w:rPr>
           <w:rFonts w:ascii="Bahnschrift" w:hAnsi="Bahnschrift"/>
@@ -4352,8 +4996,25 @@
           <w:rFonts w:ascii="Bahnschrift" w:hAnsi="Bahnschrift"/>
           <w:shd w:val="clear" w:color="auto" w:fill="262626" w:themeFill="text1" w:themeFillTint="D9"/>
         </w:rPr>
-        <w:t>pm init</w:t>
-      </w:r>
+        <w:t>pm</w:t>
+      </w:r>
+      <w:proofErr w:type="spellEnd"/>
+      <w:r>
+        <w:rPr>
+          <w:rFonts w:ascii="Bahnschrift" w:hAnsi="Bahnschrift"/>
+          <w:shd w:val="clear" w:color="auto" w:fill="262626" w:themeFill="text1" w:themeFillTint="D9"/>
+        </w:rPr>
+        <w:t xml:space="preserve"> </w:t>
+      </w:r>
+      <w:proofErr w:type="spellStart"/>
+      <w:r>
+        <w:rPr>
+          <w:rFonts w:ascii="Bahnschrift" w:hAnsi="Bahnschrift"/>
+          <w:shd w:val="clear" w:color="auto" w:fill="262626" w:themeFill="text1" w:themeFillTint="D9"/>
+        </w:rPr>
+        <w:t>init</w:t>
+      </w:r>
+      <w:proofErr w:type="spellEnd"/>
     </w:p>
     <w:p>
       <w:pPr>
@@ -4369,11 +5030,47 @@
           <w:rFonts w:ascii="Bahnschrift" w:hAnsi="Bahnschrift"/>
         </w:rPr>
       </w:pPr>
+      <w:proofErr w:type="spellStart"/>
       <w:r>
         <w:rPr>
           <w:rFonts w:ascii="Bahnschrift" w:hAnsi="Bahnschrift"/>
         </w:rPr>
-        <w:t>npm init -y (si queremos crear package.json con valores por defecto)</w:t>
+        <w:t>npm</w:t>
+      </w:r>
+      <w:proofErr w:type="spellEnd"/>
+      <w:r>
+        <w:rPr>
+          <w:rFonts w:ascii="Bahnschrift" w:hAnsi="Bahnschrift"/>
+        </w:rPr>
+        <w:t xml:space="preserve"> </w:t>
+      </w:r>
+      <w:proofErr w:type="spellStart"/>
+      <w:r>
+        <w:rPr>
+          <w:rFonts w:ascii="Bahnschrift" w:hAnsi="Bahnschrift"/>
+        </w:rPr>
+        <w:t>init</w:t>
+      </w:r>
+      <w:proofErr w:type="spellEnd"/>
+      <w:r>
+        <w:rPr>
+          <w:rFonts w:ascii="Bahnschrift" w:hAnsi="Bahnschrift"/>
+        </w:rPr>
+        <w:t xml:space="preserve"> -y (si queremos crear </w:t>
+      </w:r>
+      <w:proofErr w:type="spellStart"/>
+      <w:r>
+        <w:rPr>
+          <w:rFonts w:ascii="Bahnschrift" w:hAnsi="Bahnschrift"/>
+        </w:rPr>
+        <w:t>package.json</w:t>
+      </w:r>
+      <w:proofErr w:type="spellEnd"/>
+      <w:r>
+        <w:rPr>
+          <w:rFonts w:ascii="Bahnschrift" w:hAnsi="Bahnschrift"/>
+        </w:rPr>
+        <w:t xml:space="preserve"> con valores por defecto)</w:t>
       </w:r>
     </w:p>
     <w:p>
@@ -4461,7 +5158,33 @@
           <w:lang w:eastAsia="es-ES"/>
           <w14:ligatures w14:val="none"/>
         </w:rPr>
-        <w:t>"name"</w:t>
+        <w:t>"</w:t>
+      </w:r>
+      <w:proofErr w:type="spellStart"/>
+      <w:r>
+        <w:rPr>
+          <w:rFonts w:ascii="JetBrains Mono" w:eastAsia="Times New Roman" w:hAnsi="JetBrains Mono" w:cs="JetBrains Mono"/>
+          <w:color w:val="7FDBCA"/>
+          <w:kern w:val="0"/>
+          <w:sz w:val="21"/>
+          <w:szCs w:val="21"/>
+          <w:lang w:eastAsia="es-ES"/>
+          <w14:ligatures w14:val="none"/>
+        </w:rPr>
+        <w:t>name</w:t>
+      </w:r>
+      <w:proofErr w:type="spellEnd"/>
+      <w:r>
+        <w:rPr>
+          <w:rFonts w:ascii="JetBrains Mono" w:eastAsia="Times New Roman" w:hAnsi="JetBrains Mono" w:cs="JetBrains Mono"/>
+          <w:color w:val="7FDBCA"/>
+          <w:kern w:val="0"/>
+          <w:sz w:val="21"/>
+          <w:szCs w:val="21"/>
+          <w:lang w:eastAsia="es-ES"/>
+          <w14:ligatures w14:val="none"/>
+        </w:rPr>
+        <w:t>"</w:t>
       </w:r>
       <w:r>
         <w:rPr>
@@ -4487,6 +5210,7 @@
         </w:rPr>
         <w:t>"</w:t>
       </w:r>
+      <w:proofErr w:type="spellStart"/>
       <w:r>
         <w:rPr>
           <w:rFonts w:ascii="JetBrains Mono" w:eastAsia="Times New Roman" w:hAnsi="JetBrains Mono" w:cs="JetBrains Mono"/>
@@ -4499,6 +5223,7 @@
         </w:rPr>
         <w:t>xpaccount</w:t>
       </w:r>
+      <w:proofErr w:type="spellEnd"/>
       <w:r>
         <w:rPr>
           <w:rFonts w:ascii="JetBrains Mono" w:eastAsia="Times New Roman" w:hAnsi="JetBrains Mono" w:cs="JetBrains Mono"/>
@@ -4560,7 +5285,33 @@
           <w:lang w:eastAsia="es-ES"/>
           <w14:ligatures w14:val="none"/>
         </w:rPr>
-        <w:t>"version"</w:t>
+        <w:t>"</w:t>
+      </w:r>
+      <w:proofErr w:type="spellStart"/>
+      <w:r>
+        <w:rPr>
+          <w:rFonts w:ascii="JetBrains Mono" w:eastAsia="Times New Roman" w:hAnsi="JetBrains Mono" w:cs="JetBrains Mono"/>
+          <w:color w:val="7FDBCA"/>
+          <w:kern w:val="0"/>
+          <w:sz w:val="21"/>
+          <w:szCs w:val="21"/>
+          <w:lang w:eastAsia="es-ES"/>
+          <w14:ligatures w14:val="none"/>
+        </w:rPr>
+        <w:t>version</w:t>
+      </w:r>
+      <w:proofErr w:type="spellEnd"/>
+      <w:r>
+        <w:rPr>
+          <w:rFonts w:ascii="JetBrains Mono" w:eastAsia="Times New Roman" w:hAnsi="JetBrains Mono" w:cs="JetBrains Mono"/>
+          <w:color w:val="7FDBCA"/>
+          <w:kern w:val="0"/>
+          <w:sz w:val="21"/>
+          <w:szCs w:val="21"/>
+          <w:lang w:eastAsia="es-ES"/>
+          <w14:ligatures w14:val="none"/>
+        </w:rPr>
+        <w:t>"</w:t>
       </w:r>
       <w:r>
         <w:rPr>
@@ -4659,7 +5410,33 @@
           <w:lang w:eastAsia="es-ES"/>
           <w14:ligatures w14:val="none"/>
         </w:rPr>
-        <w:t>"description"</w:t>
+        <w:t>"</w:t>
+      </w:r>
+      <w:proofErr w:type="spellStart"/>
+      <w:r>
+        <w:rPr>
+          <w:rFonts w:ascii="JetBrains Mono" w:eastAsia="Times New Roman" w:hAnsi="JetBrains Mono" w:cs="JetBrains Mono"/>
+          <w:color w:val="7FDBCA"/>
+          <w:kern w:val="0"/>
+          <w:sz w:val="21"/>
+          <w:szCs w:val="21"/>
+          <w:lang w:eastAsia="es-ES"/>
+          <w14:ligatures w14:val="none"/>
+        </w:rPr>
+        <w:t>description</w:t>
+      </w:r>
+      <w:proofErr w:type="spellEnd"/>
+      <w:r>
+        <w:rPr>
+          <w:rFonts w:ascii="JetBrains Mono" w:eastAsia="Times New Roman" w:hAnsi="JetBrains Mono" w:cs="JetBrains Mono"/>
+          <w:color w:val="7FDBCA"/>
+          <w:kern w:val="0"/>
+          <w:sz w:val="21"/>
+          <w:szCs w:val="21"/>
+          <w:lang w:eastAsia="es-ES"/>
+          <w14:ligatures w14:val="none"/>
+        </w:rPr>
+        <w:t>"</w:t>
       </w:r>
       <w:r>
         <w:rPr>
@@ -4695,7 +5472,33 @@
           <w:lang w:eastAsia="es-ES"/>
           <w14:ligatures w14:val="none"/>
         </w:rPr>
-        <w:t>API que permite gestionar los asientos bacarios de tu cuenta corriente</w:t>
+        <w:t xml:space="preserve">API que permite gestionar los asientos </w:t>
+      </w:r>
+      <w:proofErr w:type="spellStart"/>
+      <w:r>
+        <w:rPr>
+          <w:rFonts w:ascii="JetBrains Mono" w:eastAsia="Times New Roman" w:hAnsi="JetBrains Mono" w:cs="JetBrains Mono"/>
+          <w:color w:val="C789D6"/>
+          <w:kern w:val="0"/>
+          <w:sz w:val="21"/>
+          <w:szCs w:val="21"/>
+          <w:lang w:eastAsia="es-ES"/>
+          <w14:ligatures w14:val="none"/>
+        </w:rPr>
+        <w:t>bacarios</w:t>
+      </w:r>
+      <w:proofErr w:type="spellEnd"/>
+      <w:r>
+        <w:rPr>
+          <w:rFonts w:ascii="JetBrains Mono" w:eastAsia="Times New Roman" w:hAnsi="JetBrains Mono" w:cs="JetBrains Mono"/>
+          <w:color w:val="C789D6"/>
+          <w:kern w:val="0"/>
+          <w:sz w:val="21"/>
+          <w:szCs w:val="21"/>
+          <w:lang w:eastAsia="es-ES"/>
+          <w14:ligatures w14:val="none"/>
+        </w:rPr>
+        <w:t xml:space="preserve"> de tu cuenta corriente</w:t>
       </w:r>
       <w:r>
         <w:rPr>
@@ -4758,7 +5561,33 @@
           <w:lang w:eastAsia="es-ES"/>
           <w14:ligatures w14:val="none"/>
         </w:rPr>
-        <w:t>"main"</w:t>
+        <w:t>"</w:t>
+      </w:r>
+      <w:proofErr w:type="spellStart"/>
+      <w:r>
+        <w:rPr>
+          <w:rFonts w:ascii="JetBrains Mono" w:eastAsia="Times New Roman" w:hAnsi="JetBrains Mono" w:cs="JetBrains Mono"/>
+          <w:color w:val="7FDBCA"/>
+          <w:kern w:val="0"/>
+          <w:sz w:val="21"/>
+          <w:szCs w:val="21"/>
+          <w:lang w:eastAsia="es-ES"/>
+          <w14:ligatures w14:val="none"/>
+        </w:rPr>
+        <w:t>main</w:t>
+      </w:r>
+      <w:proofErr w:type="spellEnd"/>
+      <w:r>
+        <w:rPr>
+          <w:rFonts w:ascii="JetBrains Mono" w:eastAsia="Times New Roman" w:hAnsi="JetBrains Mono" w:cs="JetBrains Mono"/>
+          <w:color w:val="7FDBCA"/>
+          <w:kern w:val="0"/>
+          <w:sz w:val="21"/>
+          <w:szCs w:val="21"/>
+          <w:lang w:eastAsia="es-ES"/>
+          <w14:ligatures w14:val="none"/>
+        </w:rPr>
+        <w:t>"</w:t>
       </w:r>
       <w:r>
         <w:rPr>
@@ -4908,7 +5737,33 @@
           <w:lang w:eastAsia="es-ES"/>
           <w14:ligatures w14:val="none"/>
         </w:rPr>
-        <w:t>"dev"</w:t>
+        <w:t>"</w:t>
+      </w:r>
+      <w:proofErr w:type="spellStart"/>
+      <w:r>
+        <w:rPr>
+          <w:rFonts w:ascii="JetBrains Mono" w:eastAsia="Times New Roman" w:hAnsi="JetBrains Mono" w:cs="JetBrains Mono"/>
+          <w:color w:val="7FDBCA"/>
+          <w:kern w:val="0"/>
+          <w:sz w:val="21"/>
+          <w:szCs w:val="21"/>
+          <w:lang w:eastAsia="es-ES"/>
+          <w14:ligatures w14:val="none"/>
+        </w:rPr>
+        <w:t>dev</w:t>
+      </w:r>
+      <w:proofErr w:type="spellEnd"/>
+      <w:r>
+        <w:rPr>
+          <w:rFonts w:ascii="JetBrains Mono" w:eastAsia="Times New Roman" w:hAnsi="JetBrains Mono" w:cs="JetBrains Mono"/>
+          <w:color w:val="7FDBCA"/>
+          <w:kern w:val="0"/>
+          <w:sz w:val="21"/>
+          <w:szCs w:val="21"/>
+          <w:lang w:eastAsia="es-ES"/>
+          <w14:ligatures w14:val="none"/>
+        </w:rPr>
+        <w:t>"</w:t>
       </w:r>
       <w:r>
         <w:rPr>
@@ -4934,6 +5789,7 @@
         </w:rPr>
         <w:t>"</w:t>
       </w:r>
+      <w:proofErr w:type="spellStart"/>
       <w:r>
         <w:rPr>
           <w:rFonts w:ascii="JetBrains Mono" w:eastAsia="Times New Roman" w:hAnsi="JetBrains Mono" w:cs="JetBrains Mono"/>
@@ -4944,7 +5800,20 @@
           <w:lang w:eastAsia="es-ES"/>
           <w14:ligatures w14:val="none"/>
         </w:rPr>
-        <w:t>nodemon server.js</w:t>
+        <w:t>nodemon</w:t>
+      </w:r>
+      <w:proofErr w:type="spellEnd"/>
+      <w:r>
+        <w:rPr>
+          <w:rFonts w:ascii="JetBrains Mono" w:eastAsia="Times New Roman" w:hAnsi="JetBrains Mono" w:cs="JetBrains Mono"/>
+          <w:color w:val="C789D6"/>
+          <w:kern w:val="0"/>
+          <w:sz w:val="21"/>
+          <w:szCs w:val="21"/>
+          <w:lang w:eastAsia="es-ES"/>
+          <w14:ligatures w14:val="none"/>
+        </w:rPr>
+        <w:t xml:space="preserve"> server.js</w:t>
       </w:r>
       <w:r>
         <w:rPr>
@@ -5022,7 +5891,33 @@
           <w:lang w:eastAsia="es-ES"/>
           <w14:ligatures w14:val="none"/>
         </w:rPr>
-        <w:t>"author"</w:t>
+        <w:t>"</w:t>
+      </w:r>
+      <w:proofErr w:type="spellStart"/>
+      <w:r>
+        <w:rPr>
+          <w:rFonts w:ascii="JetBrains Mono" w:eastAsia="Times New Roman" w:hAnsi="JetBrains Mono" w:cs="JetBrains Mono"/>
+          <w:color w:val="7FDBCA"/>
+          <w:kern w:val="0"/>
+          <w:sz w:val="21"/>
+          <w:szCs w:val="21"/>
+          <w:lang w:eastAsia="es-ES"/>
+          <w14:ligatures w14:val="none"/>
+        </w:rPr>
+        <w:t>author</w:t>
+      </w:r>
+      <w:proofErr w:type="spellEnd"/>
+      <w:r>
+        <w:rPr>
+          <w:rFonts w:ascii="JetBrains Mono" w:eastAsia="Times New Roman" w:hAnsi="JetBrains Mono" w:cs="JetBrains Mono"/>
+          <w:color w:val="7FDBCA"/>
+          <w:kern w:val="0"/>
+          <w:sz w:val="21"/>
+          <w:szCs w:val="21"/>
+          <w:lang w:eastAsia="es-ES"/>
+          <w14:ligatures w14:val="none"/>
+        </w:rPr>
+        <w:t>"</w:t>
       </w:r>
       <w:r>
         <w:rPr>
@@ -5121,7 +6016,33 @@
           <w:lang w:eastAsia="es-ES"/>
           <w14:ligatures w14:val="none"/>
         </w:rPr>
-        <w:t>"license"</w:t>
+        <w:t>"</w:t>
+      </w:r>
+      <w:proofErr w:type="spellStart"/>
+      <w:r>
+        <w:rPr>
+          <w:rFonts w:ascii="JetBrains Mono" w:eastAsia="Times New Roman" w:hAnsi="JetBrains Mono" w:cs="JetBrains Mono"/>
+          <w:color w:val="7FDBCA"/>
+          <w:kern w:val="0"/>
+          <w:sz w:val="21"/>
+          <w:szCs w:val="21"/>
+          <w:lang w:eastAsia="es-ES"/>
+          <w14:ligatures w14:val="none"/>
+        </w:rPr>
+        <w:t>license</w:t>
+      </w:r>
+      <w:proofErr w:type="spellEnd"/>
+      <w:r>
+        <w:rPr>
+          <w:rFonts w:ascii="JetBrains Mono" w:eastAsia="Times New Roman" w:hAnsi="JetBrains Mono" w:cs="JetBrains Mono"/>
+          <w:color w:val="7FDBCA"/>
+          <w:kern w:val="0"/>
+          <w:sz w:val="21"/>
+          <w:szCs w:val="21"/>
+          <w:lang w:eastAsia="es-ES"/>
+          <w14:ligatures w14:val="none"/>
+        </w:rPr>
+        <w:t>"</w:t>
       </w:r>
       <w:r>
         <w:rPr>
@@ -5260,7 +6181,77 @@
         <w:rPr>
           <w:rFonts w:ascii="Bahnschrift" w:hAnsi="Bahnschrift"/>
         </w:rPr>
-        <w:t>Las dependencias son aquellas aplicaciones o bibliotecas requeridas por otro programa para poder funcionar correctamente. Por ello, se dice que determinado programa “depende” de tal aplicación o biblioteca (library). Para instalarlos, emplearemos un sistema de gestión de paquetes de Node llamado “npm” (Node Package Management).</w:t>
+        <w:t>Las dependencias son aquellas aplicaciones o bibliotecas requeridas por otro programa para poder funcionar correctamente. Por ello, se dice que determinado programa “depende” de tal aplicación o biblioteca (</w:t>
+      </w:r>
+      <w:proofErr w:type="spellStart"/>
+      <w:r>
+        <w:rPr>
+          <w:rFonts w:ascii="Bahnschrift" w:hAnsi="Bahnschrift"/>
+        </w:rPr>
+        <w:t>library</w:t>
+      </w:r>
+      <w:proofErr w:type="spellEnd"/>
+      <w:r>
+        <w:rPr>
+          <w:rFonts w:ascii="Bahnschrift" w:hAnsi="Bahnschrift"/>
+        </w:rPr>
+        <w:t xml:space="preserve">). Para instalarlos, emplearemos un sistema de gestión de paquetes de </w:t>
+      </w:r>
+      <w:proofErr w:type="spellStart"/>
+      <w:r>
+        <w:rPr>
+          <w:rFonts w:ascii="Bahnschrift" w:hAnsi="Bahnschrift"/>
+        </w:rPr>
+        <w:t>Node</w:t>
+      </w:r>
+      <w:proofErr w:type="spellEnd"/>
+      <w:r>
+        <w:rPr>
+          <w:rFonts w:ascii="Bahnschrift" w:hAnsi="Bahnschrift"/>
+        </w:rPr>
+        <w:t xml:space="preserve"> llamado “</w:t>
+      </w:r>
+      <w:proofErr w:type="spellStart"/>
+      <w:r>
+        <w:rPr>
+          <w:rFonts w:ascii="Bahnschrift" w:hAnsi="Bahnschrift"/>
+        </w:rPr>
+        <w:t>npm</w:t>
+      </w:r>
+      <w:proofErr w:type="spellEnd"/>
+      <w:r>
+        <w:rPr>
+          <w:rFonts w:ascii="Bahnschrift" w:hAnsi="Bahnschrift"/>
+        </w:rPr>
+        <w:t>” (</w:t>
+      </w:r>
+      <w:proofErr w:type="spellStart"/>
+      <w:r>
+        <w:rPr>
+          <w:rFonts w:ascii="Bahnschrift" w:hAnsi="Bahnschrift"/>
+        </w:rPr>
+        <w:t>Node</w:t>
+      </w:r>
+      <w:proofErr w:type="spellEnd"/>
+      <w:r>
+        <w:rPr>
+          <w:rFonts w:ascii="Bahnschrift" w:hAnsi="Bahnschrift"/>
+        </w:rPr>
+        <w:t xml:space="preserve"> </w:t>
+      </w:r>
+      <w:proofErr w:type="spellStart"/>
+      <w:r>
+        <w:rPr>
+          <w:rFonts w:ascii="Bahnschrift" w:hAnsi="Bahnschrift"/>
+        </w:rPr>
+        <w:t>Package</w:t>
+      </w:r>
+      <w:proofErr w:type="spellEnd"/>
+      <w:r>
+        <w:rPr>
+          <w:rFonts w:ascii="Bahnschrift" w:hAnsi="Bahnschrift"/>
+        </w:rPr>
+        <w:t xml:space="preserve"> Management).</w:t>
       </w:r>
     </w:p>
     <w:p>
@@ -5292,7 +6283,21 @@
         <w:rPr>
           <w:rFonts w:ascii="Bahnschrift" w:hAnsi="Bahnschrift"/>
         </w:rPr>
-        <w:t>Dependencias CORE: Aquellas que ya vienen instaladas y se pueden utilizar solo llamando al módulo, como, por ejemplo, path o fs.</w:t>
+        <w:t xml:space="preserve">Dependencias CORE: Aquellas que ya vienen instaladas y se pueden utilizar solo llamando al módulo, como, por ejemplo, </w:t>
+      </w:r>
+      <w:proofErr w:type="spellStart"/>
+      <w:r>
+        <w:rPr>
+          <w:rFonts w:ascii="Bahnschrift" w:hAnsi="Bahnschrift"/>
+        </w:rPr>
+        <w:t>path</w:t>
+      </w:r>
+      <w:proofErr w:type="spellEnd"/>
+      <w:r>
+        <w:rPr>
+          <w:rFonts w:ascii="Bahnschrift" w:hAnsi="Bahnschrift"/>
+        </w:rPr>
+        <w:t xml:space="preserve"> o fs.</w:t>
       </w:r>
     </w:p>
     <w:p>
@@ -5311,7 +6316,35 @@
         <w:rPr>
           <w:rFonts w:ascii="Bahnschrift" w:hAnsi="Bahnschrift"/>
         </w:rPr>
-        <w:t>Dependencias: Aquellas necesarias que instalaremos para que nuestra API funcione de manera correcta. Ejemplo: mysql2, dotenv, bcrypt, etc.</w:t>
+        <w:t xml:space="preserve">Dependencias: Aquellas necesarias que instalaremos para que nuestra API funcione de manera correcta. Ejemplo: mysql2, </w:t>
+      </w:r>
+      <w:proofErr w:type="spellStart"/>
+      <w:r>
+        <w:rPr>
+          <w:rFonts w:ascii="Bahnschrift" w:hAnsi="Bahnschrift"/>
+        </w:rPr>
+        <w:t>dotenv</w:t>
+      </w:r>
+      <w:proofErr w:type="spellEnd"/>
+      <w:r>
+        <w:rPr>
+          <w:rFonts w:ascii="Bahnschrift" w:hAnsi="Bahnschrift"/>
+        </w:rPr>
+        <w:t xml:space="preserve">, </w:t>
+      </w:r>
+      <w:proofErr w:type="spellStart"/>
+      <w:r>
+        <w:rPr>
+          <w:rFonts w:ascii="Bahnschrift" w:hAnsi="Bahnschrift"/>
+        </w:rPr>
+        <w:t>bcrypt</w:t>
+      </w:r>
+      <w:proofErr w:type="spellEnd"/>
+      <w:r>
+        <w:rPr>
+          <w:rFonts w:ascii="Bahnschrift" w:hAnsi="Bahnschrift"/>
+        </w:rPr>
+        <w:t>, etc.</w:t>
       </w:r>
     </w:p>
     <w:p>
@@ -5330,7 +6363,91 @@
         <w:rPr>
           <w:rFonts w:ascii="Bahnschrift" w:hAnsi="Bahnschrift"/>
         </w:rPr>
-        <w:t>Dependencias para desarrolladores(-D): Aquellas dependencias que nos harán la programación más fácil como control de sintaxis (eslint), formateo del código para que se vea ordenado (prettier) o reinicio de nuestro servidor cada vez que guardamos un cambio (nodemon). Este tipo de dependencias se instalan añadiendo un -D en la línea de comandos. En cuanto finalice nuestro proyecto y lo pongamos en producción se podrían desinstalar (npm uninstall mi_DevDependence).</w:t>
+        <w:t>Dependencias para desarrolladores(-D): Aquellas dependencias que nos harán la programación más fácil como control de sintaxis (</w:t>
+      </w:r>
+      <w:proofErr w:type="spellStart"/>
+      <w:r>
+        <w:rPr>
+          <w:rFonts w:ascii="Bahnschrift" w:hAnsi="Bahnschrift"/>
+        </w:rPr>
+        <w:t>eslint</w:t>
+      </w:r>
+      <w:proofErr w:type="spellEnd"/>
+      <w:r>
+        <w:rPr>
+          <w:rFonts w:ascii="Bahnschrift" w:hAnsi="Bahnschrift"/>
+        </w:rPr>
+        <w:t>), formateo del código para que se vea ordenado (</w:t>
+      </w:r>
+      <w:proofErr w:type="spellStart"/>
+      <w:r>
+        <w:rPr>
+          <w:rFonts w:ascii="Bahnschrift" w:hAnsi="Bahnschrift"/>
+        </w:rPr>
+        <w:t>prettier</w:t>
+      </w:r>
+      <w:proofErr w:type="spellEnd"/>
+      <w:r>
+        <w:rPr>
+          <w:rFonts w:ascii="Bahnschrift" w:hAnsi="Bahnschrift"/>
+        </w:rPr>
+        <w:t>) o reinicio de nuestro servidor cada vez que guardamos un cambio (</w:t>
+      </w:r>
+      <w:proofErr w:type="spellStart"/>
+      <w:r>
+        <w:rPr>
+          <w:rFonts w:ascii="Bahnschrift" w:hAnsi="Bahnschrift"/>
+        </w:rPr>
+        <w:t>nodemon</w:t>
+      </w:r>
+      <w:proofErr w:type="spellEnd"/>
+      <w:r>
+        <w:rPr>
+          <w:rFonts w:ascii="Bahnschrift" w:hAnsi="Bahnschrift"/>
+        </w:rPr>
+        <w:t>). Este tipo de dependencias se instalan añadiendo un -D en la línea de comandos. En cuanto finalice nuestro proyecto y lo pongamos en producción se podrían desinstalar (</w:t>
+      </w:r>
+      <w:proofErr w:type="spellStart"/>
+      <w:r>
+        <w:rPr>
+          <w:rFonts w:ascii="Bahnschrift" w:hAnsi="Bahnschrift"/>
+        </w:rPr>
+        <w:t>npm</w:t>
+      </w:r>
+      <w:proofErr w:type="spellEnd"/>
+      <w:r>
+        <w:rPr>
+          <w:rFonts w:ascii="Bahnschrift" w:hAnsi="Bahnschrift"/>
+        </w:rPr>
+        <w:t xml:space="preserve"> </w:t>
+      </w:r>
+      <w:proofErr w:type="spellStart"/>
+      <w:r>
+        <w:rPr>
+          <w:rFonts w:ascii="Bahnschrift" w:hAnsi="Bahnschrift"/>
+        </w:rPr>
+        <w:t>uninstall</w:t>
+      </w:r>
+      <w:proofErr w:type="spellEnd"/>
+      <w:r>
+        <w:rPr>
+          <w:rFonts w:ascii="Bahnschrift" w:hAnsi="Bahnschrift"/>
+        </w:rPr>
+        <w:t xml:space="preserve"> </w:t>
+      </w:r>
+      <w:proofErr w:type="spellStart"/>
+      <w:r>
+        <w:rPr>
+          <w:rFonts w:ascii="Bahnschrift" w:hAnsi="Bahnschrift"/>
+        </w:rPr>
+        <w:t>mi_DevDependence</w:t>
+      </w:r>
+      <w:proofErr w:type="spellEnd"/>
+      <w:r>
+        <w:rPr>
+          <w:rFonts w:ascii="Bahnschrift" w:hAnsi="Bahnschrift"/>
+        </w:rPr>
+        <w:t>).</w:t>
       </w:r>
     </w:p>
     <w:p>
@@ -5482,6 +6599,7 @@
                 <w:szCs w:val="20"/>
               </w:rPr>
             </w:pPr>
+            <w:proofErr w:type="spellStart"/>
             <w:r>
               <w:rPr>
                 <w:rFonts w:ascii="Bahnschrift" w:eastAsiaTheme="majorEastAsia" w:hAnsi="Bahnschrift" w:cstheme="majorBidi"/>
@@ -5500,6 +6618,7 @@
               </w:rPr>
               <w:t>xpress</w:t>
             </w:r>
+            <w:proofErr w:type="spellEnd"/>
           </w:p>
         </w:tc>
         <w:tc>
@@ -5516,6 +6635,7 @@
                 <w:szCs w:val="20"/>
               </w:rPr>
             </w:pPr>
+            <w:proofErr w:type="spellStart"/>
             <w:r>
               <w:rPr>
                 <w:rFonts w:ascii="Bahnschrift" w:eastAsiaTheme="majorEastAsia" w:hAnsi="Bahnschrift" w:cstheme="majorBidi"/>
@@ -5532,8 +6652,29 @@
                 <w:sz w:val="20"/>
                 <w:szCs w:val="20"/>
               </w:rPr>
-              <w:t>pm i express</w:t>
-            </w:r>
+              <w:t>pm</w:t>
+            </w:r>
+            <w:proofErr w:type="spellEnd"/>
+            <w:r>
+              <w:rPr>
+                <w:rFonts w:ascii="Bahnschrift" w:eastAsiaTheme="majorEastAsia" w:hAnsi="Bahnschrift" w:cstheme="majorBidi"/>
+                <w:color w:val="385623" w:themeColor="accent6" w:themeShade="80"/>
+                <w:sz w:val="20"/>
+                <w:szCs w:val="20"/>
+              </w:rPr>
+              <w:t xml:space="preserve"> i </w:t>
+            </w:r>
+            <w:proofErr w:type="spellStart"/>
+            <w:r>
+              <w:rPr>
+                <w:rFonts w:ascii="Bahnschrift" w:eastAsiaTheme="majorEastAsia" w:hAnsi="Bahnschrift" w:cstheme="majorBidi"/>
+                <w:color w:val="385623" w:themeColor="accent6" w:themeShade="80"/>
+                <w:sz w:val="20"/>
+                <w:szCs w:val="20"/>
+              </w:rPr>
+              <w:t>express</w:t>
+            </w:r>
+            <w:proofErr w:type="spellEnd"/>
           </w:p>
         </w:tc>
         <w:tc>
@@ -5581,7 +6722,27 @@
                 <w:sz w:val="20"/>
                 <w:szCs w:val="20"/>
               </w:rPr>
-              <w:t>Nos permite levantar un servidor. Además nos permite leer los datos enviados desde el body en formato raw -JSON.</w:t>
+              <w:t xml:space="preserve">Nos permite levantar un servidor. Además nos permite leer los datos enviados desde el </w:t>
+            </w:r>
+            <w:proofErr w:type="spellStart"/>
+            <w:r>
+              <w:rPr>
+                <w:rFonts w:ascii="Bahnschrift" w:eastAsiaTheme="majorEastAsia" w:hAnsi="Bahnschrift" w:cstheme="majorBidi"/>
+                <w:color w:val="385623" w:themeColor="accent6" w:themeShade="80"/>
+                <w:sz w:val="20"/>
+                <w:szCs w:val="20"/>
+              </w:rPr>
+              <w:t>body</w:t>
+            </w:r>
+            <w:proofErr w:type="spellEnd"/>
+            <w:r>
+              <w:rPr>
+                <w:rFonts w:ascii="Bahnschrift" w:eastAsiaTheme="majorEastAsia" w:hAnsi="Bahnschrift" w:cstheme="majorBidi"/>
+                <w:color w:val="385623" w:themeColor="accent6" w:themeShade="80"/>
+                <w:sz w:val="20"/>
+                <w:szCs w:val="20"/>
+              </w:rPr>
+              <w:t xml:space="preserve"> en formato raw -JSON.</w:t>
             </w:r>
           </w:p>
         </w:tc>
@@ -5601,6 +6762,7 @@
                 <w:szCs w:val="20"/>
               </w:rPr>
             </w:pPr>
+            <w:proofErr w:type="spellStart"/>
             <w:r>
               <w:rPr>
                 <w:rFonts w:ascii="Bahnschrift" w:eastAsiaTheme="majorEastAsia" w:hAnsi="Bahnschrift" w:cstheme="majorBidi"/>
@@ -5610,6 +6772,7 @@
               </w:rPr>
               <w:t>dotenv</w:t>
             </w:r>
+            <w:proofErr w:type="spellEnd"/>
           </w:p>
         </w:tc>
         <w:tc>
@@ -5626,15 +6789,37 @@
                 <w:szCs w:val="20"/>
               </w:rPr>
             </w:pPr>
-            <w:r>
-              <w:rPr>
-                <w:rFonts w:ascii="Bahnschrift" w:eastAsiaTheme="majorEastAsia" w:hAnsi="Bahnschrift" w:cstheme="majorBidi"/>
-                <w:color w:val="385623" w:themeColor="accent6" w:themeShade="80"/>
-                <w:sz w:val="20"/>
-                <w:szCs w:val="20"/>
-              </w:rPr>
-              <w:t>npm i dotenv</w:t>
-            </w:r>
+            <w:proofErr w:type="spellStart"/>
+            <w:r>
+              <w:rPr>
+                <w:rFonts w:ascii="Bahnschrift" w:eastAsiaTheme="majorEastAsia" w:hAnsi="Bahnschrift" w:cstheme="majorBidi"/>
+                <w:color w:val="385623" w:themeColor="accent6" w:themeShade="80"/>
+                <w:sz w:val="20"/>
+                <w:szCs w:val="20"/>
+              </w:rPr>
+              <w:t>npm</w:t>
+            </w:r>
+            <w:proofErr w:type="spellEnd"/>
+            <w:r>
+              <w:rPr>
+                <w:rFonts w:ascii="Bahnschrift" w:eastAsiaTheme="majorEastAsia" w:hAnsi="Bahnschrift" w:cstheme="majorBidi"/>
+                <w:color w:val="385623" w:themeColor="accent6" w:themeShade="80"/>
+                <w:sz w:val="20"/>
+                <w:szCs w:val="20"/>
+              </w:rPr>
+              <w:t xml:space="preserve"> i </w:t>
+            </w:r>
+            <w:proofErr w:type="spellStart"/>
+            <w:r>
+              <w:rPr>
+                <w:rFonts w:ascii="Bahnschrift" w:eastAsiaTheme="majorEastAsia" w:hAnsi="Bahnschrift" w:cstheme="majorBidi"/>
+                <w:color w:val="385623" w:themeColor="accent6" w:themeShade="80"/>
+                <w:sz w:val="20"/>
+                <w:szCs w:val="20"/>
+              </w:rPr>
+              <w:t>dotenv</w:t>
+            </w:r>
+            <w:proofErr w:type="spellEnd"/>
           </w:p>
         </w:tc>
         <w:tc>
@@ -5691,8 +6876,19 @@
                 <w:sz w:val="20"/>
                 <w:szCs w:val="20"/>
               </w:rPr>
-              <w:t>el archivo oculto .env</w:t>
-            </w:r>
+              <w:t>el archivo oculto .</w:t>
+            </w:r>
+            <w:proofErr w:type="spellStart"/>
+            <w:r>
+              <w:rPr>
+                <w:rFonts w:ascii="Bahnschrift" w:eastAsiaTheme="majorEastAsia" w:hAnsi="Bahnschrift" w:cstheme="majorBidi"/>
+                <w:color w:val="385623" w:themeColor="accent6" w:themeShade="80"/>
+                <w:sz w:val="20"/>
+                <w:szCs w:val="20"/>
+              </w:rPr>
+              <w:t>env</w:t>
+            </w:r>
+            <w:proofErr w:type="spellEnd"/>
           </w:p>
         </w:tc>
       </w:tr>
@@ -5736,14 +6932,25 @@
                 <w:szCs w:val="20"/>
               </w:rPr>
             </w:pPr>
-            <w:r>
-              <w:rPr>
-                <w:rFonts w:ascii="Bahnschrift" w:eastAsiaTheme="majorEastAsia" w:hAnsi="Bahnschrift" w:cstheme="majorBidi"/>
-                <w:color w:val="385623" w:themeColor="accent6" w:themeShade="80"/>
-                <w:sz w:val="20"/>
-                <w:szCs w:val="20"/>
-              </w:rPr>
-              <w:t>npm i mysql2</w:t>
+            <w:proofErr w:type="spellStart"/>
+            <w:r>
+              <w:rPr>
+                <w:rFonts w:ascii="Bahnschrift" w:eastAsiaTheme="majorEastAsia" w:hAnsi="Bahnschrift" w:cstheme="majorBidi"/>
+                <w:color w:val="385623" w:themeColor="accent6" w:themeShade="80"/>
+                <w:sz w:val="20"/>
+                <w:szCs w:val="20"/>
+              </w:rPr>
+              <w:t>npm</w:t>
+            </w:r>
+            <w:proofErr w:type="spellEnd"/>
+            <w:r>
+              <w:rPr>
+                <w:rFonts w:ascii="Bahnschrift" w:eastAsiaTheme="majorEastAsia" w:hAnsi="Bahnschrift" w:cstheme="majorBidi"/>
+                <w:color w:val="385623" w:themeColor="accent6" w:themeShade="80"/>
+                <w:sz w:val="20"/>
+                <w:szCs w:val="20"/>
+              </w:rPr>
+              <w:t xml:space="preserve"> i mysql2</w:t>
             </w:r>
           </w:p>
         </w:tc>
@@ -5792,7 +6999,27 @@
                 <w:sz w:val="20"/>
                 <w:szCs w:val="20"/>
               </w:rPr>
-              <w:t>Crea una conexión con una base de datos y una vez conectados, podemos hacer “crud” de tablas y/o registros pero nunca crear la base de datos.</w:t>
+              <w:t>Crea una conexión con una base de datos y una vez conectados, podemos hacer “</w:t>
+            </w:r>
+            <w:proofErr w:type="spellStart"/>
+            <w:r>
+              <w:rPr>
+                <w:rFonts w:ascii="Bahnschrift" w:eastAsiaTheme="majorEastAsia" w:hAnsi="Bahnschrift" w:cstheme="majorBidi"/>
+                <w:color w:val="385623" w:themeColor="accent6" w:themeShade="80"/>
+                <w:sz w:val="20"/>
+                <w:szCs w:val="20"/>
+              </w:rPr>
+              <w:t>crud</w:t>
+            </w:r>
+            <w:proofErr w:type="spellEnd"/>
+            <w:r>
+              <w:rPr>
+                <w:rFonts w:ascii="Bahnschrift" w:eastAsiaTheme="majorEastAsia" w:hAnsi="Bahnschrift" w:cstheme="majorBidi"/>
+                <w:color w:val="385623" w:themeColor="accent6" w:themeShade="80"/>
+                <w:sz w:val="20"/>
+                <w:szCs w:val="20"/>
+              </w:rPr>
+              <w:t>” de tablas y/o registros pero nunca crear la base de datos.</w:t>
             </w:r>
           </w:p>
         </w:tc>
@@ -5812,6 +7039,7 @@
                 <w:szCs w:val="20"/>
               </w:rPr>
             </w:pPr>
+            <w:proofErr w:type="spellStart"/>
             <w:r>
               <w:rPr>
                 <w:rFonts w:ascii="Bahnschrift" w:eastAsiaTheme="majorEastAsia" w:hAnsi="Bahnschrift" w:cstheme="majorBidi"/>
@@ -5821,6 +7049,7 @@
               </w:rPr>
               <w:t>bcrypt</w:t>
             </w:r>
+            <w:proofErr w:type="spellEnd"/>
           </w:p>
         </w:tc>
         <w:tc>
@@ -5837,15 +7066,37 @@
                 <w:szCs w:val="20"/>
               </w:rPr>
             </w:pPr>
-            <w:r>
-              <w:rPr>
-                <w:rFonts w:ascii="Bahnschrift" w:eastAsiaTheme="majorEastAsia" w:hAnsi="Bahnschrift" w:cstheme="majorBidi"/>
-                <w:color w:val="385623" w:themeColor="accent6" w:themeShade="80"/>
-                <w:sz w:val="20"/>
-                <w:szCs w:val="20"/>
-              </w:rPr>
-              <w:t>npm i bcrypt</w:t>
-            </w:r>
+            <w:proofErr w:type="spellStart"/>
+            <w:r>
+              <w:rPr>
+                <w:rFonts w:ascii="Bahnschrift" w:eastAsiaTheme="majorEastAsia" w:hAnsi="Bahnschrift" w:cstheme="majorBidi"/>
+                <w:color w:val="385623" w:themeColor="accent6" w:themeShade="80"/>
+                <w:sz w:val="20"/>
+                <w:szCs w:val="20"/>
+              </w:rPr>
+              <w:t>npm</w:t>
+            </w:r>
+            <w:proofErr w:type="spellEnd"/>
+            <w:r>
+              <w:rPr>
+                <w:rFonts w:ascii="Bahnschrift" w:eastAsiaTheme="majorEastAsia" w:hAnsi="Bahnschrift" w:cstheme="majorBidi"/>
+                <w:color w:val="385623" w:themeColor="accent6" w:themeShade="80"/>
+                <w:sz w:val="20"/>
+                <w:szCs w:val="20"/>
+              </w:rPr>
+              <w:t xml:space="preserve"> i </w:t>
+            </w:r>
+            <w:proofErr w:type="spellStart"/>
+            <w:r>
+              <w:rPr>
+                <w:rFonts w:ascii="Bahnschrift" w:eastAsiaTheme="majorEastAsia" w:hAnsi="Bahnschrift" w:cstheme="majorBidi"/>
+                <w:color w:val="385623" w:themeColor="accent6" w:themeShade="80"/>
+                <w:sz w:val="20"/>
+                <w:szCs w:val="20"/>
+              </w:rPr>
+              <w:t>bcrypt</w:t>
+            </w:r>
+            <w:proofErr w:type="spellEnd"/>
           </w:p>
         </w:tc>
         <w:tc>
@@ -5913,6 +7164,7 @@
                 <w:szCs w:val="20"/>
               </w:rPr>
             </w:pPr>
+            <w:proofErr w:type="spellStart"/>
             <w:r>
               <w:rPr>
                 <w:rFonts w:ascii="Bahnschrift" w:eastAsiaTheme="majorEastAsia" w:hAnsi="Bahnschrift" w:cstheme="majorBidi"/>
@@ -5922,6 +7174,7 @@
               </w:rPr>
               <w:t>nodemon</w:t>
             </w:r>
+            <w:proofErr w:type="spellEnd"/>
           </w:p>
         </w:tc>
         <w:tc>
@@ -5938,14 +7191,45 @@
                 <w:szCs w:val="20"/>
               </w:rPr>
             </w:pPr>
-            <w:r>
-              <w:rPr>
-                <w:rFonts w:ascii="Bahnschrift" w:eastAsiaTheme="majorEastAsia" w:hAnsi="Bahnschrift" w:cstheme="majorBidi"/>
-                <w:color w:val="385623" w:themeColor="accent6" w:themeShade="80"/>
-                <w:sz w:val="20"/>
-                <w:szCs w:val="20"/>
-              </w:rPr>
-              <w:t>npm i nodemon -D</w:t>
+            <w:proofErr w:type="spellStart"/>
+            <w:r>
+              <w:rPr>
+                <w:rFonts w:ascii="Bahnschrift" w:eastAsiaTheme="majorEastAsia" w:hAnsi="Bahnschrift" w:cstheme="majorBidi"/>
+                <w:color w:val="385623" w:themeColor="accent6" w:themeShade="80"/>
+                <w:sz w:val="20"/>
+                <w:szCs w:val="20"/>
+              </w:rPr>
+              <w:t>npm</w:t>
+            </w:r>
+            <w:proofErr w:type="spellEnd"/>
+            <w:r>
+              <w:rPr>
+                <w:rFonts w:ascii="Bahnschrift" w:eastAsiaTheme="majorEastAsia" w:hAnsi="Bahnschrift" w:cstheme="majorBidi"/>
+                <w:color w:val="385623" w:themeColor="accent6" w:themeShade="80"/>
+                <w:sz w:val="20"/>
+                <w:szCs w:val="20"/>
+              </w:rPr>
+              <w:t xml:space="preserve"> i </w:t>
+            </w:r>
+            <w:proofErr w:type="spellStart"/>
+            <w:r>
+              <w:rPr>
+                <w:rFonts w:ascii="Bahnschrift" w:eastAsiaTheme="majorEastAsia" w:hAnsi="Bahnschrift" w:cstheme="majorBidi"/>
+                <w:color w:val="385623" w:themeColor="accent6" w:themeShade="80"/>
+                <w:sz w:val="20"/>
+                <w:szCs w:val="20"/>
+              </w:rPr>
+              <w:t>nodemon</w:t>
+            </w:r>
+            <w:proofErr w:type="spellEnd"/>
+            <w:r>
+              <w:rPr>
+                <w:rFonts w:ascii="Bahnschrift" w:eastAsiaTheme="majorEastAsia" w:hAnsi="Bahnschrift" w:cstheme="majorBidi"/>
+                <w:color w:val="385623" w:themeColor="accent6" w:themeShade="80"/>
+                <w:sz w:val="20"/>
+                <w:szCs w:val="20"/>
+              </w:rPr>
+              <w:t xml:space="preserve"> -D</w:t>
             </w:r>
           </w:p>
         </w:tc>
@@ -6042,6 +7326,7 @@
                 <w:szCs w:val="20"/>
               </w:rPr>
             </w:pPr>
+            <w:proofErr w:type="spellStart"/>
             <w:r>
               <w:rPr>
                 <w:rFonts w:ascii="Bahnschrift" w:eastAsiaTheme="majorEastAsia" w:hAnsi="Bahnschrift" w:cstheme="majorBidi"/>
@@ -6051,6 +7336,7 @@
               </w:rPr>
               <w:t>jsonwebtoken</w:t>
             </w:r>
+            <w:proofErr w:type="spellEnd"/>
           </w:p>
         </w:tc>
         <w:tc>
@@ -6067,6 +7353,7 @@
                 <w:szCs w:val="18"/>
               </w:rPr>
             </w:pPr>
+            <w:proofErr w:type="spellStart"/>
             <w:r>
               <w:rPr>
                 <w:rFonts w:ascii="Bahnschrift" w:eastAsiaTheme="majorEastAsia" w:hAnsi="Bahnschrift" w:cstheme="majorBidi"/>
@@ -6074,8 +7361,29 @@
                 <w:sz w:val="18"/>
                 <w:szCs w:val="18"/>
               </w:rPr>
-              <w:t>npm i jsonwebtoken</w:t>
-            </w:r>
+              <w:t>npm</w:t>
+            </w:r>
+            <w:proofErr w:type="spellEnd"/>
+            <w:r>
+              <w:rPr>
+                <w:rFonts w:ascii="Bahnschrift" w:eastAsiaTheme="majorEastAsia" w:hAnsi="Bahnschrift" w:cstheme="majorBidi"/>
+                <w:color w:val="385623" w:themeColor="accent6" w:themeShade="80"/>
+                <w:sz w:val="18"/>
+                <w:szCs w:val="18"/>
+              </w:rPr>
+              <w:t xml:space="preserve"> i </w:t>
+            </w:r>
+            <w:proofErr w:type="spellStart"/>
+            <w:r>
+              <w:rPr>
+                <w:rFonts w:ascii="Bahnschrift" w:eastAsiaTheme="majorEastAsia" w:hAnsi="Bahnschrift" w:cstheme="majorBidi"/>
+                <w:color w:val="385623" w:themeColor="accent6" w:themeShade="80"/>
+                <w:sz w:val="18"/>
+                <w:szCs w:val="18"/>
+              </w:rPr>
+              <w:t>jsonwebtoken</w:t>
+            </w:r>
+            <w:proofErr w:type="spellEnd"/>
           </w:p>
         </w:tc>
         <w:tc>
@@ -6161,6 +7469,7 @@
                 <w:szCs w:val="20"/>
               </w:rPr>
             </w:pPr>
+            <w:proofErr w:type="spellStart"/>
             <w:r>
               <w:rPr>
                 <w:rFonts w:ascii="Bahnschrift" w:eastAsiaTheme="majorEastAsia" w:hAnsi="Bahnschrift" w:cstheme="majorBidi"/>
@@ -6170,6 +7479,7 @@
               </w:rPr>
               <w:t>fs</w:t>
             </w:r>
+            <w:proofErr w:type="spellEnd"/>
           </w:p>
         </w:tc>
         <w:tc>
@@ -6262,6 +7572,7 @@
                 <w:szCs w:val="20"/>
               </w:rPr>
             </w:pPr>
+            <w:proofErr w:type="spellStart"/>
             <w:r>
               <w:rPr>
                 <w:rFonts w:ascii="Bahnschrift" w:eastAsiaTheme="majorEastAsia" w:hAnsi="Bahnschrift" w:cstheme="majorBidi"/>
@@ -6272,6 +7583,7 @@
               <w:lastRenderedPageBreak/>
               <w:t>path</w:t>
             </w:r>
+            <w:proofErr w:type="spellEnd"/>
           </w:p>
         </w:tc>
         <w:tc>
@@ -6364,6 +7676,7 @@
                 <w:szCs w:val="20"/>
               </w:rPr>
             </w:pPr>
+            <w:proofErr w:type="spellStart"/>
             <w:r>
               <w:rPr>
                 <w:rFonts w:ascii="Bahnschrift" w:eastAsiaTheme="majorEastAsia" w:hAnsi="Bahnschrift" w:cstheme="majorBidi"/>
@@ -6373,6 +7686,7 @@
               </w:rPr>
               <w:t>joi</w:t>
             </w:r>
+            <w:proofErr w:type="spellEnd"/>
           </w:p>
         </w:tc>
         <w:tc>
@@ -6389,6 +7703,7 @@
                 <w:szCs w:val="14"/>
               </w:rPr>
             </w:pPr>
+            <w:proofErr w:type="spellStart"/>
             <w:r>
               <w:rPr>
                 <w:rFonts w:ascii="Bahnschrift" w:eastAsiaTheme="majorEastAsia" w:hAnsi="Bahnschrift" w:cstheme="majorBidi"/>
@@ -6396,7 +7711,17 @@
                 <w:sz w:val="14"/>
                 <w:szCs w:val="14"/>
               </w:rPr>
-              <w:t>Npm i @hapi/joi</w:t>
+              <w:t>Npm</w:t>
+            </w:r>
+            <w:proofErr w:type="spellEnd"/>
+            <w:r>
+              <w:rPr>
+                <w:rFonts w:ascii="Bahnschrift" w:eastAsiaTheme="majorEastAsia" w:hAnsi="Bahnschrift" w:cstheme="majorBidi"/>
+                <w:color w:val="385623" w:themeColor="accent6" w:themeShade="80"/>
+                <w:sz w:val="14"/>
+                <w:szCs w:val="14"/>
+              </w:rPr>
+              <w:t xml:space="preserve"> i @hapi/joi</w:t>
             </w:r>
           </w:p>
         </w:tc>
@@ -6465,6 +7790,7 @@
                 <w:szCs w:val="20"/>
               </w:rPr>
             </w:pPr>
+            <w:proofErr w:type="spellStart"/>
             <w:r>
               <w:rPr>
                 <w:rFonts w:ascii="Bahnschrift" w:eastAsiaTheme="majorEastAsia" w:hAnsi="Bahnschrift" w:cstheme="majorBidi"/>
@@ -6474,6 +7800,7 @@
               </w:rPr>
               <w:t>randomstring</w:t>
             </w:r>
+            <w:proofErr w:type="spellEnd"/>
           </w:p>
         </w:tc>
         <w:tc>
@@ -6490,6 +7817,7 @@
                 <w:szCs w:val="14"/>
               </w:rPr>
             </w:pPr>
+            <w:proofErr w:type="spellStart"/>
             <w:r>
               <w:rPr>
                 <w:rFonts w:ascii="Bahnschrift" w:eastAsiaTheme="majorEastAsia" w:hAnsi="Bahnschrift" w:cstheme="majorBidi"/>
@@ -6497,8 +7825,29 @@
                 <w:sz w:val="14"/>
                 <w:szCs w:val="14"/>
               </w:rPr>
-              <w:t>npm i randomstring</w:t>
-            </w:r>
+              <w:t>npm</w:t>
+            </w:r>
+            <w:proofErr w:type="spellEnd"/>
+            <w:r>
+              <w:rPr>
+                <w:rFonts w:ascii="Bahnschrift" w:eastAsiaTheme="majorEastAsia" w:hAnsi="Bahnschrift" w:cstheme="majorBidi"/>
+                <w:color w:val="385623" w:themeColor="accent6" w:themeShade="80"/>
+                <w:sz w:val="14"/>
+                <w:szCs w:val="14"/>
+              </w:rPr>
+              <w:t xml:space="preserve"> i </w:t>
+            </w:r>
+            <w:proofErr w:type="spellStart"/>
+            <w:r>
+              <w:rPr>
+                <w:rFonts w:ascii="Bahnschrift" w:eastAsiaTheme="majorEastAsia" w:hAnsi="Bahnschrift" w:cstheme="majorBidi"/>
+                <w:color w:val="385623" w:themeColor="accent6" w:themeShade="80"/>
+                <w:sz w:val="14"/>
+                <w:szCs w:val="14"/>
+              </w:rPr>
+              <w:t>randomstring</w:t>
+            </w:r>
+            <w:proofErr w:type="spellEnd"/>
           </w:p>
         </w:tc>
         <w:tc>
@@ -6566,6 +7915,7 @@
                 <w:szCs w:val="20"/>
               </w:rPr>
             </w:pPr>
+            <w:proofErr w:type="spellStart"/>
             <w:r>
               <w:rPr>
                 <w:rFonts w:ascii="Bahnschrift" w:eastAsiaTheme="majorEastAsia" w:hAnsi="Bahnschrift" w:cstheme="majorBidi"/>
@@ -6575,6 +7925,7 @@
               </w:rPr>
               <w:t>nodemailer</w:t>
             </w:r>
+            <w:proofErr w:type="spellEnd"/>
           </w:p>
         </w:tc>
         <w:tc>
@@ -6591,6 +7942,7 @@
                 <w:szCs w:val="14"/>
               </w:rPr>
             </w:pPr>
+            <w:proofErr w:type="spellStart"/>
             <w:r>
               <w:rPr>
                 <w:rFonts w:ascii="Bahnschrift" w:eastAsiaTheme="majorEastAsia" w:hAnsi="Bahnschrift" w:cstheme="majorBidi"/>
@@ -6598,8 +7950,29 @@
                 <w:sz w:val="14"/>
                 <w:szCs w:val="14"/>
               </w:rPr>
-              <w:t>npm i nodemailer</w:t>
-            </w:r>
+              <w:t>npm</w:t>
+            </w:r>
+            <w:proofErr w:type="spellEnd"/>
+            <w:r>
+              <w:rPr>
+                <w:rFonts w:ascii="Bahnschrift" w:eastAsiaTheme="majorEastAsia" w:hAnsi="Bahnschrift" w:cstheme="majorBidi"/>
+                <w:color w:val="385623" w:themeColor="accent6" w:themeShade="80"/>
+                <w:sz w:val="14"/>
+                <w:szCs w:val="14"/>
+              </w:rPr>
+              <w:t xml:space="preserve"> i </w:t>
+            </w:r>
+            <w:proofErr w:type="spellStart"/>
+            <w:r>
+              <w:rPr>
+                <w:rFonts w:ascii="Bahnschrift" w:eastAsiaTheme="majorEastAsia" w:hAnsi="Bahnschrift" w:cstheme="majorBidi"/>
+                <w:color w:val="385623" w:themeColor="accent6" w:themeShade="80"/>
+                <w:sz w:val="14"/>
+                <w:szCs w:val="14"/>
+              </w:rPr>
+              <w:t>nodemailer</w:t>
+            </w:r>
+            <w:proofErr w:type="spellEnd"/>
           </w:p>
         </w:tc>
         <w:tc>
@@ -6667,6 +8040,7 @@
                 <w:szCs w:val="20"/>
               </w:rPr>
             </w:pPr>
+            <w:proofErr w:type="spellStart"/>
             <w:r>
               <w:rPr>
                 <w:rFonts w:ascii="Bahnschrift" w:eastAsiaTheme="majorEastAsia" w:hAnsi="Bahnschrift" w:cstheme="majorBidi"/>
@@ -6685,6 +8059,7 @@
               </w:rPr>
               <w:t>ors</w:t>
             </w:r>
+            <w:proofErr w:type="spellEnd"/>
           </w:p>
         </w:tc>
         <w:tc>
@@ -6701,6 +8076,7 @@
                 <w:szCs w:val="14"/>
               </w:rPr>
             </w:pPr>
+            <w:proofErr w:type="spellStart"/>
             <w:r>
               <w:rPr>
                 <w:rFonts w:ascii="Bahnschrift" w:eastAsiaTheme="majorEastAsia" w:hAnsi="Bahnschrift" w:cstheme="majorBidi"/>
@@ -6708,8 +8084,29 @@
                 <w:sz w:val="14"/>
                 <w:szCs w:val="14"/>
               </w:rPr>
-              <w:t>npm i cors</w:t>
-            </w:r>
+              <w:t>npm</w:t>
+            </w:r>
+            <w:proofErr w:type="spellEnd"/>
+            <w:r>
+              <w:rPr>
+                <w:rFonts w:ascii="Bahnschrift" w:eastAsiaTheme="majorEastAsia" w:hAnsi="Bahnschrift" w:cstheme="majorBidi"/>
+                <w:color w:val="385623" w:themeColor="accent6" w:themeShade="80"/>
+                <w:sz w:val="14"/>
+                <w:szCs w:val="14"/>
+              </w:rPr>
+              <w:t xml:space="preserve"> i </w:t>
+            </w:r>
+            <w:proofErr w:type="spellStart"/>
+            <w:r>
+              <w:rPr>
+                <w:rFonts w:ascii="Bahnschrift" w:eastAsiaTheme="majorEastAsia" w:hAnsi="Bahnschrift" w:cstheme="majorBidi"/>
+                <w:color w:val="385623" w:themeColor="accent6" w:themeShade="80"/>
+                <w:sz w:val="14"/>
+                <w:szCs w:val="14"/>
+              </w:rPr>
+              <w:t>cors</w:t>
+            </w:r>
+            <w:proofErr w:type="spellEnd"/>
           </w:p>
         </w:tc>
         <w:tc>
@@ -6793,8 +8190,59 @@
                 <w:sz w:val="20"/>
                 <w:szCs w:val="20"/>
               </w:rPr>
-              <w:t>mos conectar con fetch entre backend y frontend</w:t>
-            </w:r>
+              <w:t xml:space="preserve">mos conectar con </w:t>
+            </w:r>
+            <w:proofErr w:type="spellStart"/>
+            <w:r>
+              <w:rPr>
+                <w:rFonts w:ascii="Bahnschrift" w:eastAsiaTheme="majorEastAsia" w:hAnsi="Bahnschrift" w:cstheme="majorBidi"/>
+                <w:color w:val="385623" w:themeColor="accent6" w:themeShade="80"/>
+                <w:sz w:val="20"/>
+                <w:szCs w:val="20"/>
+              </w:rPr>
+              <w:t>fetch</w:t>
+            </w:r>
+            <w:proofErr w:type="spellEnd"/>
+            <w:r>
+              <w:rPr>
+                <w:rFonts w:ascii="Bahnschrift" w:eastAsiaTheme="majorEastAsia" w:hAnsi="Bahnschrift" w:cstheme="majorBidi"/>
+                <w:color w:val="385623" w:themeColor="accent6" w:themeShade="80"/>
+                <w:sz w:val="20"/>
+                <w:szCs w:val="20"/>
+              </w:rPr>
+              <w:t xml:space="preserve"> entre </w:t>
+            </w:r>
+            <w:proofErr w:type="spellStart"/>
+            <w:r>
+              <w:rPr>
+                <w:rFonts w:ascii="Bahnschrift" w:eastAsiaTheme="majorEastAsia" w:hAnsi="Bahnschrift" w:cstheme="majorBidi"/>
+                <w:color w:val="385623" w:themeColor="accent6" w:themeShade="80"/>
+                <w:sz w:val="20"/>
+                <w:szCs w:val="20"/>
+              </w:rPr>
+              <w:t>backend</w:t>
+            </w:r>
+            <w:proofErr w:type="spellEnd"/>
+            <w:r>
+              <w:rPr>
+                <w:rFonts w:ascii="Bahnschrift" w:eastAsiaTheme="majorEastAsia" w:hAnsi="Bahnschrift" w:cstheme="majorBidi"/>
+                <w:color w:val="385623" w:themeColor="accent6" w:themeShade="80"/>
+                <w:sz w:val="20"/>
+                <w:szCs w:val="20"/>
+              </w:rPr>
+              <w:t xml:space="preserve"> y </w:t>
+            </w:r>
+            <w:proofErr w:type="spellStart"/>
+            <w:r>
+              <w:rPr>
+                <w:rFonts w:ascii="Bahnschrift" w:eastAsiaTheme="majorEastAsia" w:hAnsi="Bahnschrift" w:cstheme="majorBidi"/>
+                <w:color w:val="385623" w:themeColor="accent6" w:themeShade="80"/>
+                <w:sz w:val="20"/>
+                <w:szCs w:val="20"/>
+              </w:rPr>
+              <w:t>frontend</w:t>
+            </w:r>
+            <w:proofErr w:type="spellEnd"/>
           </w:p>
         </w:tc>
       </w:tr>
@@ -6813,6 +8261,7 @@
                 <w:szCs w:val="20"/>
               </w:rPr>
             </w:pPr>
+            <w:proofErr w:type="spellStart"/>
             <w:r>
               <w:rPr>
                 <w:rFonts w:ascii="Bahnschrift" w:eastAsiaTheme="majorEastAsia" w:hAnsi="Bahnschrift" w:cstheme="majorBidi"/>
@@ -6822,6 +8271,7 @@
               </w:rPr>
               <w:t>morgan</w:t>
             </w:r>
+            <w:proofErr w:type="spellEnd"/>
           </w:p>
         </w:tc>
         <w:tc>
@@ -6838,6 +8288,7 @@
                 <w:szCs w:val="14"/>
               </w:rPr>
             </w:pPr>
+            <w:proofErr w:type="spellStart"/>
             <w:r>
               <w:rPr>
                 <w:rFonts w:ascii="Bahnschrift" w:eastAsiaTheme="majorEastAsia" w:hAnsi="Bahnschrift" w:cstheme="majorBidi"/>
@@ -6845,8 +8296,29 @@
                 <w:sz w:val="14"/>
                 <w:szCs w:val="14"/>
               </w:rPr>
-              <w:t>npm i morgan</w:t>
-            </w:r>
+              <w:t>npm</w:t>
+            </w:r>
+            <w:proofErr w:type="spellEnd"/>
+            <w:r>
+              <w:rPr>
+                <w:rFonts w:ascii="Bahnschrift" w:eastAsiaTheme="majorEastAsia" w:hAnsi="Bahnschrift" w:cstheme="majorBidi"/>
+                <w:color w:val="385623" w:themeColor="accent6" w:themeShade="80"/>
+                <w:sz w:val="14"/>
+                <w:szCs w:val="14"/>
+              </w:rPr>
+              <w:t xml:space="preserve"> i </w:t>
+            </w:r>
+            <w:proofErr w:type="spellStart"/>
+            <w:r>
+              <w:rPr>
+                <w:rFonts w:ascii="Bahnschrift" w:eastAsiaTheme="majorEastAsia" w:hAnsi="Bahnschrift" w:cstheme="majorBidi"/>
+                <w:color w:val="385623" w:themeColor="accent6" w:themeShade="80"/>
+                <w:sz w:val="14"/>
+                <w:szCs w:val="14"/>
+              </w:rPr>
+              <w:t>morgan</w:t>
+            </w:r>
+            <w:proofErr w:type="spellEnd"/>
           </w:p>
         </w:tc>
         <w:tc>
@@ -6894,8 +8366,19 @@
                 <w:sz w:val="20"/>
                 <w:szCs w:val="20"/>
               </w:rPr>
-              <w:t>Muestra cualquier petición al servidor a través de nuestro terminal de node</w:t>
-            </w:r>
+              <w:t xml:space="preserve">Muestra cualquier petición al servidor a través de nuestro terminal de </w:t>
+            </w:r>
+            <w:proofErr w:type="spellStart"/>
+            <w:r>
+              <w:rPr>
+                <w:rFonts w:ascii="Bahnschrift" w:eastAsiaTheme="majorEastAsia" w:hAnsi="Bahnschrift" w:cstheme="majorBidi"/>
+                <w:color w:val="385623" w:themeColor="accent6" w:themeShade="80"/>
+                <w:sz w:val="20"/>
+                <w:szCs w:val="20"/>
+              </w:rPr>
+              <w:t>node</w:t>
+            </w:r>
+            <w:proofErr w:type="spellEnd"/>
           </w:p>
         </w:tc>
       </w:tr>
@@ -6949,12 +8432,44 @@
     <w:p/>
     <w:p>
       <w:r>
-        <w:t>Un endpoint es una pasarela que conecta los procesos del servidor de la aplicación con una interfaz (API, Application Programming Interface), es decir, la ruta a la que se envían peticiones que no tiene porqué coincidir con nuestra URL.</w:t>
-      </w:r>
-    </w:p>
-    <w:p>
-      <w:r>
-        <w:t>Antes de empezar a programar nuestra API debemos establecer los endpoints necesarios para que nuestra aplicación sea funcional:</w:t>
+        <w:t xml:space="preserve">Un </w:t>
+      </w:r>
+      <w:proofErr w:type="spellStart"/>
+      <w:r>
+        <w:t>endpoint</w:t>
+      </w:r>
+      <w:proofErr w:type="spellEnd"/>
+      <w:r>
+        <w:t xml:space="preserve"> es una pasarela que conecta los procesos del servidor de la aplicación con una interfaz (API, </w:t>
+      </w:r>
+      <w:proofErr w:type="spellStart"/>
+      <w:r>
+        <w:t>Application</w:t>
+      </w:r>
+      <w:proofErr w:type="spellEnd"/>
+      <w:r>
+        <w:t xml:space="preserve"> </w:t>
+      </w:r>
+      <w:proofErr w:type="spellStart"/>
+      <w:r>
+        <w:t>Programming</w:t>
+      </w:r>
+      <w:proofErr w:type="spellEnd"/>
+      <w:r>
+        <w:t xml:space="preserve"> Interface), es decir, la ruta a la que se envían peticiones que no tiene porqué coincidir con nuestra URL.</w:t>
+      </w:r>
+    </w:p>
+    <w:p>
+      <w:r>
+        <w:t xml:space="preserve">Antes de empezar a programar nuestra API debemos establecer los </w:t>
+      </w:r>
+      <w:proofErr w:type="spellStart"/>
+      <w:r>
+        <w:t>endpoints</w:t>
+      </w:r>
+      <w:proofErr w:type="spellEnd"/>
+      <w:r>
+        <w:t xml:space="preserve"> necesarios para que nuestra aplicación sea funcional:</w:t>
       </w:r>
     </w:p>
     <w:tbl>
@@ -7157,8 +8672,33 @@
                 <w:sz w:val="16"/>
                 <w:szCs w:val="16"/>
               </w:rPr>
-              <w:t>/users/login</w:t>
-            </w:r>
+              <w:t>/</w:t>
+            </w:r>
+            <w:proofErr w:type="spellStart"/>
+            <w:r>
+              <w:rPr>
+                <w:sz w:val="16"/>
+                <w:szCs w:val="16"/>
+              </w:rPr>
+              <w:t>users</w:t>
+            </w:r>
+            <w:proofErr w:type="spellEnd"/>
+            <w:r>
+              <w:rPr>
+                <w:sz w:val="16"/>
+                <w:szCs w:val="16"/>
+              </w:rPr>
+              <w:t>/</w:t>
+            </w:r>
+            <w:proofErr w:type="spellStart"/>
+            <w:r>
+              <w:rPr>
+                <w:sz w:val="16"/>
+                <w:szCs w:val="16"/>
+              </w:rPr>
+              <w:t>login</w:t>
+            </w:r>
+            <w:proofErr w:type="spellEnd"/>
           </w:p>
         </w:tc>
         <w:tc>
@@ -7193,12 +8733,21 @@
                 <w:szCs w:val="16"/>
               </w:rPr>
             </w:pPr>
-            <w:r>
-              <w:rPr>
-                <w:sz w:val="16"/>
-                <w:szCs w:val="16"/>
-              </w:rPr>
-              <w:t>Login de usuario.</w:t>
+            <w:proofErr w:type="spellStart"/>
+            <w:r>
+              <w:rPr>
+                <w:sz w:val="16"/>
+                <w:szCs w:val="16"/>
+              </w:rPr>
+              <w:t>Login</w:t>
+            </w:r>
+            <w:proofErr w:type="spellEnd"/>
+            <w:r>
+              <w:rPr>
+                <w:sz w:val="16"/>
+                <w:szCs w:val="16"/>
+              </w:rPr>
+              <w:t xml:space="preserve"> de usuario.</w:t>
             </w:r>
           </w:p>
         </w:tc>
@@ -7261,8 +8810,17 @@
                 <w:sz w:val="16"/>
                 <w:szCs w:val="16"/>
               </w:rPr>
-              <w:t>/users</w:t>
-            </w:r>
+              <w:t>/</w:t>
+            </w:r>
+            <w:proofErr w:type="spellStart"/>
+            <w:r>
+              <w:rPr>
+                <w:sz w:val="16"/>
+                <w:szCs w:val="16"/>
+              </w:rPr>
+              <w:t>users</w:t>
+            </w:r>
+            <w:proofErr w:type="spellEnd"/>
           </w:p>
         </w:tc>
         <w:tc>
@@ -7367,8 +8925,33 @@
                 <w:sz w:val="16"/>
                 <w:szCs w:val="16"/>
               </w:rPr>
-              <w:t>/users/profile</w:t>
-            </w:r>
+              <w:t>/</w:t>
+            </w:r>
+            <w:proofErr w:type="spellStart"/>
+            <w:r>
+              <w:rPr>
+                <w:sz w:val="16"/>
+                <w:szCs w:val="16"/>
+              </w:rPr>
+              <w:t>users</w:t>
+            </w:r>
+            <w:proofErr w:type="spellEnd"/>
+            <w:r>
+              <w:rPr>
+                <w:sz w:val="16"/>
+                <w:szCs w:val="16"/>
+              </w:rPr>
+              <w:t>/</w:t>
+            </w:r>
+            <w:proofErr w:type="spellStart"/>
+            <w:r>
+              <w:rPr>
+                <w:sz w:val="16"/>
+                <w:szCs w:val="16"/>
+              </w:rPr>
+              <w:t>profile</w:t>
+            </w:r>
+            <w:proofErr w:type="spellEnd"/>
           </w:p>
         </w:tc>
         <w:tc>
@@ -7425,6 +9008,7 @@
                 <w:szCs w:val="16"/>
               </w:rPr>
             </w:pPr>
+            <w:proofErr w:type="spellStart"/>
             <w:r>
               <w:rPr>
                 <w:sz w:val="16"/>
@@ -7432,6 +9016,7 @@
               </w:rPr>
               <w:t>isAuth</w:t>
             </w:r>
+            <w:proofErr w:type="spellEnd"/>
           </w:p>
         </w:tc>
       </w:tr>
@@ -7473,8 +9058,33 @@
                 <w:sz w:val="16"/>
                 <w:szCs w:val="16"/>
               </w:rPr>
-              <w:t>/users/password</w:t>
-            </w:r>
+              <w:t>/</w:t>
+            </w:r>
+            <w:proofErr w:type="spellStart"/>
+            <w:r>
+              <w:rPr>
+                <w:sz w:val="16"/>
+                <w:szCs w:val="16"/>
+              </w:rPr>
+              <w:t>users</w:t>
+            </w:r>
+            <w:proofErr w:type="spellEnd"/>
+            <w:r>
+              <w:rPr>
+                <w:sz w:val="16"/>
+                <w:szCs w:val="16"/>
+              </w:rPr>
+              <w:t>/</w:t>
+            </w:r>
+            <w:proofErr w:type="spellStart"/>
+            <w:r>
+              <w:rPr>
+                <w:sz w:val="16"/>
+                <w:szCs w:val="16"/>
+              </w:rPr>
+              <w:t>password</w:t>
+            </w:r>
+            <w:proofErr w:type="spellEnd"/>
           </w:p>
         </w:tc>
         <w:tc>
@@ -7514,7 +9124,23 @@
                 <w:sz w:val="16"/>
                 <w:szCs w:val="16"/>
               </w:rPr>
-              <w:t>Editar password del usuario.</w:t>
+              <w:t xml:space="preserve">Editar </w:t>
+            </w:r>
+            <w:proofErr w:type="spellStart"/>
+            <w:r>
+              <w:rPr>
+                <w:sz w:val="16"/>
+                <w:szCs w:val="16"/>
+              </w:rPr>
+              <w:t>password</w:t>
+            </w:r>
+            <w:proofErr w:type="spellEnd"/>
+            <w:r>
+              <w:rPr>
+                <w:sz w:val="16"/>
+                <w:szCs w:val="16"/>
+              </w:rPr>
+              <w:t xml:space="preserve"> del usuario.</w:t>
             </w:r>
           </w:p>
         </w:tc>
@@ -7529,6 +9155,7 @@
                 <w:szCs w:val="16"/>
               </w:rPr>
             </w:pPr>
+            <w:proofErr w:type="spellStart"/>
             <w:r>
               <w:rPr>
                 <w:sz w:val="16"/>
@@ -7536,6 +9163,7 @@
               </w:rPr>
               <w:t>isAuth</w:t>
             </w:r>
+            <w:proofErr w:type="spellEnd"/>
           </w:p>
         </w:tc>
       </w:tr>
@@ -7577,8 +9205,49 @@
                 <w:sz w:val="16"/>
                 <w:szCs w:val="16"/>
               </w:rPr>
-              <w:t>/users/password/solicitude</w:t>
-            </w:r>
+              <w:t>/</w:t>
+            </w:r>
+            <w:proofErr w:type="spellStart"/>
+            <w:r>
+              <w:rPr>
+                <w:sz w:val="16"/>
+                <w:szCs w:val="16"/>
+              </w:rPr>
+              <w:t>users</w:t>
+            </w:r>
+            <w:proofErr w:type="spellEnd"/>
+            <w:r>
+              <w:rPr>
+                <w:sz w:val="16"/>
+                <w:szCs w:val="16"/>
+              </w:rPr>
+              <w:t>/</w:t>
+            </w:r>
+            <w:proofErr w:type="spellStart"/>
+            <w:r>
+              <w:rPr>
+                <w:sz w:val="16"/>
+                <w:szCs w:val="16"/>
+              </w:rPr>
+              <w:t>password</w:t>
+            </w:r>
+            <w:proofErr w:type="spellEnd"/>
+            <w:r>
+              <w:rPr>
+                <w:sz w:val="16"/>
+                <w:szCs w:val="16"/>
+              </w:rPr>
+              <w:t>/</w:t>
+            </w:r>
+            <w:proofErr w:type="spellStart"/>
+            <w:r>
+              <w:rPr>
+                <w:sz w:val="16"/>
+                <w:szCs w:val="16"/>
+              </w:rPr>
+              <w:t>solicitude</w:t>
+            </w:r>
+            <w:proofErr w:type="spellEnd"/>
           </w:p>
         </w:tc>
         <w:tc>
@@ -7681,8 +9350,49 @@
                 <w:sz w:val="16"/>
                 <w:szCs w:val="16"/>
               </w:rPr>
-              <w:t>/users/ password/recover</w:t>
-            </w:r>
+              <w:t>/</w:t>
+            </w:r>
+            <w:proofErr w:type="spellStart"/>
+            <w:r>
+              <w:rPr>
+                <w:sz w:val="16"/>
+                <w:szCs w:val="16"/>
+              </w:rPr>
+              <w:t>users</w:t>
+            </w:r>
+            <w:proofErr w:type="spellEnd"/>
+            <w:r>
+              <w:rPr>
+                <w:sz w:val="16"/>
+                <w:szCs w:val="16"/>
+              </w:rPr>
+              <w:t xml:space="preserve">/ </w:t>
+            </w:r>
+            <w:proofErr w:type="spellStart"/>
+            <w:r>
+              <w:rPr>
+                <w:sz w:val="16"/>
+                <w:szCs w:val="16"/>
+              </w:rPr>
+              <w:t>password</w:t>
+            </w:r>
+            <w:proofErr w:type="spellEnd"/>
+            <w:r>
+              <w:rPr>
+                <w:sz w:val="16"/>
+                <w:szCs w:val="16"/>
+              </w:rPr>
+              <w:t>/</w:t>
+            </w:r>
+            <w:proofErr w:type="spellStart"/>
+            <w:r>
+              <w:rPr>
+                <w:sz w:val="16"/>
+                <w:szCs w:val="16"/>
+              </w:rPr>
+              <w:t>recover</w:t>
+            </w:r>
+            <w:proofErr w:type="spellEnd"/>
           </w:p>
         </w:tc>
         <w:tc>
@@ -7737,13 +9447,31 @@
                 <w:szCs w:val="16"/>
               </w:rPr>
             </w:pPr>
-            <w:r>
-              <w:rPr>
-                <w:sz w:val="16"/>
-                <w:szCs w:val="16"/>
-              </w:rPr>
-              <w:t>isAuth, isImg</w:t>
-            </w:r>
+            <w:proofErr w:type="spellStart"/>
+            <w:r>
+              <w:rPr>
+                <w:sz w:val="16"/>
+                <w:szCs w:val="16"/>
+              </w:rPr>
+              <w:t>isAuth</w:t>
+            </w:r>
+            <w:proofErr w:type="spellEnd"/>
+            <w:r>
+              <w:rPr>
+                <w:sz w:val="16"/>
+                <w:szCs w:val="16"/>
+              </w:rPr>
+              <w:t xml:space="preserve">, </w:t>
+            </w:r>
+            <w:proofErr w:type="spellStart"/>
+            <w:r>
+              <w:rPr>
+                <w:sz w:val="16"/>
+                <w:szCs w:val="16"/>
+              </w:rPr>
+              <w:t>isImg</w:t>
+            </w:r>
+            <w:proofErr w:type="spellEnd"/>
           </w:p>
         </w:tc>
       </w:tr>
@@ -7785,8 +9513,33 @@
                 <w:sz w:val="16"/>
                 <w:szCs w:val="16"/>
               </w:rPr>
-              <w:t>/users/photo</w:t>
-            </w:r>
+              <w:t>/</w:t>
+            </w:r>
+            <w:proofErr w:type="spellStart"/>
+            <w:r>
+              <w:rPr>
+                <w:sz w:val="16"/>
+                <w:szCs w:val="16"/>
+              </w:rPr>
+              <w:t>users</w:t>
+            </w:r>
+            <w:proofErr w:type="spellEnd"/>
+            <w:r>
+              <w:rPr>
+                <w:sz w:val="16"/>
+                <w:szCs w:val="16"/>
+              </w:rPr>
+              <w:t>/</w:t>
+            </w:r>
+            <w:proofErr w:type="spellStart"/>
+            <w:r>
+              <w:rPr>
+                <w:sz w:val="16"/>
+                <w:szCs w:val="16"/>
+              </w:rPr>
+              <w:t>photo</w:t>
+            </w:r>
+            <w:proofErr w:type="spellEnd"/>
           </w:p>
         </w:tc>
         <w:tc>
@@ -7841,13 +9594,31 @@
                 <w:szCs w:val="16"/>
               </w:rPr>
             </w:pPr>
-            <w:r>
-              <w:rPr>
-                <w:sz w:val="16"/>
-                <w:szCs w:val="16"/>
-              </w:rPr>
-              <w:t>isAuth, isImg</w:t>
-            </w:r>
+            <w:proofErr w:type="spellStart"/>
+            <w:r>
+              <w:rPr>
+                <w:sz w:val="16"/>
+                <w:szCs w:val="16"/>
+              </w:rPr>
+              <w:t>isAuth</w:t>
+            </w:r>
+            <w:proofErr w:type="spellEnd"/>
+            <w:r>
+              <w:rPr>
+                <w:sz w:val="16"/>
+                <w:szCs w:val="16"/>
+              </w:rPr>
+              <w:t xml:space="preserve">, </w:t>
+            </w:r>
+            <w:proofErr w:type="spellStart"/>
+            <w:r>
+              <w:rPr>
+                <w:sz w:val="16"/>
+                <w:szCs w:val="16"/>
+              </w:rPr>
+              <w:t>isImg</w:t>
+            </w:r>
+            <w:proofErr w:type="spellEnd"/>
           </w:p>
         </w:tc>
       </w:tr>
@@ -7922,7 +9693,23 @@
                 <w:sz w:val="16"/>
                 <w:szCs w:val="16"/>
               </w:rPr>
-              <w:t>/news/top</w:t>
+              <w:t>/</w:t>
+            </w:r>
+            <w:proofErr w:type="spellStart"/>
+            <w:r>
+              <w:rPr>
+                <w:sz w:val="16"/>
+                <w:szCs w:val="16"/>
+              </w:rPr>
+              <w:t>news</w:t>
+            </w:r>
+            <w:proofErr w:type="spellEnd"/>
+            <w:r>
+              <w:rPr>
+                <w:sz w:val="16"/>
+                <w:szCs w:val="16"/>
+              </w:rPr>
+              <w:t>/top</w:t>
             </w:r>
           </w:p>
         </w:tc>
@@ -8064,7 +9851,23 @@
                 <w:sz w:val="16"/>
                 <w:szCs w:val="16"/>
               </w:rPr>
-              <w:t>/news/date=?</w:t>
+              <w:t>/</w:t>
+            </w:r>
+            <w:proofErr w:type="spellStart"/>
+            <w:r>
+              <w:rPr>
+                <w:sz w:val="16"/>
+                <w:szCs w:val="16"/>
+              </w:rPr>
+              <w:t>news</w:t>
+            </w:r>
+            <w:proofErr w:type="spellEnd"/>
+            <w:r>
+              <w:rPr>
+                <w:sz w:val="16"/>
+                <w:szCs w:val="16"/>
+              </w:rPr>
+              <w:t>/date=?</w:t>
             </w:r>
           </w:p>
         </w:tc>
@@ -8171,7 +9974,23 @@
                 <w:sz w:val="16"/>
                 <w:szCs w:val="16"/>
               </w:rPr>
-              <w:t>/news?category=”general”</w:t>
+              <w:t>/</w:t>
+            </w:r>
+            <w:proofErr w:type="spellStart"/>
+            <w:r>
+              <w:rPr>
+                <w:sz w:val="16"/>
+                <w:szCs w:val="16"/>
+              </w:rPr>
+              <w:t>news?category</w:t>
+            </w:r>
+            <w:proofErr w:type="spellEnd"/>
+            <w:r>
+              <w:rPr>
+                <w:sz w:val="16"/>
+                <w:szCs w:val="16"/>
+              </w:rPr>
+              <w:t>=”general”</w:t>
             </w:r>
           </w:p>
         </w:tc>
@@ -8278,8 +10097,17 @@
                 <w:sz w:val="16"/>
                 <w:szCs w:val="16"/>
               </w:rPr>
-              <w:t>/news</w:t>
-            </w:r>
+              <w:t>/</w:t>
+            </w:r>
+            <w:proofErr w:type="spellStart"/>
+            <w:r>
+              <w:rPr>
+                <w:sz w:val="16"/>
+                <w:szCs w:val="16"/>
+              </w:rPr>
+              <w:t>news</w:t>
+            </w:r>
+            <w:proofErr w:type="spellEnd"/>
           </w:p>
         </w:tc>
         <w:tc>
@@ -8335,6 +10163,7 @@
                 <w:szCs w:val="16"/>
               </w:rPr>
             </w:pPr>
+            <w:proofErr w:type="spellStart"/>
             <w:r>
               <w:rPr>
                 <w:sz w:val="16"/>
@@ -8342,6 +10171,7 @@
               </w:rPr>
               <w:t>isAuth</w:t>
             </w:r>
+            <w:proofErr w:type="spellEnd"/>
           </w:p>
         </w:tc>
       </w:tr>
@@ -8385,8 +10215,33 @@
                 <w:sz w:val="16"/>
                 <w:szCs w:val="16"/>
               </w:rPr>
-              <w:t>/news/:idNews</w:t>
-            </w:r>
+              <w:t>/</w:t>
+            </w:r>
+            <w:proofErr w:type="spellStart"/>
+            <w:r>
+              <w:rPr>
+                <w:sz w:val="16"/>
+                <w:szCs w:val="16"/>
+              </w:rPr>
+              <w:t>news</w:t>
+            </w:r>
+            <w:proofErr w:type="spellEnd"/>
+            <w:r>
+              <w:rPr>
+                <w:sz w:val="16"/>
+                <w:szCs w:val="16"/>
+              </w:rPr>
+              <w:t>/:</w:t>
+            </w:r>
+            <w:proofErr w:type="spellStart"/>
+            <w:r>
+              <w:rPr>
+                <w:sz w:val="16"/>
+                <w:szCs w:val="16"/>
+              </w:rPr>
+              <w:t>idNews</w:t>
+            </w:r>
+            <w:proofErr w:type="spellEnd"/>
           </w:p>
         </w:tc>
         <w:tc>
@@ -8442,6 +10297,7 @@
                 <w:szCs w:val="16"/>
               </w:rPr>
             </w:pPr>
+            <w:proofErr w:type="spellStart"/>
             <w:r>
               <w:rPr>
                 <w:sz w:val="16"/>
@@ -8449,6 +10305,7 @@
               </w:rPr>
               <w:t>isAuth</w:t>
             </w:r>
+            <w:proofErr w:type="spellEnd"/>
           </w:p>
         </w:tc>
       </w:tr>
@@ -8492,8 +10349,33 @@
                 <w:sz w:val="16"/>
                 <w:szCs w:val="16"/>
               </w:rPr>
-              <w:t>/news/:idNews</w:t>
-            </w:r>
+              <w:t>/</w:t>
+            </w:r>
+            <w:proofErr w:type="spellStart"/>
+            <w:r>
+              <w:rPr>
+                <w:sz w:val="16"/>
+                <w:szCs w:val="16"/>
+              </w:rPr>
+              <w:t>news</w:t>
+            </w:r>
+            <w:proofErr w:type="spellEnd"/>
+            <w:r>
+              <w:rPr>
+                <w:sz w:val="16"/>
+                <w:szCs w:val="16"/>
+              </w:rPr>
+              <w:t>/:</w:t>
+            </w:r>
+            <w:proofErr w:type="spellStart"/>
+            <w:r>
+              <w:rPr>
+                <w:sz w:val="16"/>
+                <w:szCs w:val="16"/>
+              </w:rPr>
+              <w:t>idNews</w:t>
+            </w:r>
+            <w:proofErr w:type="spellEnd"/>
           </w:p>
         </w:tc>
         <w:tc>
@@ -8549,6 +10431,7 @@
                 <w:szCs w:val="16"/>
               </w:rPr>
             </w:pPr>
+            <w:proofErr w:type="spellStart"/>
             <w:r>
               <w:rPr>
                 <w:sz w:val="16"/>
@@ -8556,6 +10439,7 @@
               </w:rPr>
               <w:t>isAuth</w:t>
             </w:r>
+            <w:proofErr w:type="spellEnd"/>
           </w:p>
         </w:tc>
       </w:tr>
@@ -8599,8 +10483,33 @@
                 <w:sz w:val="16"/>
                 <w:szCs w:val="16"/>
               </w:rPr>
-              <w:t>/news/:idNews</w:t>
-            </w:r>
+              <w:t>/</w:t>
+            </w:r>
+            <w:proofErr w:type="spellStart"/>
+            <w:r>
+              <w:rPr>
+                <w:sz w:val="16"/>
+                <w:szCs w:val="16"/>
+              </w:rPr>
+              <w:t>news</w:t>
+            </w:r>
+            <w:proofErr w:type="spellEnd"/>
+            <w:r>
+              <w:rPr>
+                <w:sz w:val="16"/>
+                <w:szCs w:val="16"/>
+              </w:rPr>
+              <w:t>/:</w:t>
+            </w:r>
+            <w:proofErr w:type="spellStart"/>
+            <w:r>
+              <w:rPr>
+                <w:sz w:val="16"/>
+                <w:szCs w:val="16"/>
+              </w:rPr>
+              <w:t>idNews</w:t>
+            </w:r>
+            <w:proofErr w:type="spellEnd"/>
           </w:p>
         </w:tc>
         <w:tc>
@@ -8656,6 +10565,7 @@
                 <w:szCs w:val="16"/>
               </w:rPr>
             </w:pPr>
+            <w:proofErr w:type="spellStart"/>
             <w:r>
               <w:rPr>
                 <w:sz w:val="16"/>
@@ -8663,6 +10573,7 @@
               </w:rPr>
               <w:t>isAuth</w:t>
             </w:r>
+            <w:proofErr w:type="spellEnd"/>
           </w:p>
         </w:tc>
       </w:tr>

</xml_diff>

<commit_message>
expenses-account. Backend: Actualización de la BBDD y la documentación
</commit_message>
<xml_diff>
--- a/xpaccount/documentation/GESTIÓN DE MOVIMIENTOS DE TU CUENTA.docx
+++ b/xpaccount/documentation/GESTIÓN DE MOVIMIENTOS DE TU CUENTA.docx
@@ -7115,16 +7115,16 @@
         <w:tblLook w:val="04A0" w:firstRow="1" w:lastRow="0" w:firstColumn="1" w:lastColumn="0" w:noHBand="0" w:noVBand="1"/>
       </w:tblPr>
       <w:tblGrid>
-        <w:gridCol w:w="1700"/>
-        <w:gridCol w:w="2974"/>
-        <w:gridCol w:w="1474"/>
-        <w:gridCol w:w="972"/>
-        <w:gridCol w:w="1374"/>
+        <w:gridCol w:w="1461"/>
+        <w:gridCol w:w="2940"/>
+        <w:gridCol w:w="1627"/>
+        <w:gridCol w:w="1094"/>
+        <w:gridCol w:w="1372"/>
       </w:tblGrid>
       <w:tr>
         <w:tc>
           <w:tcPr>
-            <w:tcW w:w="1700" w:type="dxa"/>
+            <w:tcW w:w="1461" w:type="dxa"/>
           </w:tcPr>
           <w:p>
             <w:pPr>
@@ -7149,7 +7149,7 @@
         </w:tc>
         <w:tc>
           <w:tcPr>
-            <w:tcW w:w="2974" w:type="dxa"/>
+            <w:tcW w:w="2940" w:type="dxa"/>
           </w:tcPr>
           <w:p>
             <w:pPr>
@@ -7174,7 +7174,7 @@
         </w:tc>
         <w:tc>
           <w:tcPr>
-            <w:tcW w:w="1474" w:type="dxa"/>
+            <w:tcW w:w="1627" w:type="dxa"/>
           </w:tcPr>
           <w:p>
             <w:pPr>
@@ -7199,7 +7199,7 @@
         </w:tc>
         <w:tc>
           <w:tcPr>
-            <w:tcW w:w="972" w:type="dxa"/>
+            <w:tcW w:w="1094" w:type="dxa"/>
           </w:tcPr>
           <w:p>
             <w:pPr>
@@ -7224,7 +7224,7 @@
         </w:tc>
         <w:tc>
           <w:tcPr>
-            <w:tcW w:w="1374" w:type="dxa"/>
+            <w:tcW w:w="1372" w:type="dxa"/>
           </w:tcPr>
           <w:p>
             <w:pPr>
@@ -7273,7 +7273,7 @@
       <w:tr>
         <w:tc>
           <w:tcPr>
-            <w:tcW w:w="1700" w:type="dxa"/>
+            <w:tcW w:w="1461" w:type="dxa"/>
           </w:tcPr>
           <w:p>
             <w:pPr>
@@ -7294,7 +7294,7 @@
         </w:tc>
         <w:tc>
           <w:tcPr>
-            <w:tcW w:w="2974" w:type="dxa"/>
+            <w:tcW w:w="2940" w:type="dxa"/>
           </w:tcPr>
           <w:p>
             <w:pPr>
@@ -7314,7 +7314,7 @@
         </w:tc>
         <w:tc>
           <w:tcPr>
-            <w:tcW w:w="1474" w:type="dxa"/>
+            <w:tcW w:w="1627" w:type="dxa"/>
             <w:vAlign w:val="center"/>
           </w:tcPr>
           <w:p>
@@ -7335,7 +7335,7 @@
         </w:tc>
         <w:tc>
           <w:tcPr>
-            <w:tcW w:w="972" w:type="dxa"/>
+            <w:tcW w:w="1094" w:type="dxa"/>
           </w:tcPr>
           <w:p>
             <w:pPr>
@@ -7355,7 +7355,7 @@
         </w:tc>
         <w:tc>
           <w:tcPr>
-            <w:tcW w:w="1374" w:type="dxa"/>
+            <w:tcW w:w="1372" w:type="dxa"/>
           </w:tcPr>
           <w:p>
             <w:pPr>
@@ -7377,7 +7377,7 @@
       <w:tr>
         <w:tc>
           <w:tcPr>
-            <w:tcW w:w="1700" w:type="dxa"/>
+            <w:tcW w:w="1461" w:type="dxa"/>
           </w:tcPr>
           <w:p>
             <w:pPr>
@@ -7398,7 +7398,7 @@
         </w:tc>
         <w:tc>
           <w:tcPr>
-            <w:tcW w:w="2974" w:type="dxa"/>
+            <w:tcW w:w="2940" w:type="dxa"/>
           </w:tcPr>
           <w:p>
             <w:pPr>
@@ -7425,7 +7425,7 @@
         </w:tc>
         <w:tc>
           <w:tcPr>
-            <w:tcW w:w="1474" w:type="dxa"/>
+            <w:tcW w:w="1627" w:type="dxa"/>
             <w:vAlign w:val="center"/>
           </w:tcPr>
           <w:p>
@@ -7453,7 +7453,7 @@
         </w:tc>
         <w:tc>
           <w:tcPr>
-            <w:tcW w:w="972" w:type="dxa"/>
+            <w:tcW w:w="1094" w:type="dxa"/>
           </w:tcPr>
           <w:p>
             <w:pPr>
@@ -7473,7 +7473,7 @@
         </w:tc>
         <w:tc>
           <w:tcPr>
-            <w:tcW w:w="1374" w:type="dxa"/>
+            <w:tcW w:w="1372" w:type="dxa"/>
           </w:tcPr>
           <w:p>
             <w:pPr>
@@ -7495,7 +7495,7 @@
       <w:tr>
         <w:tc>
           <w:tcPr>
-            <w:tcW w:w="1700" w:type="dxa"/>
+            <w:tcW w:w="1461" w:type="dxa"/>
             <w:vAlign w:val="center"/>
           </w:tcPr>
           <w:p>
@@ -7517,7 +7517,7 @@
         </w:tc>
         <w:tc>
           <w:tcPr>
-            <w:tcW w:w="2974" w:type="dxa"/>
+            <w:tcW w:w="2940" w:type="dxa"/>
             <w:vAlign w:val="center"/>
           </w:tcPr>
           <w:p>
@@ -7538,7 +7538,7 @@
         </w:tc>
         <w:tc>
           <w:tcPr>
-            <w:tcW w:w="1474" w:type="dxa"/>
+            <w:tcW w:w="1627" w:type="dxa"/>
             <w:vAlign w:val="center"/>
           </w:tcPr>
           <w:p>
@@ -7566,7 +7566,7 @@
         </w:tc>
         <w:tc>
           <w:tcPr>
-            <w:tcW w:w="972" w:type="dxa"/>
+            <w:tcW w:w="1094" w:type="dxa"/>
             <w:vAlign w:val="center"/>
           </w:tcPr>
           <w:p>
@@ -7615,7 +7615,7 @@
         </w:tc>
         <w:tc>
           <w:tcPr>
-            <w:tcW w:w="1374" w:type="dxa"/>
+            <w:tcW w:w="1372" w:type="dxa"/>
             <w:vAlign w:val="center"/>
           </w:tcPr>
           <w:p>
@@ -7638,7 +7638,7 @@
       <w:tr>
         <w:tc>
           <w:tcPr>
-            <w:tcW w:w="1700" w:type="dxa"/>
+            <w:tcW w:w="1461" w:type="dxa"/>
           </w:tcPr>
           <w:p>
             <w:pPr>
@@ -7652,20 +7652,20 @@
         </w:tc>
         <w:tc>
           <w:tcPr>
-            <w:tcW w:w="2974" w:type="dxa"/>
-          </w:tcPr>
-          <w:p>
-            <w:pPr>
-              <w:rPr>
-                <w:sz w:val="16"/>
-                <w:szCs w:val="16"/>
-              </w:rPr>
-            </w:pPr>
-          </w:p>
-        </w:tc>
-        <w:tc>
-          <w:tcPr>
-            <w:tcW w:w="1474" w:type="dxa"/>
+            <w:tcW w:w="2940" w:type="dxa"/>
+          </w:tcPr>
+          <w:p>
+            <w:pPr>
+              <w:rPr>
+                <w:sz w:val="16"/>
+                <w:szCs w:val="16"/>
+              </w:rPr>
+            </w:pPr>
+          </w:p>
+        </w:tc>
+        <w:tc>
+          <w:tcPr>
+            <w:tcW w:w="1627" w:type="dxa"/>
             <w:vAlign w:val="center"/>
           </w:tcPr>
           <w:p>
@@ -7679,20 +7679,20 @@
         </w:tc>
         <w:tc>
           <w:tcPr>
-            <w:tcW w:w="972" w:type="dxa"/>
-          </w:tcPr>
-          <w:p>
-            <w:pPr>
-              <w:rPr>
-                <w:sz w:val="16"/>
-                <w:szCs w:val="16"/>
-              </w:rPr>
-            </w:pPr>
-          </w:p>
-        </w:tc>
-        <w:tc>
-          <w:tcPr>
-            <w:tcW w:w="1374" w:type="dxa"/>
+            <w:tcW w:w="1094" w:type="dxa"/>
+          </w:tcPr>
+          <w:p>
+            <w:pPr>
+              <w:rPr>
+                <w:sz w:val="16"/>
+                <w:szCs w:val="16"/>
+              </w:rPr>
+            </w:pPr>
+          </w:p>
+        </w:tc>
+        <w:tc>
+          <w:tcPr>
+            <w:tcW w:w="1372" w:type="dxa"/>
           </w:tcPr>
           <w:p>
             <w:pPr>
@@ -7738,7 +7738,7 @@
       <w:tr>
         <w:tc>
           <w:tcPr>
-            <w:tcW w:w="1700" w:type="dxa"/>
+            <w:tcW w:w="1461" w:type="dxa"/>
             <w:vAlign w:val="center"/>
           </w:tcPr>
           <w:p>
@@ -7753,7 +7753,7 @@
         </w:tc>
         <w:tc>
           <w:tcPr>
-            <w:tcW w:w="2974" w:type="dxa"/>
+            <w:tcW w:w="2940" w:type="dxa"/>
             <w:vAlign w:val="center"/>
           </w:tcPr>
           <w:p>
@@ -7767,7 +7767,7 @@
         </w:tc>
         <w:tc>
           <w:tcPr>
-            <w:tcW w:w="1474" w:type="dxa"/>
+            <w:tcW w:w="1627" w:type="dxa"/>
             <w:vAlign w:val="center"/>
           </w:tcPr>
           <w:p>
@@ -7781,20 +7781,20 @@
         </w:tc>
         <w:tc>
           <w:tcPr>
-            <w:tcW w:w="972" w:type="dxa"/>
-          </w:tcPr>
-          <w:p>
-            <w:pPr>
-              <w:rPr>
-                <w:sz w:val="16"/>
-                <w:szCs w:val="16"/>
-              </w:rPr>
-            </w:pPr>
-          </w:p>
-        </w:tc>
-        <w:tc>
-          <w:tcPr>
-            <w:tcW w:w="1374" w:type="dxa"/>
+            <w:tcW w:w="1094" w:type="dxa"/>
+          </w:tcPr>
+          <w:p>
+            <w:pPr>
+              <w:rPr>
+                <w:sz w:val="16"/>
+                <w:szCs w:val="16"/>
+              </w:rPr>
+            </w:pPr>
+          </w:p>
+        </w:tc>
+        <w:tc>
+          <w:tcPr>
+            <w:tcW w:w="1372" w:type="dxa"/>
             <w:vAlign w:val="center"/>
           </w:tcPr>
           <w:p>
@@ -7810,7 +7810,7 @@
       <w:tr>
         <w:tc>
           <w:tcPr>
-            <w:tcW w:w="1700" w:type="dxa"/>
+            <w:tcW w:w="1461" w:type="dxa"/>
             <w:vAlign w:val="center"/>
           </w:tcPr>
           <w:p>
@@ -7825,7 +7825,7 @@
         </w:tc>
         <w:tc>
           <w:tcPr>
-            <w:tcW w:w="2974" w:type="dxa"/>
+            <w:tcW w:w="2940" w:type="dxa"/>
             <w:vAlign w:val="center"/>
           </w:tcPr>
           <w:p>
@@ -7839,7 +7839,7 @@
         </w:tc>
         <w:tc>
           <w:tcPr>
-            <w:tcW w:w="1474" w:type="dxa"/>
+            <w:tcW w:w="1627" w:type="dxa"/>
             <w:vAlign w:val="center"/>
           </w:tcPr>
           <w:p>
@@ -7853,20 +7853,20 @@
         </w:tc>
         <w:tc>
           <w:tcPr>
-            <w:tcW w:w="972" w:type="dxa"/>
-          </w:tcPr>
-          <w:p>
-            <w:pPr>
-              <w:rPr>
-                <w:sz w:val="16"/>
-                <w:szCs w:val="16"/>
-              </w:rPr>
-            </w:pPr>
-          </w:p>
-        </w:tc>
-        <w:tc>
-          <w:tcPr>
-            <w:tcW w:w="1374" w:type="dxa"/>
+            <w:tcW w:w="1094" w:type="dxa"/>
+          </w:tcPr>
+          <w:p>
+            <w:pPr>
+              <w:rPr>
+                <w:sz w:val="16"/>
+                <w:szCs w:val="16"/>
+              </w:rPr>
+            </w:pPr>
+          </w:p>
+        </w:tc>
+        <w:tc>
+          <w:tcPr>
+            <w:tcW w:w="1372" w:type="dxa"/>
             <w:vAlign w:val="center"/>
           </w:tcPr>
           <w:p>
@@ -7882,7 +7882,7 @@
       <w:tr>
         <w:tc>
           <w:tcPr>
-            <w:tcW w:w="1700" w:type="dxa"/>
+            <w:tcW w:w="1461" w:type="dxa"/>
             <w:vAlign w:val="center"/>
           </w:tcPr>
           <w:p>
@@ -7904,7 +7904,7 @@
         </w:tc>
         <w:tc>
           <w:tcPr>
-            <w:tcW w:w="2974" w:type="dxa"/>
+            <w:tcW w:w="2940" w:type="dxa"/>
             <w:vAlign w:val="center"/>
           </w:tcPr>
           <w:p>
@@ -7925,7 +7925,7 @@
         </w:tc>
         <w:tc>
           <w:tcPr>
-            <w:tcW w:w="1474" w:type="dxa"/>
+            <w:tcW w:w="1627" w:type="dxa"/>
             <w:vAlign w:val="center"/>
           </w:tcPr>
           <w:p>
@@ -7946,7 +7946,7 @@
         </w:tc>
         <w:tc>
           <w:tcPr>
-            <w:tcW w:w="972" w:type="dxa"/>
+            <w:tcW w:w="1094" w:type="dxa"/>
           </w:tcPr>
           <w:p>
             <w:pPr>
@@ -7973,7 +7973,7 @@
         </w:tc>
         <w:tc>
           <w:tcPr>
-            <w:tcW w:w="1374" w:type="dxa"/>
+            <w:tcW w:w="1372" w:type="dxa"/>
             <w:vAlign w:val="center"/>
           </w:tcPr>
           <w:p>
@@ -7996,7 +7996,7 @@
       <w:tr>
         <w:tc>
           <w:tcPr>
-            <w:tcW w:w="1700" w:type="dxa"/>
+            <w:tcW w:w="1461" w:type="dxa"/>
             <w:vAlign w:val="center"/>
           </w:tcPr>
           <w:p>
@@ -8018,7 +8018,7 @@
         </w:tc>
         <w:tc>
           <w:tcPr>
-            <w:tcW w:w="2974" w:type="dxa"/>
+            <w:tcW w:w="2940" w:type="dxa"/>
             <w:vAlign w:val="center"/>
           </w:tcPr>
           <w:p>
@@ -8046,7 +8046,7 @@
         </w:tc>
         <w:tc>
           <w:tcPr>
-            <w:tcW w:w="1474" w:type="dxa"/>
+            <w:tcW w:w="1627" w:type="dxa"/>
             <w:vAlign w:val="center"/>
           </w:tcPr>
           <w:p>
@@ -8067,7 +8067,7 @@
         </w:tc>
         <w:tc>
           <w:tcPr>
-            <w:tcW w:w="972" w:type="dxa"/>
+            <w:tcW w:w="1094" w:type="dxa"/>
           </w:tcPr>
           <w:p>
             <w:pPr>
@@ -8087,7 +8087,7 @@
         </w:tc>
         <w:tc>
           <w:tcPr>
-            <w:tcW w:w="1374" w:type="dxa"/>
+            <w:tcW w:w="1372" w:type="dxa"/>
             <w:vAlign w:val="center"/>
           </w:tcPr>
           <w:p>
@@ -8110,7 +8110,7 @@
       <w:tr>
         <w:tc>
           <w:tcPr>
-            <w:tcW w:w="1700" w:type="dxa"/>
+            <w:tcW w:w="1461" w:type="dxa"/>
             <w:vAlign w:val="center"/>
           </w:tcPr>
           <w:p>
@@ -8132,7 +8132,7 @@
         </w:tc>
         <w:tc>
           <w:tcPr>
-            <w:tcW w:w="2974" w:type="dxa"/>
+            <w:tcW w:w="2940" w:type="dxa"/>
             <w:vAlign w:val="center"/>
           </w:tcPr>
           <w:p>
@@ -8153,7 +8153,7 @@
         </w:tc>
         <w:tc>
           <w:tcPr>
-            <w:tcW w:w="1474" w:type="dxa"/>
+            <w:tcW w:w="1627" w:type="dxa"/>
             <w:vAlign w:val="center"/>
           </w:tcPr>
           <w:p>
@@ -8174,7 +8174,7 @@
         </w:tc>
         <w:tc>
           <w:tcPr>
-            <w:tcW w:w="972" w:type="dxa"/>
+            <w:tcW w:w="1094" w:type="dxa"/>
           </w:tcPr>
           <w:p>
             <w:pPr>
@@ -8194,7 +8194,7 @@
         </w:tc>
         <w:tc>
           <w:tcPr>
-            <w:tcW w:w="1374" w:type="dxa"/>
+            <w:tcW w:w="1372" w:type="dxa"/>
             <w:vAlign w:val="center"/>
           </w:tcPr>
           <w:p>
@@ -8217,7 +8217,7 @@
       <w:tr>
         <w:tc>
           <w:tcPr>
-            <w:tcW w:w="1700" w:type="dxa"/>
+            <w:tcW w:w="1461" w:type="dxa"/>
             <w:vAlign w:val="center"/>
           </w:tcPr>
           <w:p>
@@ -8232,7 +8232,7 @@
         </w:tc>
         <w:tc>
           <w:tcPr>
-            <w:tcW w:w="2974" w:type="dxa"/>
+            <w:tcW w:w="2940" w:type="dxa"/>
             <w:vAlign w:val="center"/>
           </w:tcPr>
           <w:p>
@@ -8246,7 +8246,7 @@
         </w:tc>
         <w:tc>
           <w:tcPr>
-            <w:tcW w:w="1474" w:type="dxa"/>
+            <w:tcW w:w="1627" w:type="dxa"/>
             <w:vAlign w:val="center"/>
           </w:tcPr>
           <w:p>
@@ -8260,20 +8260,20 @@
         </w:tc>
         <w:tc>
           <w:tcPr>
-            <w:tcW w:w="972" w:type="dxa"/>
-          </w:tcPr>
-          <w:p>
-            <w:pPr>
-              <w:rPr>
-                <w:sz w:val="16"/>
-                <w:szCs w:val="16"/>
-              </w:rPr>
-            </w:pPr>
-          </w:p>
-        </w:tc>
-        <w:tc>
-          <w:tcPr>
-            <w:tcW w:w="1374" w:type="dxa"/>
+            <w:tcW w:w="1094" w:type="dxa"/>
+          </w:tcPr>
+          <w:p>
+            <w:pPr>
+              <w:rPr>
+                <w:sz w:val="16"/>
+                <w:szCs w:val="16"/>
+              </w:rPr>
+            </w:pPr>
+          </w:p>
+        </w:tc>
+        <w:tc>
+          <w:tcPr>
+            <w:tcW w:w="1372" w:type="dxa"/>
             <w:vAlign w:val="center"/>
           </w:tcPr>
           <w:p>
@@ -8324,7 +8324,7 @@
       <w:tr>
         <w:tc>
           <w:tcPr>
-            <w:tcW w:w="1700" w:type="dxa"/>
+            <w:tcW w:w="1461" w:type="dxa"/>
           </w:tcPr>
           <w:p>
             <w:pPr>
@@ -8347,7 +8347,7 @@
         </w:tc>
         <w:tc>
           <w:tcPr>
-            <w:tcW w:w="2974" w:type="dxa"/>
+            <w:tcW w:w="2940" w:type="dxa"/>
             <w:vAlign w:val="center"/>
           </w:tcPr>
           <w:p>
@@ -8368,7 +8368,7 @@
         </w:tc>
         <w:tc>
           <w:tcPr>
-            <w:tcW w:w="1474" w:type="dxa"/>
+            <w:tcW w:w="1627" w:type="dxa"/>
             <w:vAlign w:val="center"/>
           </w:tcPr>
           <w:p>
@@ -8389,7 +8389,7 @@
         </w:tc>
         <w:tc>
           <w:tcPr>
-            <w:tcW w:w="972" w:type="dxa"/>
+            <w:tcW w:w="1094" w:type="dxa"/>
           </w:tcPr>
           <w:p>
             <w:pPr>
@@ -8409,7 +8409,7 @@
         </w:tc>
         <w:tc>
           <w:tcPr>
-            <w:tcW w:w="1374" w:type="dxa"/>
+            <w:tcW w:w="1372" w:type="dxa"/>
             <w:vAlign w:val="center"/>
           </w:tcPr>
           <w:p>
@@ -8432,7 +8432,7 @@
       <w:tr>
         <w:tc>
           <w:tcPr>
-            <w:tcW w:w="1700" w:type="dxa"/>
+            <w:tcW w:w="1461" w:type="dxa"/>
           </w:tcPr>
           <w:p>
             <w:pPr>
@@ -8453,7 +8453,7 @@
         </w:tc>
         <w:tc>
           <w:tcPr>
-            <w:tcW w:w="2974" w:type="dxa"/>
+            <w:tcW w:w="2940" w:type="dxa"/>
             <w:vAlign w:val="center"/>
           </w:tcPr>
           <w:p>
@@ -8474,7 +8474,7 @@
         </w:tc>
         <w:tc>
           <w:tcPr>
-            <w:tcW w:w="1474" w:type="dxa"/>
+            <w:tcW w:w="1627" w:type="dxa"/>
             <w:vAlign w:val="center"/>
           </w:tcPr>
           <w:p>
@@ -8495,7 +8495,7 @@
         </w:tc>
         <w:tc>
           <w:tcPr>
-            <w:tcW w:w="972" w:type="dxa"/>
+            <w:tcW w:w="1094" w:type="dxa"/>
           </w:tcPr>
           <w:p>
             <w:pPr>
@@ -8515,7 +8515,7 @@
         </w:tc>
         <w:tc>
           <w:tcPr>
-            <w:tcW w:w="1374" w:type="dxa"/>
+            <w:tcW w:w="1372" w:type="dxa"/>
             <w:vAlign w:val="center"/>
           </w:tcPr>
           <w:p>
@@ -8538,7 +8538,7 @@
       <w:tr>
         <w:tc>
           <w:tcPr>
-            <w:tcW w:w="1700" w:type="dxa"/>
+            <w:tcW w:w="1461" w:type="dxa"/>
           </w:tcPr>
           <w:p>
             <w:pPr>
@@ -8559,7 +8559,7 @@
         </w:tc>
         <w:tc>
           <w:tcPr>
-            <w:tcW w:w="2974" w:type="dxa"/>
+            <w:tcW w:w="2940" w:type="dxa"/>
             <w:vAlign w:val="center"/>
           </w:tcPr>
           <w:p>
@@ -8580,7 +8580,7 @@
         </w:tc>
         <w:tc>
           <w:tcPr>
-            <w:tcW w:w="1474" w:type="dxa"/>
+            <w:tcW w:w="1627" w:type="dxa"/>
             <w:vAlign w:val="center"/>
           </w:tcPr>
           <w:p>
@@ -8601,7 +8601,7 @@
         </w:tc>
         <w:tc>
           <w:tcPr>
-            <w:tcW w:w="972" w:type="dxa"/>
+            <w:tcW w:w="1094" w:type="dxa"/>
           </w:tcPr>
           <w:p>
             <w:pPr>
@@ -8621,7 +8621,7 @@
         </w:tc>
         <w:tc>
           <w:tcPr>
-            <w:tcW w:w="1374" w:type="dxa"/>
+            <w:tcW w:w="1372" w:type="dxa"/>
             <w:vAlign w:val="center"/>
           </w:tcPr>
           <w:p>
@@ -8644,7 +8644,7 @@
       <w:tr>
         <w:tc>
           <w:tcPr>
-            <w:tcW w:w="1700" w:type="dxa"/>
+            <w:tcW w:w="1461" w:type="dxa"/>
           </w:tcPr>
           <w:p>
             <w:pPr>
@@ -8658,7 +8658,7 @@
         </w:tc>
         <w:tc>
           <w:tcPr>
-            <w:tcW w:w="2974" w:type="dxa"/>
+            <w:tcW w:w="2940" w:type="dxa"/>
             <w:vAlign w:val="center"/>
           </w:tcPr>
           <w:p>
@@ -8672,7 +8672,7 @@
         </w:tc>
         <w:tc>
           <w:tcPr>
-            <w:tcW w:w="1474" w:type="dxa"/>
+            <w:tcW w:w="1627" w:type="dxa"/>
             <w:vAlign w:val="center"/>
           </w:tcPr>
           <w:p>
@@ -8686,20 +8686,20 @@
         </w:tc>
         <w:tc>
           <w:tcPr>
-            <w:tcW w:w="972" w:type="dxa"/>
-          </w:tcPr>
-          <w:p>
-            <w:pPr>
-              <w:rPr>
-                <w:sz w:val="16"/>
-                <w:szCs w:val="16"/>
-              </w:rPr>
-            </w:pPr>
-          </w:p>
-        </w:tc>
-        <w:tc>
-          <w:tcPr>
-            <w:tcW w:w="1374" w:type="dxa"/>
+            <w:tcW w:w="1094" w:type="dxa"/>
+          </w:tcPr>
+          <w:p>
+            <w:pPr>
+              <w:rPr>
+                <w:sz w:val="16"/>
+                <w:szCs w:val="16"/>
+              </w:rPr>
+            </w:pPr>
+          </w:p>
+        </w:tc>
+        <w:tc>
+          <w:tcPr>
+            <w:tcW w:w="1372" w:type="dxa"/>
             <w:vAlign w:val="center"/>
           </w:tcPr>
           <w:p>
@@ -8759,7 +8759,7 @@
       <w:tr>
         <w:tc>
           <w:tcPr>
-            <w:tcW w:w="1700" w:type="dxa"/>
+            <w:tcW w:w="1461" w:type="dxa"/>
           </w:tcPr>
           <w:p>
             <w:pPr>
@@ -8769,11 +8769,18 @@
                 <w:szCs w:val="16"/>
               </w:rPr>
             </w:pPr>
-          </w:p>
-        </w:tc>
-        <w:tc>
-          <w:tcPr>
-            <w:tcW w:w="2974" w:type="dxa"/>
+            <w:r>
+              <w:rPr>
+                <w:sz w:val="16"/>
+                <w:szCs w:val="16"/>
+              </w:rPr>
+              <w:t>POST</w:t>
+            </w:r>
+          </w:p>
+        </w:tc>
+        <w:tc>
+          <w:tcPr>
+            <w:tcW w:w="2940" w:type="dxa"/>
             <w:vAlign w:val="center"/>
           </w:tcPr>
           <w:p>
@@ -8783,11 +8790,18 @@
                 <w:szCs w:val="16"/>
               </w:rPr>
             </w:pPr>
-          </w:p>
-        </w:tc>
-        <w:tc>
-          <w:tcPr>
-            <w:tcW w:w="1474" w:type="dxa"/>
+            <w:r>
+              <w:rPr>
+                <w:sz w:val="16"/>
+                <w:szCs w:val="16"/>
+              </w:rPr>
+              <w:t>/category/:idCategory/sub</w:t>
+            </w:r>
+          </w:p>
+        </w:tc>
+        <w:tc>
+          <w:tcPr>
+            <w:tcW w:w="1627" w:type="dxa"/>
             <w:vAlign w:val="center"/>
           </w:tcPr>
           <w:p>
@@ -8797,24 +8811,527 @@
                 <w:szCs w:val="16"/>
               </w:rPr>
             </w:pPr>
-          </w:p>
-        </w:tc>
-        <w:tc>
-          <w:tcPr>
-            <w:tcW w:w="972" w:type="dxa"/>
-          </w:tcPr>
-          <w:p>
-            <w:pPr>
-              <w:rPr>
-                <w:sz w:val="16"/>
-                <w:szCs w:val="16"/>
-              </w:rPr>
-            </w:pPr>
-          </w:p>
-        </w:tc>
-        <w:tc>
-          <w:tcPr>
-            <w:tcW w:w="1374" w:type="dxa"/>
+            <w:r>
+              <w:rPr>
+                <w:sz w:val="16"/>
+                <w:szCs w:val="16"/>
+              </w:rPr>
+              <w:t>create</w:t>
+            </w:r>
+            <w:r>
+              <w:rPr>
+                <w:sz w:val="16"/>
+                <w:szCs w:val="16"/>
+              </w:rPr>
+              <w:t>Subc</w:t>
+            </w:r>
+            <w:r>
+              <w:rPr>
+                <w:sz w:val="16"/>
+                <w:szCs w:val="16"/>
+              </w:rPr>
+              <w:t>ategory.js</w:t>
+            </w:r>
+          </w:p>
+        </w:tc>
+        <w:tc>
+          <w:tcPr>
+            <w:tcW w:w="1094" w:type="dxa"/>
+          </w:tcPr>
+          <w:p>
+            <w:pPr>
+              <w:rPr>
+                <w:sz w:val="16"/>
+                <w:szCs w:val="16"/>
+              </w:rPr>
+            </w:pPr>
+            <w:r>
+              <w:rPr>
+                <w:sz w:val="16"/>
+                <w:szCs w:val="16"/>
+              </w:rPr>
+              <w:t xml:space="preserve">Crea una </w:t>
+            </w:r>
+            <w:r>
+              <w:rPr>
+                <w:sz w:val="16"/>
+                <w:szCs w:val="16"/>
+              </w:rPr>
+              <w:t>sub</w:t>
+            </w:r>
+            <w:r>
+              <w:rPr>
+                <w:sz w:val="16"/>
+                <w:szCs w:val="16"/>
+              </w:rPr>
+              <w:t>categoría de asiento bancario.</w:t>
+            </w:r>
+          </w:p>
+        </w:tc>
+        <w:tc>
+          <w:tcPr>
+            <w:tcW w:w="1372" w:type="dxa"/>
+            <w:vAlign w:val="center"/>
+          </w:tcPr>
+          <w:p>
+            <w:pPr>
+              <w:rPr>
+                <w:sz w:val="16"/>
+                <w:szCs w:val="16"/>
+              </w:rPr>
+            </w:pPr>
+            <w:r>
+              <w:rPr>
+                <w:sz w:val="16"/>
+                <w:szCs w:val="16"/>
+              </w:rPr>
+              <w:t>isAuth</w:t>
+            </w:r>
+          </w:p>
+        </w:tc>
+      </w:tr>
+      <w:tr>
+        <w:tc>
+          <w:tcPr>
+            <w:tcW w:w="1461" w:type="dxa"/>
+          </w:tcPr>
+          <w:p>
+            <w:pPr>
+              <w:jc w:val="center"/>
+              <w:rPr>
+                <w:sz w:val="16"/>
+                <w:szCs w:val="16"/>
+              </w:rPr>
+            </w:pPr>
+            <w:r>
+              <w:rPr>
+                <w:sz w:val="16"/>
+                <w:szCs w:val="16"/>
+              </w:rPr>
+              <w:t>PUT</w:t>
+            </w:r>
+          </w:p>
+        </w:tc>
+        <w:tc>
+          <w:tcPr>
+            <w:tcW w:w="2940" w:type="dxa"/>
+            <w:vAlign w:val="center"/>
+          </w:tcPr>
+          <w:p>
+            <w:pPr>
+              <w:rPr>
+                <w:sz w:val="16"/>
+                <w:szCs w:val="16"/>
+              </w:rPr>
+            </w:pPr>
+            <w:r>
+              <w:rPr>
+                <w:sz w:val="16"/>
+                <w:szCs w:val="16"/>
+              </w:rPr>
+              <w:t>/category/:idCategory/sub/:idSub</w:t>
+            </w:r>
+          </w:p>
+        </w:tc>
+        <w:tc>
+          <w:tcPr>
+            <w:tcW w:w="1627" w:type="dxa"/>
+            <w:vAlign w:val="center"/>
+          </w:tcPr>
+          <w:p>
+            <w:pPr>
+              <w:rPr>
+                <w:sz w:val="16"/>
+                <w:szCs w:val="16"/>
+              </w:rPr>
+            </w:pPr>
+            <w:r>
+              <w:rPr>
+                <w:sz w:val="16"/>
+                <w:szCs w:val="16"/>
+              </w:rPr>
+              <w:t>update</w:t>
+            </w:r>
+            <w:r>
+              <w:rPr>
+                <w:sz w:val="16"/>
+                <w:szCs w:val="16"/>
+              </w:rPr>
+              <w:t>Subc</w:t>
+            </w:r>
+            <w:r>
+              <w:rPr>
+                <w:sz w:val="16"/>
+                <w:szCs w:val="16"/>
+              </w:rPr>
+              <w:t>ategory.js</w:t>
+            </w:r>
+          </w:p>
+        </w:tc>
+        <w:tc>
+          <w:tcPr>
+            <w:tcW w:w="1094" w:type="dxa"/>
+          </w:tcPr>
+          <w:p>
+            <w:pPr>
+              <w:rPr>
+                <w:sz w:val="16"/>
+                <w:szCs w:val="16"/>
+              </w:rPr>
+            </w:pPr>
+            <w:r>
+              <w:rPr>
+                <w:sz w:val="16"/>
+                <w:szCs w:val="16"/>
+              </w:rPr>
+              <w:t xml:space="preserve">Actualiza una </w:t>
+            </w:r>
+            <w:r>
+              <w:rPr>
+                <w:sz w:val="16"/>
+                <w:szCs w:val="16"/>
+              </w:rPr>
+              <w:t>sub</w:t>
+            </w:r>
+            <w:r>
+              <w:rPr>
+                <w:sz w:val="16"/>
+                <w:szCs w:val="16"/>
+              </w:rPr>
+              <w:t>categoría de asiento bancario.</w:t>
+            </w:r>
+          </w:p>
+        </w:tc>
+        <w:tc>
+          <w:tcPr>
+            <w:tcW w:w="1372" w:type="dxa"/>
+            <w:vAlign w:val="center"/>
+          </w:tcPr>
+          <w:p>
+            <w:pPr>
+              <w:rPr>
+                <w:sz w:val="16"/>
+                <w:szCs w:val="16"/>
+              </w:rPr>
+            </w:pPr>
+            <w:r>
+              <w:rPr>
+                <w:sz w:val="16"/>
+                <w:szCs w:val="16"/>
+              </w:rPr>
+              <w:t>isAuth</w:t>
+            </w:r>
+          </w:p>
+        </w:tc>
+      </w:tr>
+      <w:tr>
+        <w:tc>
+          <w:tcPr>
+            <w:tcW w:w="1461" w:type="dxa"/>
+          </w:tcPr>
+          <w:p>
+            <w:pPr>
+              <w:jc w:val="center"/>
+              <w:rPr>
+                <w:sz w:val="16"/>
+                <w:szCs w:val="16"/>
+              </w:rPr>
+            </w:pPr>
+            <w:r>
+              <w:rPr>
+                <w:sz w:val="16"/>
+                <w:szCs w:val="16"/>
+              </w:rPr>
+              <w:t>DELETE</w:t>
+            </w:r>
+          </w:p>
+        </w:tc>
+        <w:tc>
+          <w:tcPr>
+            <w:tcW w:w="2940" w:type="dxa"/>
+            <w:vAlign w:val="center"/>
+          </w:tcPr>
+          <w:p>
+            <w:pPr>
+              <w:rPr>
+                <w:sz w:val="16"/>
+                <w:szCs w:val="16"/>
+              </w:rPr>
+            </w:pPr>
+            <w:r>
+              <w:rPr>
+                <w:sz w:val="16"/>
+                <w:szCs w:val="16"/>
+              </w:rPr>
+              <w:t>/category/:idCategory/sub/:idSub</w:t>
+            </w:r>
+          </w:p>
+        </w:tc>
+        <w:tc>
+          <w:tcPr>
+            <w:tcW w:w="1627" w:type="dxa"/>
+            <w:vAlign w:val="center"/>
+          </w:tcPr>
+          <w:p>
+            <w:pPr>
+              <w:rPr>
+                <w:sz w:val="16"/>
+                <w:szCs w:val="16"/>
+              </w:rPr>
+            </w:pPr>
+            <w:r>
+              <w:rPr>
+                <w:sz w:val="16"/>
+                <w:szCs w:val="16"/>
+              </w:rPr>
+              <w:t>delete</w:t>
+            </w:r>
+            <w:r>
+              <w:rPr>
+                <w:sz w:val="16"/>
+                <w:szCs w:val="16"/>
+              </w:rPr>
+              <w:t>Subc</w:t>
+            </w:r>
+            <w:r>
+              <w:rPr>
+                <w:sz w:val="16"/>
+                <w:szCs w:val="16"/>
+              </w:rPr>
+              <w:t>ategory.js</w:t>
+            </w:r>
+          </w:p>
+        </w:tc>
+        <w:tc>
+          <w:tcPr>
+            <w:tcW w:w="1094" w:type="dxa"/>
+          </w:tcPr>
+          <w:p>
+            <w:pPr>
+              <w:rPr>
+                <w:sz w:val="16"/>
+                <w:szCs w:val="16"/>
+              </w:rPr>
+            </w:pPr>
+            <w:r>
+              <w:rPr>
+                <w:sz w:val="16"/>
+                <w:szCs w:val="16"/>
+              </w:rPr>
+              <w:t xml:space="preserve">Elimina una </w:t>
+            </w:r>
+            <w:r>
+              <w:rPr>
+                <w:sz w:val="16"/>
+                <w:szCs w:val="16"/>
+              </w:rPr>
+              <w:t>sub</w:t>
+            </w:r>
+            <w:r>
+              <w:rPr>
+                <w:sz w:val="16"/>
+                <w:szCs w:val="16"/>
+              </w:rPr>
+              <w:t>categoría.</w:t>
+            </w:r>
+          </w:p>
+        </w:tc>
+        <w:tc>
+          <w:tcPr>
+            <w:tcW w:w="1372" w:type="dxa"/>
+            <w:vAlign w:val="center"/>
+          </w:tcPr>
+          <w:p>
+            <w:pPr>
+              <w:rPr>
+                <w:sz w:val="16"/>
+                <w:szCs w:val="16"/>
+              </w:rPr>
+            </w:pPr>
+            <w:r>
+              <w:rPr>
+                <w:sz w:val="16"/>
+                <w:szCs w:val="16"/>
+              </w:rPr>
+              <w:t>isAuth</w:t>
+            </w:r>
+          </w:p>
+        </w:tc>
+      </w:tr>
+      <w:tr>
+        <w:tc>
+          <w:tcPr>
+            <w:tcW w:w="1461" w:type="dxa"/>
+          </w:tcPr>
+          <w:p>
+            <w:pPr>
+              <w:jc w:val="center"/>
+              <w:rPr>
+                <w:sz w:val="16"/>
+                <w:szCs w:val="16"/>
+              </w:rPr>
+            </w:pPr>
+          </w:p>
+        </w:tc>
+        <w:tc>
+          <w:tcPr>
+            <w:tcW w:w="2940" w:type="dxa"/>
+            <w:vAlign w:val="center"/>
+          </w:tcPr>
+          <w:p>
+            <w:pPr>
+              <w:rPr>
+                <w:sz w:val="16"/>
+                <w:szCs w:val="16"/>
+              </w:rPr>
+            </w:pPr>
+          </w:p>
+        </w:tc>
+        <w:tc>
+          <w:tcPr>
+            <w:tcW w:w="1627" w:type="dxa"/>
+            <w:vAlign w:val="center"/>
+          </w:tcPr>
+          <w:p>
+            <w:pPr>
+              <w:rPr>
+                <w:sz w:val="16"/>
+                <w:szCs w:val="16"/>
+              </w:rPr>
+            </w:pPr>
+          </w:p>
+        </w:tc>
+        <w:tc>
+          <w:tcPr>
+            <w:tcW w:w="1094" w:type="dxa"/>
+          </w:tcPr>
+          <w:p>
+            <w:pPr>
+              <w:rPr>
+                <w:sz w:val="16"/>
+                <w:szCs w:val="16"/>
+              </w:rPr>
+            </w:pPr>
+          </w:p>
+        </w:tc>
+        <w:tc>
+          <w:tcPr>
+            <w:tcW w:w="1372" w:type="dxa"/>
+            <w:vAlign w:val="center"/>
+          </w:tcPr>
+          <w:p>
+            <w:pPr>
+              <w:rPr>
+                <w:sz w:val="16"/>
+                <w:szCs w:val="16"/>
+              </w:rPr>
+            </w:pPr>
+          </w:p>
+        </w:tc>
+      </w:tr>
+      <w:tr>
+        <w:tc>
+          <w:tcPr>
+            <w:tcW w:w="8494" w:type="dxa"/>
+            <w:gridSpan w:val="5"/>
+          </w:tcPr>
+          <w:p>
+            <w:pPr>
+              <w:jc w:val="center"/>
+              <w:rPr>
+                <w:sz w:val="16"/>
+                <w:szCs w:val="16"/>
+              </w:rPr>
+            </w:pPr>
+            <w:r>
+              <w:rPr>
+                <w:rFonts w:ascii="Bahnschrift" w:eastAsiaTheme="majorEastAsia" w:hAnsi="Bahnschrift" w:cstheme="majorBidi"/>
+                <w:color w:val="C45911" w:themeColor="accent2" w:themeShade="BF"/>
+                <w:sz w:val="28"/>
+                <w:szCs w:val="28"/>
+              </w:rPr>
+              <w:t xml:space="preserve">ENDPOINTS </w:t>
+            </w:r>
+            <w:r>
+              <w:rPr>
+                <w:rFonts w:ascii="Bahnschrift" w:eastAsiaTheme="majorEastAsia" w:hAnsi="Bahnschrift" w:cstheme="majorBidi"/>
+                <w:color w:val="C45911" w:themeColor="accent2" w:themeShade="BF"/>
+                <w:sz w:val="28"/>
+                <w:szCs w:val="28"/>
+              </w:rPr>
+              <w:t>ENT</w:t>
+            </w:r>
+            <w:r>
+              <w:rPr>
+                <w:rFonts w:ascii="Bahnschrift" w:eastAsiaTheme="majorEastAsia" w:hAnsi="Bahnschrift" w:cstheme="majorBidi"/>
+                <w:color w:val="C45911" w:themeColor="accent2" w:themeShade="BF"/>
+                <w:sz w:val="28"/>
+                <w:szCs w:val="28"/>
+              </w:rPr>
+              <w:t>RIES</w:t>
+            </w:r>
+          </w:p>
+        </w:tc>
+      </w:tr>
+      <w:tr>
+        <w:tc>
+          <w:tcPr>
+            <w:tcW w:w="1461" w:type="dxa"/>
+          </w:tcPr>
+          <w:p>
+            <w:pPr>
+              <w:jc w:val="center"/>
+              <w:rPr>
+                <w:sz w:val="16"/>
+                <w:szCs w:val="16"/>
+              </w:rPr>
+            </w:pPr>
+          </w:p>
+        </w:tc>
+        <w:tc>
+          <w:tcPr>
+            <w:tcW w:w="2940" w:type="dxa"/>
+            <w:vAlign w:val="center"/>
+          </w:tcPr>
+          <w:p>
+            <w:pPr>
+              <w:rPr>
+                <w:sz w:val="16"/>
+                <w:szCs w:val="16"/>
+              </w:rPr>
+            </w:pPr>
+          </w:p>
+        </w:tc>
+        <w:tc>
+          <w:tcPr>
+            <w:tcW w:w="1627" w:type="dxa"/>
+            <w:vAlign w:val="center"/>
+          </w:tcPr>
+          <w:p>
+            <w:pPr>
+              <w:rPr>
+                <w:sz w:val="16"/>
+                <w:szCs w:val="16"/>
+              </w:rPr>
+            </w:pPr>
+          </w:p>
+        </w:tc>
+        <w:tc>
+          <w:tcPr>
+            <w:tcW w:w="1094" w:type="dxa"/>
+          </w:tcPr>
+          <w:p>
+            <w:pPr>
+              <w:rPr>
+                <w:sz w:val="16"/>
+                <w:szCs w:val="16"/>
+              </w:rPr>
+            </w:pPr>
+          </w:p>
+        </w:tc>
+        <w:tc>
+          <w:tcPr>
+            <w:tcW w:w="1372" w:type="dxa"/>
             <w:vAlign w:val="center"/>
           </w:tcPr>
           <w:p>

</xml_diff>